<commit_message>
Worked on Chapter 2 of research project
</commit_message>
<xml_diff>
--- a/Z ITRI 671 Research/Chapter 2/Enrico Dreyer Project Proposal Final.docx
+++ b/Z ITRI 671 Research/Chapter 2/Enrico Dreyer Project Proposal Final.docx
@@ -127,13 +127,23 @@
         </w:rPr>
         <w:t xml:space="preserve">Research proposal for the Dissertation submitted in partial fulfillment of the requirements for the degree </w:t>
       </w:r>
+      <w:proofErr w:type="spellStart"/>
       <w:r>
         <w:rPr>
           <w:i/>
           <w:color w:val="1F497D"/>
           <w:sz w:val="32"/>
         </w:rPr>
-        <w:t xml:space="preserve">Bsc in Information Technology Hons </w:t>
+        <w:t>Bsc</w:t>
+      </w:r>
+      <w:proofErr w:type="spellEnd"/>
+      <w:r>
+        <w:rPr>
+          <w:i/>
+          <w:color w:val="1F497D"/>
+          <w:sz w:val="32"/>
+        </w:rPr>
+        <w:t xml:space="preserve"> in Information Technology Hons </w:t>
       </w:r>
       <w:r>
         <w:rPr>
@@ -193,7 +203,15 @@
           <w:sz w:val="32"/>
           <w:szCs w:val="32"/>
         </w:rPr>
-        <w:t>Dr. Sun</w:t>
+        <w:t xml:space="preserve">Dr. </w:t>
+      </w:r>
+      <w:proofErr w:type="spellStart"/>
+      <w:r>
+        <w:rPr>
+          <w:sz w:val="32"/>
+          <w:szCs w:val="32"/>
+        </w:rPr>
+        <w:t>Sun</w:t>
       </w:r>
       <w:r>
         <w:rPr>
@@ -203,6 +221,7 @@
         </w:rPr>
         <w:t>é</w:t>
       </w:r>
+      <w:proofErr w:type="spellEnd"/>
       <w:r>
         <w:rPr>
           <w:color w:val="000000" w:themeColor="text1"/>
@@ -615,12 +634,12 @@
       <w:pPr>
         <w:pStyle w:val="TOCHeading0"/>
       </w:pPr>
-      <w:bookmarkStart w:id="1" w:name="_Toc350776064"/>
-      <w:bookmarkStart w:id="2" w:name="_Toc376938984"/>
-      <w:bookmarkStart w:id="3" w:name="_Toc395687202"/>
-      <w:bookmarkStart w:id="4" w:name="_Toc395691309"/>
-      <w:bookmarkStart w:id="5" w:name="_Toc397017531"/>
-      <w:bookmarkStart w:id="6" w:name="_Toc71755483"/>
+      <w:bookmarkStart w:id="1" w:name="_Toc71755483"/>
+      <w:bookmarkStart w:id="2" w:name="_Toc350776064"/>
+      <w:bookmarkStart w:id="3" w:name="_Toc376938984"/>
+      <w:bookmarkStart w:id="4" w:name="_Toc395687202"/>
+      <w:bookmarkStart w:id="5" w:name="_Toc395691309"/>
+      <w:bookmarkStart w:id="6" w:name="_Toc397017531"/>
       <w:r>
         <w:rPr>
           <w:caps w:val="0"/>
@@ -628,18 +647,18 @@
         <w:lastRenderedPageBreak/>
         <w:t>LIST OF ABBREVIATIONS</w:t>
       </w:r>
-      <w:bookmarkEnd w:id="6"/>
+      <w:bookmarkEnd w:id="1"/>
       <w:r>
         <w:rPr>
           <w:caps w:val="0"/>
         </w:rPr>
         <w:t xml:space="preserve"> </w:t>
       </w:r>
-      <w:bookmarkEnd w:id="1"/>
       <w:bookmarkEnd w:id="2"/>
       <w:bookmarkEnd w:id="3"/>
       <w:bookmarkEnd w:id="4"/>
       <w:bookmarkEnd w:id="5"/>
+      <w:bookmarkEnd w:id="6"/>
     </w:p>
     <w:p>
       <w:pPr>
@@ -768,18 +787,153 @@
     </w:p>
     <w:p>
       <w:pPr>
-        <w:pStyle w:val="Heading1"/>
-      </w:pPr>
-      <w:r>
-        <w:t>Problem description and background</w:t>
+        <w:rPr>
+          <w:lang w:eastAsia="en-ZA"/>
+        </w:rPr>
+      </w:pPr>
+      <w:r>
+        <w:rPr>
+          <w:lang w:eastAsia="en-ZA"/>
+        </w:rPr>
+        <w:t>The goal of this study is to develop a web application that can be used to enhance communication between developers and management at a South African software development company.</w:t>
+      </w:r>
+      <w:r>
+        <w:rPr>
+          <w:lang w:eastAsia="en-ZA"/>
+        </w:rPr>
+        <w:t xml:space="preserve"> </w:t>
+      </w:r>
+      <w:r>
+        <w:rPr>
+          <w:lang w:eastAsia="en-ZA"/>
+        </w:rPr>
+        <w:t>To reach</w:t>
+      </w:r>
+      <w:r>
+        <w:rPr>
+          <w:lang w:eastAsia="en-ZA"/>
+        </w:rPr>
+        <w:t xml:space="preserve"> the goal of this study, research needs to be done on the different research methodologies.</w:t>
       </w:r>
     </w:p>
     <w:p>
       <w:pPr>
+        <w:rPr>
+          <w:lang w:eastAsia="en-ZA"/>
+        </w:rPr>
+      </w:pPr>
+      <w:r>
+        <w:rPr>
+          <w:lang w:eastAsia="en-ZA"/>
+        </w:rPr>
+        <w:t xml:space="preserve">According to Cambridge University </w:t>
+      </w:r>
+      <w:r>
+        <w:rPr>
+          <w:lang w:eastAsia="en-ZA"/>
+        </w:rPr>
+        <w:fldChar w:fldCharType="begin"/>
+      </w:r>
+      <w:r>
+        <w:rPr>
+          <w:lang w:eastAsia="en-ZA"/>
+        </w:rPr>
+        <w:instrText xml:space="preserve"> ADDIN EN.CITE &lt;EndNote&gt;&lt;Cite ExcludeAuth="1"&gt;&lt;Author&gt;Dovleac&lt;/Author&gt;&lt;Year&gt;2015&lt;/Year&gt;&lt;RecNum&gt;10&lt;/RecNum&gt;&lt;DisplayText&gt;(2015)&lt;/DisplayText&gt;&lt;record&gt;&lt;rec-number&gt;10&lt;/rec-number&gt;&lt;foreign-keys&gt;&lt;key app="EN" db-id="525d9sr0qsvde5evfr0ps52ifpp52v555xtd" timestamp="1618161476"&gt;10&lt;/key&gt;&lt;/foreign-keys&gt;&lt;ref-type name="Journal Article"&gt;17&lt;/ref-type&gt;&lt;contributors&gt;&lt;authors&gt;&lt;author&gt;Dovleac, Lavinia&lt;/author&gt;&lt;/authors&gt;&lt;/contributors&gt;&lt;titles&gt;&lt;title&gt;The role of new communication technologies in companies&amp;apos; sustainability&lt;/title&gt;&lt;secondary-title&gt;Bulletin of the Transilvania University of Brasov. Economic Sciences. Series V&lt;/secondary-title&gt;&lt;/titles&gt;&lt;periodical&gt;&lt;full-title&gt;Bulletin of the Transilvania University of Brasov. Economic Sciences. Series V&lt;/full-title&gt;&lt;/periodical&gt;&lt;pages&gt;33&lt;/pages&gt;&lt;volume&gt;8&lt;/volume&gt;&lt;number&gt;1&lt;/number&gt;&lt;dates&gt;&lt;year&gt;2015&lt;/year&gt;&lt;/dates&gt;&lt;isbn&gt;2065-2194&lt;/isbn&gt;&lt;urls&gt;&lt;/urls&gt;&lt;/record&gt;&lt;/Cite&gt;&lt;/EndNote&gt;</w:instrText>
+      </w:r>
+      <w:r>
+        <w:rPr>
+          <w:lang w:eastAsia="en-ZA"/>
+        </w:rPr>
+        <w:fldChar w:fldCharType="separate"/>
+      </w:r>
+      <w:r>
+        <w:rPr>
+          <w:noProof/>
+          <w:lang w:eastAsia="en-ZA"/>
+        </w:rPr>
+        <w:t>(2015)</w:t>
+      </w:r>
+      <w:r>
+        <w:rPr>
+          <w:lang w:eastAsia="en-ZA"/>
+        </w:rPr>
+        <w:fldChar w:fldCharType="end"/>
+      </w:r>
+      <w:r>
+        <w:rPr>
+          <w:lang w:eastAsia="en-ZA"/>
+        </w:rPr>
+        <w:t>, research is a detailed study of a subject, but more specifically to reach a new understanding or to discover new information. This is described as a number of overlapping or similar activities that involve the search of information.</w:t>
+      </w:r>
+    </w:p>
+    <w:p>
+      <w:pPr>
         <w:pStyle w:val="Heading1"/>
       </w:pPr>
       <w:r>
+        <w:t>Problem description and background</w:t>
+      </w:r>
+    </w:p>
+    <w:p>
+      <w:pPr>
+        <w:rPr>
+          <w:lang w:eastAsia="en-ZA"/>
+        </w:rPr>
+      </w:pPr>
+      <w:r>
+        <w:t>In the corporate world, businesses rely on effective communication to succeed.</w:t>
+      </w:r>
+      <w:r>
+        <w:t xml:space="preserve"> </w:t>
+      </w:r>
+      <w:r>
+        <w:t>As</w:t>
+      </w:r>
+      <w:r>
+        <w:t xml:space="preserve"> developers, we lack the number of screens that we need to keep all our important tabs open. This makes it harder for important messages to reach developers and influences productivity and creativity </w:t>
+      </w:r>
+      <w:r>
+        <w:fldChar w:fldCharType="begin"/>
+      </w:r>
+      <w:r>
+        <w:instrText xml:space="preserve"> ADDIN EN.CITE &lt;EndNote&gt;&lt;Cite&gt;&lt;Author&gt;Schrader&lt;/Author&gt;&lt;Year&gt;2018&lt;/Year&gt;&lt;RecNum&gt;4&lt;/RecNum&gt;&lt;DisplayText&gt;(Schrader, 2018)&lt;/DisplayText&gt;&lt;record&gt;&lt;rec-number&gt;4&lt;/rec-number&gt;&lt;foreign-keys&gt;&lt;key app="EN" db-id="525d9sr0qsvde5evfr0ps52ifpp52v555xtd" timestamp="1618060871"&gt;4&lt;/key&gt;&lt;/foreign-keys&gt;&lt;ref-type name="Web Page"&gt;12&lt;/ref-type&gt;&lt;contributors&gt;&lt;authors&gt;&lt;author&gt;Schrader, Jessica&lt;/author&gt;&lt;/authors&gt;&lt;/contributors&gt;&lt;titles&gt;&lt;title&gt;How Your Cell Phone Habits Impact Your Productivity&lt;/title&gt;&lt;/titles&gt;&lt;dates&gt;&lt;year&gt;2018&lt;/year&gt;&lt;pub-dates&gt;&lt;date&gt;30 July&lt;/date&gt;&lt;/pub-dates&gt;&lt;/dates&gt;&lt;urls&gt;&lt;related-urls&gt;&lt;url&gt;https://www.psychologytoday.com/us/blog/why-bad-looks-good/201807/how-your-cell-phone-habits-impact-your-productivity&lt;/url&gt;&lt;/related-urls&gt;&lt;/urls&gt;&lt;/record&gt;&lt;/Cite&gt;&lt;/EndNote&gt;</w:instrText>
+      </w:r>
+      <w:r>
+        <w:fldChar w:fldCharType="separate"/>
+      </w:r>
+      <w:r>
+        <w:rPr>
+          <w:noProof/>
+        </w:rPr>
+        <w:t>(Schrader, 2018)</w:t>
+      </w:r>
+      <w:r>
+        <w:fldChar w:fldCharType="end"/>
+      </w:r>
+      <w:r>
+        <w:t>.</w:t>
+      </w:r>
+    </w:p>
+    <w:p>
+      <w:pPr>
+        <w:pStyle w:val="Heading1"/>
+      </w:pPr>
+      <w:r>
         <w:t>Aims and objectives of project</w:t>
+      </w:r>
+    </w:p>
+    <w:p>
+      <w:r>
+        <w:t>This study proposes the development of a communication web application that can easily be viewed in an office by all employees to allow easy access to important communication regarding specific software development projects.</w:t>
+      </w:r>
+      <w:r>
+        <w:t xml:space="preserve"> Where the primary objective is to </w:t>
+      </w:r>
+      <w:r>
+        <w:t>develop a web application for a South African software development company that allows for easy access to important communication relating to specific projec</w:t>
+      </w:r>
+      <w:r>
+        <w:t>t.</w:t>
       </w:r>
     </w:p>
     <w:p>
@@ -806,10 +960,59 @@
     </w:p>
     <w:p>
       <w:pPr>
-        <w:pStyle w:val="Heading2"/>
-      </w:pPr>
-      <w:r>
-        <w:t>Paradigms</w:t>
+        <w:rPr>
+          <w:lang w:eastAsia="en-ZA"/>
+        </w:rPr>
+      </w:pPr>
+      <w:r>
+        <w:rPr>
+          <w:lang w:eastAsia="en-ZA"/>
+        </w:rPr>
+        <w:t xml:space="preserve">A research methodology is defined as the specific techniques or procedures that can be used to select, identify, analyse and process information or data on a specific topic </w:t>
+      </w:r>
+      <w:r>
+        <w:rPr>
+          <w:lang w:eastAsia="en-ZA"/>
+        </w:rPr>
+        <w:fldChar w:fldCharType="begin"/>
+      </w:r>
+      <w:r>
+        <w:rPr>
+          <w:lang w:eastAsia="en-ZA"/>
+        </w:rPr>
+        <w:instrText xml:space="preserve"> ADDIN EN.CITE &lt;EndNote&gt;&lt;Cite&gt;&lt;Author&gt;Duke&lt;/Author&gt;&lt;Year&gt;2011&lt;/Year&gt;&lt;RecNum&gt;49&lt;/RecNum&gt;&lt;DisplayText&gt;(Duke &amp;amp; Mallette, 2011)&lt;/DisplayText&gt;&lt;record&gt;&lt;rec-number&gt;49&lt;/rec-number&gt;&lt;foreign-keys&gt;&lt;key app="EN" db-id="525d9sr0qsvde5evfr0ps52ifpp52v555xtd" timestamp="1620935258"&gt;49&lt;/key&gt;&lt;/foreign-keys&gt;&lt;ref-type name="Book"&gt;6&lt;/ref-type&gt;&lt;contributors&gt;&lt;authors&gt;&lt;author&gt;Duke, Nell K&lt;/author&gt;&lt;author&gt;Mallette, Marla H&lt;/author&gt;&lt;/authors&gt;&lt;/contributors&gt;&lt;titles&gt;&lt;title&gt;Literacy research methodologies&lt;/title&gt;&lt;/titles&gt;&lt;dates&gt;&lt;year&gt;2011&lt;/year&gt;&lt;/dates&gt;&lt;publisher&gt;Guilford Press&lt;/publisher&gt;&lt;isbn&gt;160918162X&lt;/isbn&gt;&lt;urls&gt;&lt;/urls&gt;&lt;/record&gt;&lt;/Cite&gt;&lt;/EndNote&gt;</w:instrText>
+      </w:r>
+      <w:r>
+        <w:rPr>
+          <w:lang w:eastAsia="en-ZA"/>
+        </w:rPr>
+        <w:fldChar w:fldCharType="separate"/>
+      </w:r>
+      <w:r>
+        <w:rPr>
+          <w:noProof/>
+          <w:lang w:eastAsia="en-ZA"/>
+        </w:rPr>
+        <w:t>(Duke &amp; Mallette, 2011)</w:t>
+      </w:r>
+      <w:r>
+        <w:rPr>
+          <w:lang w:eastAsia="en-ZA"/>
+        </w:rPr>
+        <w:fldChar w:fldCharType="end"/>
+      </w:r>
+      <w:r>
+        <w:rPr>
+          <w:lang w:eastAsia="en-ZA"/>
+        </w:rPr>
+        <w:t xml:space="preserve">. The methodology section in a research paper, allows a reader to assess the overall reliability and validity of a study. This section revolves around a </w:t>
+      </w:r>
+      <w:r>
+        <w:rPr>
+          <w:lang w:eastAsia="en-ZA"/>
+        </w:rPr>
+        <w:lastRenderedPageBreak/>
+        <w:t xml:space="preserve">couple of questions: How was the data analysed? And how was the information and data generated or collected. </w:t>
       </w:r>
     </w:p>
     <w:p>
@@ -817,9 +1020,19 @@
         <w:pStyle w:val="Heading2"/>
       </w:pPr>
       <w:r>
+        <w:t>Paradigms</w:t>
+      </w:r>
+    </w:p>
+    <w:p/>
+    <w:p>
+      <w:pPr>
+        <w:pStyle w:val="Heading2"/>
+      </w:pPr>
+      <w:r>
         <w:t>Positioning and motivation of the chosen paradigm</w:t>
       </w:r>
     </w:p>
+    <w:p/>
     <w:p>
       <w:pPr>
         <w:pStyle w:val="Heading2"/>
@@ -828,6 +1041,7 @@
         <w:t>Research methodology literature</w:t>
       </w:r>
     </w:p>
+    <w:p/>
     <w:p>
       <w:pPr>
         <w:pStyle w:val="Heading2"/>
@@ -836,14 +1050,7 @@
         <w:t>Reflection and Integration</w:t>
       </w:r>
     </w:p>
-    <w:p>
-      <w:pPr>
-        <w:pStyle w:val="Heading2"/>
-      </w:pPr>
-      <w:r>
-        <w:t>Conclusion</w:t>
-      </w:r>
-    </w:p>
+    <w:p/>
     <w:p>
       <w:pPr>
         <w:pStyle w:val="Heading1"/>
@@ -889,13 +1096,13 @@
       <w:pPr>
         <w:pStyle w:val="TOCHeading0"/>
       </w:pPr>
-      <w:bookmarkStart w:id="8" w:name="_Toc349545915"/>
-      <w:bookmarkStart w:id="9" w:name="_Toc350776071"/>
-      <w:bookmarkStart w:id="10" w:name="_Toc376938992"/>
-      <w:bookmarkStart w:id="11" w:name="_Toc395687208"/>
-      <w:bookmarkStart w:id="12" w:name="_Toc395691317"/>
-      <w:bookmarkStart w:id="13" w:name="_Toc397017537"/>
-      <w:bookmarkStart w:id="14" w:name="_Toc71755485"/>
+      <w:bookmarkStart w:id="8" w:name="_Toc71755485"/>
+      <w:bookmarkStart w:id="9" w:name="_Toc349545915"/>
+      <w:bookmarkStart w:id="10" w:name="_Toc350776071"/>
+      <w:bookmarkStart w:id="11" w:name="_Toc376938992"/>
+      <w:bookmarkStart w:id="12" w:name="_Toc395687208"/>
+      <w:bookmarkStart w:id="13" w:name="_Toc395691317"/>
+      <w:bookmarkStart w:id="14" w:name="_Toc397017537"/>
       <w:r>
         <w:rPr>
           <w:caps w:val="0"/>
@@ -903,7 +1110,7 @@
         <w:lastRenderedPageBreak/>
         <w:t>BIBLIOGRAPHY</w:t>
       </w:r>
-      <w:bookmarkEnd w:id="14"/>
+      <w:bookmarkEnd w:id="8"/>
       <w:r>
         <w:rPr>
           <w:caps w:val="0"/>
@@ -911,22 +1118,21 @@
         <w:t xml:space="preserve"> </w:t>
       </w:r>
       <w:bookmarkEnd w:id="7"/>
-      <w:bookmarkEnd w:id="8"/>
       <w:bookmarkEnd w:id="9"/>
       <w:bookmarkEnd w:id="10"/>
       <w:bookmarkEnd w:id="11"/>
       <w:bookmarkEnd w:id="12"/>
       <w:bookmarkEnd w:id="13"/>
+      <w:bookmarkEnd w:id="14"/>
     </w:p>
     <w:p>
       <w:pPr>
+        <w:pStyle w:val="EndNoteBibliography"/>
+        <w:spacing w:after="0"/>
+        <w:ind w:left="720" w:hanging="720"/>
+      </w:pPr>
+      <w:r>
         <w:rPr>
-          <w:lang w:eastAsia="en-ZA"/>
-        </w:rPr>
-      </w:pPr>
-      <w:r>
-        <w:rPr>
-          <w:noProof/>
           <w:lang w:eastAsia="en-ZA"/>
         </w:rPr>
         <w:fldChar w:fldCharType="begin"/>
@@ -939,11 +1145,84 @@
       </w:r>
       <w:r>
         <w:rPr>
-          <w:noProof/>
           <w:lang w:eastAsia="en-ZA"/>
         </w:rPr>
         <w:fldChar w:fldCharType="separate"/>
       </w:r>
+      <w:r>
+        <w:t xml:space="preserve">Dovleac, L. (2015). The role of new communication technologies in companies' sustainability. </w:t>
+      </w:r>
+      <w:r>
+        <w:rPr>
+          <w:i/>
+        </w:rPr>
+        <w:t>Bulletin of the Transilvania University of Brasov. Economic Sciences. Series V</w:t>
+      </w:r>
+      <w:r>
+        <w:t>,</w:t>
+      </w:r>
+      <w:r>
+        <w:rPr>
+          <w:i/>
+        </w:rPr>
+        <w:t xml:space="preserve"> 8</w:t>
+      </w:r>
+      <w:r>
+        <w:t xml:space="preserve">(1), 33. </w:t>
+      </w:r>
+    </w:p>
+    <w:p>
+      <w:pPr>
+        <w:pStyle w:val="EndNoteBibliography"/>
+        <w:spacing w:after="0"/>
+        <w:ind w:left="720" w:hanging="720"/>
+      </w:pPr>
+      <w:r>
+        <w:t xml:space="preserve">Duke, N. K., &amp; Mallette, M. H. (2011). </w:t>
+      </w:r>
+      <w:r>
+        <w:rPr>
+          <w:i/>
+        </w:rPr>
+        <w:t>Literacy research methodologies</w:t>
+      </w:r>
+      <w:r>
+        <w:t xml:space="preserve">. Guilford Press. </w:t>
+      </w:r>
+    </w:p>
+    <w:p>
+      <w:pPr>
+        <w:pStyle w:val="EndNoteBibliography"/>
+        <w:ind w:left="720" w:hanging="720"/>
+      </w:pPr>
+      <w:r>
+        <w:t xml:space="preserve">Schrader, J. (2018, 30 July). </w:t>
+      </w:r>
+      <w:r>
+        <w:rPr>
+          <w:i/>
+        </w:rPr>
+        <w:t>How Your Cell Phone Habits Impact Your Productivity</w:t>
+      </w:r>
+      <w:r>
+        <w:t xml:space="preserve">. </w:t>
+      </w:r>
+      <w:hyperlink r:id="rId11" w:history="1">
+        <w:r>
+          <w:rPr>
+            <w:rStyle w:val="Hyperlink"/>
+            <w:lang w:val="en-US"/>
+          </w:rPr>
+          <w:t>https://www.psychologytoday.com/us/blog/why-bad-looks-good/201807/how-your-cell-phone-habits-impact-your-productivity</w:t>
+        </w:r>
+      </w:hyperlink>
+    </w:p>
+    <w:p>
+      <w:pPr>
+        <w:rPr>
+          <w:lang w:eastAsia="en-ZA"/>
+        </w:rPr>
+      </w:pPr>
       <w:r>
         <w:rPr>
           <w:lang w:eastAsia="en-ZA"/>
@@ -952,7 +1231,7 @@
       </w:r>
     </w:p>
     <w:sectPr>
-      <w:footerReference w:type="default" r:id="rId11"/>
+      <w:footerReference w:type="default" r:id="rId12"/>
       <w:pgSz w:w="11907" w:h="16840" w:code="9"/>
       <w:pgMar w:top="1134" w:right="1134" w:bottom="1418" w:left="1418" w:header="851" w:footer="1134" w:gutter="0"/>
       <w:pgNumType w:start="1"/>

</xml_diff>

<commit_message>
Added to my chapter 2 for research project
</commit_message>
<xml_diff>
--- a/Z ITRI 671 Research/Chapter 2/Enrico Dreyer Project Proposal Final.docx
+++ b/Z ITRI 671 Research/Chapter 2/Enrico Dreyer Project Proposal Final.docx
@@ -125,25 +125,27 @@
         <w:rPr>
           <w:sz w:val="32"/>
         </w:rPr>
-        <w:t xml:space="preserve">Research proposal for the Dissertation submitted in partial fulfillment of the requirements for the degree </w:t>
-      </w:r>
-      <w:proofErr w:type="spellStart"/>
+        <w:t xml:space="preserve">Research </w:t>
+      </w:r>
+      <w:r>
+        <w:rPr>
+          <w:sz w:val="32"/>
+        </w:rPr>
+        <w:t>methodology</w:t>
+      </w:r>
+      <w:r>
+        <w:rPr>
+          <w:sz w:val="32"/>
+        </w:rPr>
+        <w:t xml:space="preserve"> for the Dissertation submitted in partial fulfillment of the requirements for the degree </w:t>
+      </w:r>
       <w:r>
         <w:rPr>
           <w:i/>
           <w:color w:val="1F497D"/>
           <w:sz w:val="32"/>
         </w:rPr>
-        <w:t>Bsc</w:t>
-      </w:r>
-      <w:proofErr w:type="spellEnd"/>
-      <w:r>
-        <w:rPr>
-          <w:i/>
-          <w:color w:val="1F497D"/>
-          <w:sz w:val="32"/>
-        </w:rPr>
-        <w:t xml:space="preserve"> in Information Technology Hons </w:t>
+        <w:t xml:space="preserve">Bsc in Information Technology Hons </w:t>
       </w:r>
       <w:r>
         <w:rPr>
@@ -203,15 +205,7 @@
           <w:sz w:val="32"/>
           <w:szCs w:val="32"/>
         </w:rPr>
-        <w:t xml:space="preserve">Dr. </w:t>
-      </w:r>
-      <w:proofErr w:type="spellStart"/>
-      <w:r>
-        <w:rPr>
-          <w:sz w:val="32"/>
-          <w:szCs w:val="32"/>
-        </w:rPr>
-        <w:t>Sun</w:t>
+        <w:t>Dr. Sun</w:t>
       </w:r>
       <w:r>
         <w:rPr>
@@ -221,7 +215,6 @@
         </w:rPr>
         <w:t>é</w:t>
       </w:r>
-      <w:proofErr w:type="spellEnd"/>
       <w:r>
         <w:rPr>
           <w:color w:val="000000" w:themeColor="text1"/>
@@ -881,10 +874,7 @@
         </w:rPr>
       </w:pPr>
       <w:r>
-        <w:t>In the corporate world, businesses rely on effective communication to succeed.</w:t>
-      </w:r>
-      <w:r>
-        <w:t xml:space="preserve"> </w:t>
+        <w:t xml:space="preserve">In the corporate world, businesses rely on effective communication to succeed. </w:t>
       </w:r>
       <w:r>
         <w:t>As</w:t>
@@ -924,16 +914,7 @@
     </w:p>
     <w:p>
       <w:r>
-        <w:t>This study proposes the development of a communication web application that can easily be viewed in an office by all employees to allow easy access to important communication regarding specific software development projects.</w:t>
-      </w:r>
-      <w:r>
-        <w:t xml:space="preserve"> Where the primary objective is to </w:t>
-      </w:r>
-      <w:r>
-        <w:t>develop a web application for a South African software development company that allows for easy access to important communication relating to specific projec</w:t>
-      </w:r>
-      <w:r>
-        <w:t>t.</w:t>
+        <w:t>This study proposes the development of a communication web application that can easily be viewed in an office by all employees to allow easy access to important communication regarding specific software development projects. Where the primary objective is to develop a web application for a South African software development company that allows for easy access to important communication relating to specific project.</w:t>
       </w:r>
     </w:p>
     <w:p>
@@ -1012,7 +993,19 @@
           <w:lang w:eastAsia="en-ZA"/>
         </w:rPr>
         <w:lastRenderedPageBreak/>
-        <w:t xml:space="preserve">couple of questions: How was the data analysed? And how was the information and data generated or collected. </w:t>
+        <w:t xml:space="preserve">couple of questions: How was the data analysed? And how was the information and data </w:t>
+      </w:r>
+      <w:r>
+        <w:rPr>
+          <w:lang w:eastAsia="en-ZA"/>
+        </w:rPr>
+        <w:t>generated or</w:t>
+      </w:r>
+      <w:r>
+        <w:rPr>
+          <w:lang w:eastAsia="en-ZA"/>
+        </w:rPr>
+        <w:t xml:space="preserve"> collected. </w:t>
       </w:r>
     </w:p>
     <w:p>
@@ -1021,6 +1014,247 @@
       </w:pPr>
       <w:r>
         <w:t>Paradigms</w:t>
+      </w:r>
+    </w:p>
+    <w:p>
+      <w:r>
+        <w:t xml:space="preserve">According to </w:t>
+      </w:r>
+      <w:r>
+        <w:fldChar w:fldCharType="begin"/>
+      </w:r>
+      <w:r>
+        <w:instrText xml:space="preserve"> ADDIN EN.CITE &lt;EndNote&gt;&lt;Cite AuthorYear="1"&gt;&lt;Author&gt;Sahifa&lt;/Author&gt;&lt;Year&gt;2017&lt;/Year&gt;&lt;RecNum&gt;51&lt;/RecNum&gt;&lt;DisplayText&gt;Sahifa (2017)&lt;/DisplayText&gt;&lt;record&gt;&lt;rec-number&gt;51&lt;/rec-number&gt;&lt;foreign-keys&gt;&lt;key app="EN" db-id="525d9sr0qsvde5evfr0ps52ifpp52v555xtd" timestamp="1621007739"&gt;51&lt;/key&gt;&lt;/foreign-keys&gt;&lt;ref-type name="Journal Article"&gt;17&lt;/ref-type&gt;&lt;contributors&gt;&lt;authors&gt;&lt;author&gt;Sahifa&lt;/author&gt;&lt;/authors&gt;&lt;/contributors&gt;&lt;titles&gt;&lt;title&gt;What is a Research Paradigm?&lt;/title&gt;&lt;/titles&gt;&lt;dates&gt;&lt;year&gt;2017&lt;/year&gt;&lt;/dates&gt;&lt;urls&gt;&lt;related-urls&gt;&lt;url&gt;http://readingcraze.com/index.php/what-is-a-research-paradigm/#:~:text=What%20is%20a%20Research%20Paradigm%3F%201%20Definition.%20A,and%20Interpretivism.%20...%204%20References.%20...%205%20Comments&lt;/url&gt;&lt;/related-urls&gt;&lt;/urls&gt;&lt;/record&gt;&lt;/Cite&gt;&lt;/EndNote&gt;</w:instrText>
+      </w:r>
+      <w:r>
+        <w:fldChar w:fldCharType="separate"/>
+      </w:r>
+      <w:r>
+        <w:rPr>
+          <w:noProof/>
+        </w:rPr>
+        <w:t>Sahifa (2017)</w:t>
+      </w:r>
+      <w:r>
+        <w:fldChar w:fldCharType="end"/>
+      </w:r>
+      <w:r>
+        <w:t xml:space="preserve"> a research paradigm can be defined as a research model or approach used to conduct research. This model or approach has to be verified by the research community as well as be in practice for hundreds of years to be considered a paradigm.</w:t>
+      </w:r>
+    </w:p>
+    <w:p>
+      <w:r>
+        <w:t xml:space="preserve">The three paradigms that are most common are interpretivism, </w:t>
+      </w:r>
+      <w:r>
+        <w:t xml:space="preserve">design </w:t>
+      </w:r>
+      <w:r>
+        <w:t xml:space="preserve">science </w:t>
+      </w:r>
+      <w:r>
+        <w:t xml:space="preserve">and positivism </w:t>
+      </w:r>
+      <w:r>
+        <w:fldChar w:fldCharType="begin"/>
+      </w:r>
+      <w:r>
+        <w:instrText xml:space="preserve"> ADDIN EN.CITE &lt;EndNote&gt;&lt;Cite&gt;&lt;Author&gt;Vijay Vaishnavi&lt;/Author&gt;&lt;Year&gt;2004&lt;/Year&gt;&lt;RecNum&gt;7&lt;/RecNum&gt;&lt;DisplayText&gt;(Vijay Vaishnavi, 2004)&lt;/DisplayText&gt;&lt;record&gt;&lt;rec-number&gt;7&lt;/rec-number&gt;&lt;foreign-keys&gt;&lt;key app="EN" db-id="525d9sr0qsvde5evfr0ps52ifpp52v555xtd" timestamp="1618061060"&gt;7&lt;/key&gt;&lt;/foreign-keys&gt;&lt;ref-type name="Journal Article"&gt;17&lt;/ref-type&gt;&lt;contributors&gt;&lt;authors&gt;&lt;author&gt;Vijay Vaishnavi, Bill Kuechler, and Stacie Petter&lt;/author&gt;&lt;/authors&gt;&lt;/contributors&gt;&lt;titles&gt;&lt;title&gt;DESIGN SCIENCE RESEARCH IN INFORMATION SYSTEMS&lt;/title&gt;&lt;/titles&gt;&lt;pages&gt;62&lt;/pages&gt;&lt;dates&gt;&lt;year&gt;2004&lt;/year&gt;&lt;pub-dates&gt;&lt;date&gt;20 January&lt;/date&gt;&lt;/pub-dates&gt;&lt;/dates&gt;&lt;urls&gt;&lt;related-urls&gt;&lt;url&gt;http://desrist.org/design-research-in-information-systems/&lt;/url&gt;&lt;/related-urls&gt;&lt;/urls&gt;&lt;/record&gt;&lt;/Cite&gt;&lt;/EndNote&gt;</w:instrText>
+      </w:r>
+      <w:r>
+        <w:fldChar w:fldCharType="separate"/>
+      </w:r>
+      <w:r>
+        <w:rPr>
+          <w:noProof/>
+        </w:rPr>
+        <w:t>(Vijay Vaishnavi, 2004)</w:t>
+      </w:r>
+      <w:r>
+        <w:fldChar w:fldCharType="end"/>
+      </w:r>
+      <w:r>
+        <w:t xml:space="preserve">. </w:t>
+      </w:r>
+      <w:r>
+        <w:t xml:space="preserve"> </w:t>
+      </w:r>
+      <w:r>
+        <w:t>The research paradigms will be discussed in short in the section below.</w:t>
+      </w:r>
+    </w:p>
+    <w:p>
+      <w:r>
+        <w:t>The i</w:t>
+      </w:r>
+      <w:r>
+        <w:t>nterpretivism</w:t>
+      </w:r>
+      <w:r>
+        <w:t xml:space="preserve"> paradigm is there to understand and research the subjective world of human experience and emphasises the understanding of individuals and the interpretation of the world around them </w:t>
+      </w:r>
+      <w:r>
+        <w:fldChar w:fldCharType="begin"/>
+      </w:r>
+      <w:r>
+        <w:instrText xml:space="preserve"> ADDIN EN.CITE &lt;EndNote&gt;&lt;Cite&gt;&lt;Author&gt;Dean&lt;/Author&gt;&lt;Year&gt;2018&lt;/Year&gt;&lt;RecNum&gt;57&lt;/RecNum&gt;&lt;DisplayText&gt;(Dean, 2018)&lt;/DisplayText&gt;&lt;record&gt;&lt;rec-number&gt;57&lt;/rec-number&gt;&lt;foreign-keys&gt;&lt;key app="EN" db-id="525d9sr0qsvde5evfr0ps52ifpp52v555xtd" timestamp="1621020244"&gt;57&lt;/key&gt;&lt;/foreign-keys&gt;&lt;ref-type name="Journal Article"&gt;17&lt;/ref-type&gt;&lt;contributors&gt;&lt;authors&gt;&lt;author&gt;Bonnie Amelia Dean &lt;/author&gt;&lt;/authors&gt;&lt;/contributors&gt;&lt;titles&gt;&lt;title&gt;THE INTERPRETIVIST AND THE LEARNER&lt;/title&gt;&lt;/titles&gt;&lt;dates&gt;&lt;year&gt;2018&lt;/year&gt;&lt;/dates&gt;&lt;urls&gt;&lt;related-urls&gt;&lt;url&gt;http://ijds.org/Volume13/IJDSv13p001-008Dean3944.pdf&lt;/url&gt;&lt;/related-urls&gt;&lt;/urls&gt;&lt;/record&gt;&lt;/Cite&gt;&lt;/EndNote&gt;</w:instrText>
+      </w:r>
+      <w:r>
+        <w:fldChar w:fldCharType="separate"/>
+      </w:r>
+      <w:r>
+        <w:rPr>
+          <w:noProof/>
+        </w:rPr>
+        <w:t>(Dean, 2018)</w:t>
+      </w:r>
+      <w:r>
+        <w:fldChar w:fldCharType="end"/>
+      </w:r>
+      <w:r>
+        <w:t xml:space="preserve">. Through a consistent manner, grounding theory is used to analyse and gather data, and researchers try to discover patterns in the data collected to understand </w:t>
+      </w:r>
+      <w:r>
+        <w:t xml:space="preserve">a generated theory or phenomenon </w:t>
+      </w:r>
+      <w:r>
+        <w:fldChar w:fldCharType="begin"/>
+      </w:r>
+      <w:r>
+        <w:instrText xml:space="preserve"> ADDIN EN.CITE &lt;EndNote&gt;&lt;Cite&gt;&lt;Author&gt;Strauss&lt;/Author&gt;&lt;Year&gt;1990&lt;/Year&gt;&lt;RecNum&gt;58&lt;/RecNum&gt;&lt;DisplayText&gt;(Strauss &amp;amp; Corbin, 1990)&lt;/DisplayText&gt;&lt;record&gt;&lt;rec-number&gt;58&lt;/rec-number&gt;&lt;foreign-keys&gt;&lt;key app="EN" db-id="525d9sr0qsvde5evfr0ps52ifpp52v555xtd" timestamp="1621020781"&gt;58&lt;/key&gt;&lt;/foreign-keys&gt;&lt;ref-type name="Book"&gt;6&lt;/ref-type&gt;&lt;contributors&gt;&lt;authors&gt;&lt;author&gt;Strauss, Anselm&lt;/author&gt;&lt;author&gt;Corbin, Juliet&lt;/author&gt;&lt;/authors&gt;&lt;/contributors&gt;&lt;titles&gt;&lt;title&gt;Basics of qualitative research&lt;/title&gt;&lt;/titles&gt;&lt;dates&gt;&lt;year&gt;1990&lt;/year&gt;&lt;/dates&gt;&lt;publisher&gt;Sage publications&lt;/publisher&gt;&lt;isbn&gt;0803932502&lt;/isbn&gt;&lt;urls&gt;&lt;/urls&gt;&lt;/record&gt;&lt;/Cite&gt;&lt;/EndNote&gt;</w:instrText>
+      </w:r>
+      <w:r>
+        <w:fldChar w:fldCharType="separate"/>
+      </w:r>
+      <w:r>
+        <w:rPr>
+          <w:noProof/>
+        </w:rPr>
+        <w:t>(Strauss &amp; Corbin, 1990)</w:t>
+      </w:r>
+      <w:r>
+        <w:fldChar w:fldCharType="end"/>
+      </w:r>
+      <w:r>
+        <w:t>.</w:t>
+      </w:r>
+      <w:r>
+        <w:t xml:space="preserve"> </w:t>
+      </w:r>
+    </w:p>
+    <w:p>
+      <w:r>
+        <w:t xml:space="preserve">Design science as a </w:t>
+      </w:r>
+      <w:r>
+        <w:t xml:space="preserve">paradigm </w:t>
+      </w:r>
+      <w:r>
+        <w:t xml:space="preserve">is based on two major activities that are design, and investigation of the artifact </w:t>
+      </w:r>
+      <w:r>
+        <w:fldChar w:fldCharType="begin"/>
+      </w:r>
+      <w:r>
+        <w:instrText xml:space="preserve"> ADDIN EN.CITE &lt;EndNote&gt;&lt;Cite&gt;&lt;Author&gt;Wieringa&lt;/Author&gt;&lt;Year&gt;2014&lt;/Year&gt;&lt;RecNum&gt;55&lt;/RecNum&gt;&lt;DisplayText&gt;(Wieringa, 2014)&lt;/DisplayText&gt;&lt;record&gt;&lt;rec-number&gt;55&lt;/rec-number&gt;&lt;foreign-keys&gt;&lt;key app="EN" db-id="525d9sr0qsvde5evfr0ps52ifpp52v555xtd" timestamp="1621019198"&gt;55&lt;/key&gt;&lt;/foreign-keys&gt;&lt;ref-type name="Book"&gt;6&lt;/ref-type&gt;&lt;contributors&gt;&lt;authors&gt;&lt;author&gt;Wieringa, Roel J&lt;/author&gt;&lt;/authors&gt;&lt;/contributors&gt;&lt;titles&gt;&lt;title&gt;Design science methodology for information systems and software engineering&lt;/title&gt;&lt;/titles&gt;&lt;dates&gt;&lt;year&gt;2014&lt;/year&gt;&lt;/dates&gt;&lt;publisher&gt;Springer&lt;/publisher&gt;&lt;isbn&gt;3662438399&lt;/isbn&gt;&lt;urls&gt;&lt;/urls&gt;&lt;/record&gt;&lt;/Cite&gt;&lt;/EndNote&gt;</w:instrText>
+      </w:r>
+      <w:r>
+        <w:fldChar w:fldCharType="separate"/>
+      </w:r>
+      <w:r>
+        <w:rPr>
+          <w:noProof/>
+        </w:rPr>
+        <w:t>(Wieringa, 2014)</w:t>
+      </w:r>
+      <w:r>
+        <w:fldChar w:fldCharType="end"/>
+      </w:r>
+      <w:r>
+        <w:t xml:space="preserve">. The design of the artifact is designed to interact with someone or something to solve a certain problem. Evaluation methods in design science are to develop prototypes of the artifact, interviews and field experiments </w:t>
+      </w:r>
+      <w:r>
+        <w:fldChar w:fldCharType="begin"/>
+      </w:r>
+      <w:r>
+        <w:instrText xml:space="preserve"> ADDIN EN.CITE &lt;EndNote&gt;&lt;Cite&gt;&lt;Author&gt;Ken Peffers&lt;/Author&gt;&lt;Year&gt;2008&lt;/Year&gt;&lt;RecNum&gt;56&lt;/RecNum&gt;&lt;DisplayText&gt;(Ken Peffers, 2008)&lt;/DisplayText&gt;&lt;record&gt;&lt;rec-number&gt;56&lt;/rec-number&gt;&lt;foreign-keys&gt;&lt;key app="EN" db-id="525d9sr0qsvde5evfr0ps52ifpp52v555xtd" timestamp="1621020035"&gt;56&lt;/key&gt;&lt;/foreign-keys&gt;&lt;ref-type name="Journal Article"&gt;17&lt;/ref-type&gt;&lt;contributors&gt;&lt;authors&gt;&lt;author&gt;Ken Peffers, Marcus Rothenberger, Tuure Tuunanen and Reza Vaezi&lt;/author&gt;&lt;/authors&gt;&lt;/contributors&gt;&lt;titles&gt;&lt;title&gt;Design Science Research Evaluation&lt;/title&gt;&lt;/titles&gt;&lt;dates&gt;&lt;year&gt;2008&lt;/year&gt;&lt;/dates&gt;&lt;urls&gt;&lt;related-urls&gt;&lt;url&gt;http://www.sirel.fi/ttt/Downloads/Peffers%20et%20al%20DSR%20Evaluation.pdf&lt;/url&gt;&lt;/related-urls&gt;&lt;/urls&gt;&lt;/record&gt;&lt;/Cite&gt;&lt;/EndNote&gt;</w:instrText>
+      </w:r>
+      <w:r>
+        <w:fldChar w:fldCharType="separate"/>
+      </w:r>
+      <w:r>
+        <w:rPr>
+          <w:noProof/>
+        </w:rPr>
+        <w:t>(Ken Peffers, 2008)</w:t>
+      </w:r>
+      <w:r>
+        <w:fldChar w:fldCharType="end"/>
+      </w:r>
+      <w:r>
+        <w:t>.</w:t>
+      </w:r>
+    </w:p>
+    <w:p>
+      <w:r>
+        <w:t>T</w:t>
+      </w:r>
+      <w:r>
+        <w:t>he positivism</w:t>
+      </w:r>
+      <w:r>
+        <w:t xml:space="preserve"> paradigm is based on the theory that to maximise the understanding of humanity is trough reason and observation </w:t>
+      </w:r>
+      <w:r>
+        <w:fldChar w:fldCharType="begin"/>
+      </w:r>
+      <w:r>
+        <w:instrText xml:space="preserve"> ADDIN EN.CITE &lt;EndNote&gt;&lt;Cite&gt;&lt;Author&gt;Ntgrty&lt;/Author&gt;&lt;Year&gt;2016&lt;/Year&gt;&lt;RecNum&gt;53&lt;/RecNum&gt;&lt;DisplayText&gt;(Ntgrty, 2016)&lt;/DisplayText&gt;&lt;record&gt;&lt;rec-number&gt;53&lt;/rec-number&gt;&lt;foreign-keys&gt;&lt;key app="EN" db-id="525d9sr0qsvde5evfr0ps52ifpp52v555xtd" timestamp="1621017654"&gt;53&lt;/key&gt;&lt;/foreign-keys&gt;&lt;ref-type name="Web Page"&gt;12&lt;/ref-type&gt;&lt;contributors&gt;&lt;authors&gt;&lt;author&gt;Ntgrty&lt;/author&gt;&lt;/authors&gt;&lt;/contributors&gt;&lt;titles&gt;&lt;title&gt;The research paradigms: Positivism&lt;/title&gt;&lt;/titles&gt;&lt;dates&gt;&lt;year&gt;2016&lt;/year&gt;&lt;/dates&gt;&lt;urls&gt;&lt;related-urls&gt;&lt;url&gt;https://www.intgrty.co.za/2016/07/19/the-research-paradigms-positivism/#:~:text=The%20positivist%20paradigm%20of%20exploring,be%20the%20basis%20for%20science.&lt;/url&gt;&lt;/related-urls&gt;&lt;/urls&gt;&lt;/record&gt;&lt;/Cite&gt;&lt;/EndNote&gt;</w:instrText>
+      </w:r>
+      <w:r>
+        <w:fldChar w:fldCharType="separate"/>
+      </w:r>
+      <w:r>
+        <w:rPr>
+          <w:noProof/>
+        </w:rPr>
+        <w:t>(Ntgrty, 2016)</w:t>
+      </w:r>
+      <w:r>
+        <w:fldChar w:fldCharType="end"/>
+      </w:r>
+      <w:r>
+        <w:t>.</w:t>
+      </w:r>
+      <w:r>
+        <w:t xml:space="preserve"> According to this paradigm</w:t>
+      </w:r>
+      <w:r>
+        <w:t xml:space="preserve">, the assumption is made that reality is independent from humanity. </w:t>
+      </w:r>
+      <w:r>
+        <w:t xml:space="preserve">It focuses on getting facts through empirical qualitative analysis and methods and is based on solving everyday problems with the use of analysing statistics </w:t>
+      </w:r>
+      <w:r>
+        <w:fldChar w:fldCharType="begin"/>
+      </w:r>
+      <w:r>
+        <w:instrText xml:space="preserve"> ADDIN EN.CITE &lt;EndNote&gt;&lt;Cite&gt;&lt;Author&gt;Vosloo&lt;/Author&gt;&lt;Year&gt;2014&lt;/Year&gt;&lt;RecNum&gt;54&lt;/RecNum&gt;&lt;DisplayText&gt;(Vosloo, 2014)&lt;/DisplayText&gt;&lt;record&gt;&lt;rec-number&gt;54&lt;/rec-number&gt;&lt;foreign-keys&gt;&lt;key app="EN" db-id="525d9sr0qsvde5evfr0ps52ifpp52v555xtd" timestamp="1621018330"&gt;54&lt;/key&gt;&lt;/foreign-keys&gt;&lt;ref-type name="Journal Article"&gt;17&lt;/ref-type&gt;&lt;contributors&gt;&lt;authors&gt;&lt;author&gt;JJ Vosloo&lt;/author&gt;&lt;/authors&gt;&lt;/contributors&gt;&lt;titles&gt;&lt;title&gt;Research design and methodology&lt;/title&gt;&lt;/titles&gt;&lt;dates&gt;&lt;year&gt;2014&lt;/year&gt;&lt;/dates&gt;&lt;urls&gt;&lt;related-urls&gt;&lt;url&gt;http://dspace.nwu.ac.za/bitstream/handle/10394/12269/Vosloo_JJ_Chapter_5.pdf?sequence=&lt;/url&gt;&lt;/related-urls&gt;&lt;/urls&gt;&lt;/record&gt;&lt;/Cite&gt;&lt;/EndNote&gt;</w:instrText>
+      </w:r>
+      <w:r>
+        <w:fldChar w:fldCharType="separate"/>
+      </w:r>
+      <w:r>
+        <w:rPr>
+          <w:noProof/>
+        </w:rPr>
+        <w:t>(Vosloo, 2014)</w:t>
+      </w:r>
+      <w:r>
+        <w:fldChar w:fldCharType="end"/>
+      </w:r>
+      <w:r>
+        <w:t>.</w:t>
       </w:r>
     </w:p>
     <w:p/>
@@ -1029,10 +1263,56 @@
         <w:pStyle w:val="Heading2"/>
       </w:pPr>
       <w:r>
+        <w:lastRenderedPageBreak/>
         <w:t>Positioning and motivation of the chosen paradigm</w:t>
       </w:r>
     </w:p>
-    <w:p/>
+    <w:p>
+      <w:r>
+        <w:t>Design science research was chosen to be the most applicable paradigm for this study. This study is aimed to d</w:t>
+      </w:r>
+      <w:r>
+        <w:t>eveloping a web application to improve communication in the industry</w:t>
+      </w:r>
+      <w:r>
+        <w:t>. Researchers using design science use and artifact to solve a certain problem</w:t>
+      </w:r>
+      <w:r>
+        <w:t xml:space="preserve"> </w:t>
+      </w:r>
+      <w:r>
+        <w:fldChar w:fldCharType="begin"/>
+      </w:r>
+      <w:r>
+        <w:instrText xml:space="preserve"> ADDIN EN.CITE &lt;EndNote&gt;&lt;Cite&gt;&lt;Author&gt;Peffers&lt;/Author&gt;&lt;Year&gt;2008&lt;/Year&gt;&lt;RecNum&gt;28&lt;/RecNum&gt;&lt;DisplayText&gt;(Peffers, 2008)&lt;/DisplayText&gt;&lt;record&gt;&lt;rec-number&gt;28&lt;/rec-number&gt;&lt;foreign-keys&gt;&lt;key app="EN" db-id="525d9sr0qsvde5evfr0ps52ifpp52v555xtd" timestamp="1619377404"&gt;28&lt;/key&gt;&lt;/foreign-keys&gt;&lt;ref-type name="Journal Article"&gt;17&lt;/ref-type&gt;&lt;contributors&gt;&lt;authors&gt;&lt;author&gt;Peffers, Ken and Tuunanen, Tuure and Rothenberger, Marcus A. and Chatterjee, Samir&lt;/author&gt;&lt;/authors&gt;&lt;/contributors&gt;&lt;titles&gt;&lt;title&gt;Peffers et al. (2008) A Design Science Research Methodology for Information Systems Research&lt;/title&gt;&lt;/titles&gt;&lt;dates&gt;&lt;year&gt;2008&lt;/year&gt;&lt;/dates&gt;&lt;urls&gt;&lt;related-urls&gt;&lt;url&gt;http://www.umfundi.barbourians.org/article/peffers2008design&lt;/url&gt;&lt;/related-urls&gt;&lt;/urls&gt;&lt;/record&gt;&lt;/Cite&gt;&lt;/EndNote&gt;</w:instrText>
+      </w:r>
+      <w:r>
+        <w:fldChar w:fldCharType="separate"/>
+      </w:r>
+      <w:r>
+        <w:rPr>
+          <w:noProof/>
+        </w:rPr>
+        <w:t>(Peffers, 2008)</w:t>
+      </w:r>
+      <w:r>
+        <w:fldChar w:fldCharType="end"/>
+      </w:r>
+      <w:r>
+        <w:t xml:space="preserve">, thus designing and investigating </w:t>
+      </w:r>
+      <w:r>
+        <w:t xml:space="preserve">a web application will solve the main problem of this study. </w:t>
+      </w:r>
+      <w:r>
+        <w:t xml:space="preserve"> </w:t>
+      </w:r>
+    </w:p>
+    <w:p>
+      <w:r>
+        <w:t>Design science research was the most suitable paradigm and will be discussed in the next section.</w:t>
+      </w:r>
+    </w:p>
     <w:p>
       <w:pPr>
         <w:pStyle w:val="Heading2"/>
@@ -1150,25 +1430,19 @@
         <w:fldChar w:fldCharType="separate"/>
       </w:r>
       <w:r>
-        <w:t xml:space="preserve">Dovleac, L. (2015). The role of new communication technologies in companies' sustainability. </w:t>
-      </w:r>
-      <w:r>
-        <w:rPr>
-          <w:i/>
-        </w:rPr>
-        <w:t>Bulletin of the Transilvania University of Brasov. Economic Sciences. Series V</w:t>
-      </w:r>
-      <w:r>
-        <w:t>,</w:t>
-      </w:r>
-      <w:r>
-        <w:rPr>
-          <w:i/>
-        </w:rPr>
-        <w:t xml:space="preserve"> 8</w:t>
-      </w:r>
-      <w:r>
-        <w:t xml:space="preserve">(1), 33. </w:t>
+        <w:t xml:space="preserve">Dean, B. A. (2018). THE INTERPRETIVIST AND THE LEARNER. </w:t>
+      </w:r>
+      <w:hyperlink r:id="rId11" w:history="1">
+        <w:r>
+          <w:rPr>
+            <w:rStyle w:val="Hyperlink"/>
+            <w:lang w:val="en-US"/>
+          </w:rPr>
+          <w:t>http://ijds.org/Volume13/IJDSv13p001-008Dean3944.pdf</w:t>
+        </w:r>
+      </w:hyperlink>
+      <w:r>
+        <w:t xml:space="preserve"> </w:t>
       </w:r>
     </w:p>
     <w:p>
@@ -1178,24 +1452,150 @@
         <w:ind w:left="720" w:hanging="720"/>
       </w:pPr>
       <w:r>
-        <w:t xml:space="preserve">Duke, N. K., &amp; Mallette, M. H. (2011). </w:t>
+        <w:t xml:space="preserve">Dovleac, L. (2015). The role of new communication technologies in companies' sustainability. </w:t>
       </w:r>
       <w:r>
         <w:rPr>
           <w:i/>
         </w:rPr>
-        <w:t>Literacy research methodologies</w:t>
-      </w:r>
-      <w:r>
-        <w:t xml:space="preserve">. Guilford Press. </w:t>
+        <w:t>Bulletin of the Transilvania University of Brasov. Economic Sciences. Series V</w:t>
+      </w:r>
+      <w:r>
+        <w:t>,</w:t>
+      </w:r>
+      <w:r>
+        <w:rPr>
+          <w:i/>
+        </w:rPr>
+        <w:t xml:space="preserve"> 8</w:t>
+      </w:r>
+      <w:r>
+        <w:t xml:space="preserve">(1), 33. </w:t>
       </w:r>
     </w:p>
     <w:p>
       <w:pPr>
         <w:pStyle w:val="EndNoteBibliography"/>
+        <w:spacing w:after="0"/>
         <w:ind w:left="720" w:hanging="720"/>
       </w:pPr>
       <w:r>
+        <w:t xml:space="preserve">Duke, N. K., &amp; Mallette, M. H. (2011). </w:t>
+      </w:r>
+      <w:r>
+        <w:rPr>
+          <w:i/>
+        </w:rPr>
+        <w:t>Literacy research methodologies</w:t>
+      </w:r>
+      <w:r>
+        <w:t xml:space="preserve">. Guilford Press. </w:t>
+      </w:r>
+    </w:p>
+    <w:p>
+      <w:pPr>
+        <w:pStyle w:val="EndNoteBibliography"/>
+        <w:spacing w:after="0"/>
+        <w:ind w:left="720" w:hanging="720"/>
+      </w:pPr>
+      <w:r>
+        <w:t xml:space="preserve">Ken Peffers, M. R., Tuure Tuunanen and Reza Vaezi. (2008). Design Science Research Evaluation. </w:t>
+      </w:r>
+      <w:hyperlink r:id="rId12" w:history="1">
+        <w:r>
+          <w:rPr>
+            <w:rStyle w:val="Hyperlink"/>
+            <w:lang w:val="en-US"/>
+          </w:rPr>
+          <w:t>http://www.sirel.fi/ttt/Downloads/Peffers%20et%20al%20DSR%20Evaluation.pdf</w:t>
+        </w:r>
+      </w:hyperlink>
+      <w:r>
+        <w:t xml:space="preserve"> </w:t>
+      </w:r>
+    </w:p>
+    <w:p>
+      <w:pPr>
+        <w:pStyle w:val="EndNoteBibliography"/>
+        <w:spacing w:after="0"/>
+        <w:ind w:left="720" w:hanging="720"/>
+      </w:pPr>
+      <w:r>
+        <w:t xml:space="preserve">Ntgrty. (2016). </w:t>
+      </w:r>
+      <w:r>
+        <w:rPr>
+          <w:i/>
+        </w:rPr>
+        <w:t>The research paradigms: Positivism</w:t>
+      </w:r>
+      <w:r>
+        <w:t xml:space="preserve">. </w:t>
+      </w:r>
+      <w:hyperlink r:id="rId13" w:history="1">
+        <w:r>
+          <w:rPr>
+            <w:rStyle w:val="Hyperlink"/>
+            <w:lang w:val="en-US"/>
+          </w:rPr>
+          <w:t>https://www.intgrty.co.za/2016/07/19/the-research-paradigms-positivism/#:~:text=The%20positivist%20paradigm%20of%20exploring,be%20the%20basis%20for%20science</w:t>
+        </w:r>
+      </w:hyperlink>
+      <w:r>
+        <w:t>.</w:t>
+      </w:r>
+    </w:p>
+    <w:p>
+      <w:pPr>
+        <w:pStyle w:val="EndNoteBibliography"/>
+        <w:spacing w:after="0"/>
+        <w:ind w:left="720" w:hanging="720"/>
+      </w:pPr>
+      <w:r>
+        <w:t xml:space="preserve">Peffers, K. a. T., Tuure and Rothenberger, Marcus A. and Chatterjee, Samir. (2008). Peffers et al. (2008) A Design Science Research Methodology for Information Systems Research. </w:t>
+      </w:r>
+      <w:hyperlink r:id="rId14" w:history="1">
+        <w:r>
+          <w:rPr>
+            <w:rStyle w:val="Hyperlink"/>
+            <w:lang w:val="en-US"/>
+          </w:rPr>
+          <w:t>http://www.umfundi.barbourians.org/article/peffers2008design</w:t>
+        </w:r>
+      </w:hyperlink>
+      <w:r>
+        <w:t xml:space="preserve"> </w:t>
+      </w:r>
+    </w:p>
+    <w:p>
+      <w:pPr>
+        <w:pStyle w:val="EndNoteBibliography"/>
+        <w:spacing w:after="0"/>
+        <w:ind w:left="720" w:hanging="720"/>
+      </w:pPr>
+      <w:r>
+        <w:t xml:space="preserve">Sahifa. (2017). What is a Research Paradigm? </w:t>
+      </w:r>
+      <w:hyperlink r:id="rId15" w:history="1">
+        <w:r>
+          <w:rPr>
+            <w:rStyle w:val="Hyperlink"/>
+            <w:lang w:val="en-US"/>
+          </w:rPr>
+          <w:t>http://readingcraze.com/index.php/what-is-a-research-paradigm/#:~:text=What%20is%20a%20Research%20Paradigm%3F%201%20Definition.%20A,and%20Interpretivism.%20...%204%20References.%20...%205%20Comments</w:t>
+        </w:r>
+      </w:hyperlink>
+      <w:r>
+        <w:t xml:space="preserve"> </w:t>
+      </w:r>
+    </w:p>
+    <w:p>
+      <w:pPr>
+        <w:pStyle w:val="EndNoteBibliography"/>
+        <w:spacing w:after="0"/>
+        <w:ind w:left="720" w:hanging="720"/>
+      </w:pPr>
+      <w:r>
         <w:t xml:space="preserve">Schrader, J. (2018, 30 July). </w:t>
       </w:r>
       <w:r>
@@ -1207,7 +1607,7 @@
       <w:r>
         <w:t xml:space="preserve">. </w:t>
       </w:r>
-      <w:hyperlink r:id="rId11" w:history="1">
+      <w:hyperlink r:id="rId16" w:history="1">
         <w:r>
           <w:rPr>
             <w:rStyle w:val="Hyperlink"/>
@@ -1219,6 +1619,87 @@
     </w:p>
     <w:p>
       <w:pPr>
+        <w:pStyle w:val="EndNoteBibliography"/>
+        <w:spacing w:after="0"/>
+        <w:ind w:left="720" w:hanging="720"/>
+      </w:pPr>
+      <w:r>
+        <w:t xml:space="preserve">Strauss, A., &amp; Corbin, J. (1990). </w:t>
+      </w:r>
+      <w:r>
+        <w:rPr>
+          <w:i/>
+        </w:rPr>
+        <w:t>Basics of qualitative research</w:t>
+      </w:r>
+      <w:r>
+        <w:t xml:space="preserve">. Sage publications. </w:t>
+      </w:r>
+    </w:p>
+    <w:p>
+      <w:pPr>
+        <w:pStyle w:val="EndNoteBibliography"/>
+        <w:spacing w:after="0"/>
+        <w:ind w:left="720" w:hanging="720"/>
+      </w:pPr>
+      <w:r>
+        <w:t xml:space="preserve">Vijay Vaishnavi, B. K., and Stacie Petter. (2004). DESIGN SCIENCE RESEARCH IN INFORMATION SYSTEMS. 62. </w:t>
+      </w:r>
+      <w:hyperlink r:id="rId17" w:history="1">
+        <w:r>
+          <w:rPr>
+            <w:rStyle w:val="Hyperlink"/>
+            <w:lang w:val="en-US"/>
+          </w:rPr>
+          <w:t>http://desrist.org/design-research-in-information-systems/</w:t>
+        </w:r>
+      </w:hyperlink>
+      <w:r>
+        <w:t xml:space="preserve"> </w:t>
+      </w:r>
+    </w:p>
+    <w:p>
+      <w:pPr>
+        <w:pStyle w:val="EndNoteBibliography"/>
+        <w:spacing w:after="0"/>
+        <w:ind w:left="720" w:hanging="720"/>
+      </w:pPr>
+      <w:r>
+        <w:t xml:space="preserve">Vosloo, J. (2014). Research design and methodology. </w:t>
+      </w:r>
+      <w:hyperlink r:id="rId18" w:history="1">
+        <w:r>
+          <w:rPr>
+            <w:rStyle w:val="Hyperlink"/>
+            <w:lang w:val="en-US"/>
+          </w:rPr>
+          <w:t>http://dspace.nwu.ac.za/bitstream/handle/10394/12269/Vosloo_JJ_Chapter_5.pdf?sequence</w:t>
+        </w:r>
+      </w:hyperlink>
+      <w:r>
+        <w:t xml:space="preserve">= </w:t>
+      </w:r>
+    </w:p>
+    <w:p>
+      <w:pPr>
+        <w:pStyle w:val="EndNoteBibliography"/>
+        <w:ind w:left="720" w:hanging="720"/>
+      </w:pPr>
+      <w:r>
+        <w:t xml:space="preserve">Wieringa, R. J. (2014). </w:t>
+      </w:r>
+      <w:r>
+        <w:rPr>
+          <w:i/>
+        </w:rPr>
+        <w:t>Design science methodology for information systems and software engineering</w:t>
+      </w:r>
+      <w:r>
+        <w:t xml:space="preserve">. Springer. </w:t>
+      </w:r>
+    </w:p>
+    <w:p>
+      <w:pPr>
         <w:rPr>
           <w:lang w:eastAsia="en-ZA"/>
         </w:rPr>
@@ -1231,7 +1712,7 @@
       </w:r>
     </w:p>
     <w:sectPr>
-      <w:footerReference w:type="default" r:id="rId12"/>
+      <w:footerReference w:type="default" r:id="rId19"/>
       <w:pgSz w:w="11907" w:h="16840" w:code="9"/>
       <w:pgMar w:top="1134" w:right="1134" w:bottom="1418" w:left="1418" w:header="851" w:footer="1134" w:gutter="0"/>
       <w:pgNumType w:start="1"/>

</xml_diff>

<commit_message>
Changes made to chapter 2
</commit_message>
<xml_diff>
--- a/Z ITRI 671 Research/Chapter 2/Enrico Dreyer Project Proposal Final.docx
+++ b/Z ITRI 671 Research/Chapter 2/Enrico Dreyer Project Proposal Final.docx
@@ -139,13 +139,23 @@
         </w:rPr>
         <w:t xml:space="preserve"> for the Dissertation submitted in partial fulfillment of the requirements for the degree </w:t>
       </w:r>
+      <w:proofErr w:type="spellStart"/>
       <w:r>
         <w:rPr>
           <w:i/>
           <w:color w:val="1F497D"/>
           <w:sz w:val="32"/>
         </w:rPr>
-        <w:t xml:space="preserve">Bsc in Information Technology Hons </w:t>
+        <w:t>Bsc</w:t>
+      </w:r>
+      <w:proofErr w:type="spellEnd"/>
+      <w:r>
+        <w:rPr>
+          <w:i/>
+          <w:color w:val="1F497D"/>
+          <w:sz w:val="32"/>
+        </w:rPr>
+        <w:t xml:space="preserve"> in Information Technology Hons </w:t>
       </w:r>
       <w:r>
         <w:rPr>
@@ -205,7 +215,15 @@
           <w:sz w:val="32"/>
           <w:szCs w:val="32"/>
         </w:rPr>
-        <w:t>Dr. Sun</w:t>
+        <w:t xml:space="preserve">Dr. </w:t>
+      </w:r>
+      <w:proofErr w:type="spellStart"/>
+      <w:r>
+        <w:rPr>
+          <w:sz w:val="32"/>
+          <w:szCs w:val="32"/>
+        </w:rPr>
+        <w:t>Sun</w:t>
       </w:r>
       <w:r>
         <w:rPr>
@@ -215,6 +233,7 @@
         </w:rPr>
         <w:t>é</w:t>
       </w:r>
+      <w:proofErr w:type="spellEnd"/>
       <w:r>
         <w:rPr>
           <w:color w:val="000000" w:themeColor="text1"/>
@@ -770,43 +789,26 @@
     </w:p>
     <w:p>
       <w:pPr>
-        <w:pStyle w:val="Heading1"/>
+        <w:pStyle w:val="Chapter"/>
+        <w:rPr>
+          <w:lang w:eastAsia="en-ZA"/>
+        </w:rPr>
       </w:pPr>
       <w:bookmarkStart w:id="7" w:name="_Toc349293625"/>
       <w:r>
+        <w:rPr>
+          <w:lang w:eastAsia="en-ZA"/>
+        </w:rPr>
         <w:lastRenderedPageBreak/>
-        <w:t>Project description</w:t>
+        <w:t>Chapter 2: Research Methodology</w:t>
       </w:r>
     </w:p>
     <w:p>
       <w:pPr>
-        <w:rPr>
-          <w:lang w:eastAsia="en-ZA"/>
-        </w:rPr>
-      </w:pPr>
-      <w:r>
-        <w:rPr>
-          <w:lang w:eastAsia="en-ZA"/>
-        </w:rPr>
-        <w:t>The goal of this study is to develop a web application that can be used to enhance communication between developers and management at a South African software development company.</w:t>
-      </w:r>
-      <w:r>
-        <w:rPr>
-          <w:lang w:eastAsia="en-ZA"/>
-        </w:rPr>
-        <w:t xml:space="preserve"> </w:t>
-      </w:r>
-      <w:r>
-        <w:rPr>
-          <w:lang w:eastAsia="en-ZA"/>
-        </w:rPr>
-        <w:t>To reach</w:t>
-      </w:r>
-      <w:r>
-        <w:rPr>
-          <w:lang w:eastAsia="en-ZA"/>
-        </w:rPr>
-        <w:t xml:space="preserve"> the goal of this study, research needs to be done on the different research methodologies.</w:t>
+        <w:pStyle w:val="Heading1"/>
+      </w:pPr>
+      <w:r>
+        <w:t>Project description</w:t>
       </w:r>
     </w:p>
     <w:p>
@@ -819,6 +821,55 @@
         <w:rPr>
           <w:lang w:eastAsia="en-ZA"/>
         </w:rPr>
+        <w:t>The goal of this study is to develop a web application that can be used to enhance communication between developers and management at a South African software development company.</w:t>
+      </w:r>
+      <w:r>
+        <w:rPr>
+          <w:lang w:eastAsia="en-ZA"/>
+        </w:rPr>
+        <w:t xml:space="preserve"> </w:t>
+      </w:r>
+      <w:r>
+        <w:rPr>
+          <w:lang w:eastAsia="en-ZA"/>
+        </w:rPr>
+        <w:t>To reach</w:t>
+      </w:r>
+      <w:r>
+        <w:rPr>
+          <w:lang w:eastAsia="en-ZA"/>
+        </w:rPr>
+        <w:t xml:space="preserve"> the goal of this study, research on the different research methodologies</w:t>
+      </w:r>
+      <w:r>
+        <w:rPr>
+          <w:lang w:eastAsia="en-ZA"/>
+        </w:rPr>
+        <w:t xml:space="preserve"> has</w:t>
+      </w:r>
+      <w:r>
+        <w:rPr>
+          <w:lang w:eastAsia="en-ZA"/>
+        </w:rPr>
+        <w:t xml:space="preserve"> to be done</w:t>
+      </w:r>
+      <w:r>
+        <w:rPr>
+          <w:lang w:eastAsia="en-ZA"/>
+        </w:rPr>
+        <w:t>.</w:t>
+      </w:r>
+    </w:p>
+    <w:p>
+      <w:pPr>
+        <w:rPr>
+          <w:lang w:eastAsia="en-ZA"/>
+        </w:rPr>
+      </w:pPr>
+      <w:r>
+        <w:rPr>
+          <w:lang w:eastAsia="en-ZA"/>
+        </w:rPr>
         <w:t xml:space="preserve">According to Cambridge University </w:t>
       </w:r>
       <w:r>
@@ -861,11 +912,10 @@
     </w:p>
     <w:p>
       <w:pPr>
-        <w:pStyle w:val="Heading1"/>
-      </w:pPr>
-      <w:r>
-        <w:t>Problem description and background</w:t>
-      </w:r>
+        <w:rPr>
+          <w:lang w:eastAsia="en-ZA"/>
+        </w:rPr>
+      </w:pPr>
     </w:p>
     <w:p>
       <w:pPr>
@@ -873,73 +923,96 @@
           <w:lang w:eastAsia="en-ZA"/>
         </w:rPr>
       </w:pPr>
-      <w:r>
-        <w:t xml:space="preserve">In the corporate world, businesses rely on effective communication to succeed. </w:t>
-      </w:r>
-      <w:r>
-        <w:t>As</w:t>
-      </w:r>
-      <w:r>
-        <w:t xml:space="preserve"> developers, we lack the number of screens that we need to keep all our important tabs open. This makes it harder for important messages to reach developers and influences productivity and creativity </w:t>
-      </w:r>
-      <w:r>
-        <w:fldChar w:fldCharType="begin"/>
-      </w:r>
-      <w:r>
-        <w:instrText xml:space="preserve"> ADDIN EN.CITE &lt;EndNote&gt;&lt;Cite&gt;&lt;Author&gt;Schrader&lt;/Author&gt;&lt;Year&gt;2018&lt;/Year&gt;&lt;RecNum&gt;4&lt;/RecNum&gt;&lt;DisplayText&gt;(Schrader, 2018)&lt;/DisplayText&gt;&lt;record&gt;&lt;rec-number&gt;4&lt;/rec-number&gt;&lt;foreign-keys&gt;&lt;key app="EN" db-id="525d9sr0qsvde5evfr0ps52ifpp52v555xtd" timestamp="1618060871"&gt;4&lt;/key&gt;&lt;/foreign-keys&gt;&lt;ref-type name="Web Page"&gt;12&lt;/ref-type&gt;&lt;contributors&gt;&lt;authors&gt;&lt;author&gt;Schrader, Jessica&lt;/author&gt;&lt;/authors&gt;&lt;/contributors&gt;&lt;titles&gt;&lt;title&gt;How Your Cell Phone Habits Impact Your Productivity&lt;/title&gt;&lt;/titles&gt;&lt;dates&gt;&lt;year&gt;2018&lt;/year&gt;&lt;pub-dates&gt;&lt;date&gt;30 July&lt;/date&gt;&lt;/pub-dates&gt;&lt;/dates&gt;&lt;urls&gt;&lt;related-urls&gt;&lt;url&gt;https://www.psychologytoday.com/us/blog/why-bad-looks-good/201807/how-your-cell-phone-habits-impact-your-productivity&lt;/url&gt;&lt;/related-urls&gt;&lt;/urls&gt;&lt;/record&gt;&lt;/Cite&gt;&lt;/EndNote&gt;</w:instrText>
-      </w:r>
-      <w:r>
-        <w:fldChar w:fldCharType="separate"/>
-      </w:r>
-      <w:r>
-        <w:rPr>
-          <w:noProof/>
-        </w:rPr>
-        <w:t>(Schrader, 2018)</w:t>
-      </w:r>
-      <w:r>
-        <w:fldChar w:fldCharType="end"/>
-      </w:r>
-      <w:r>
-        <w:t>.</w:t>
-      </w:r>
     </w:p>
     <w:p>
       <w:pPr>
-        <w:pStyle w:val="Heading1"/>
-      </w:pPr>
-      <w:r>
-        <w:t>Aims and objectives of project</w:t>
-      </w:r>
+        <w:rPr>
+          <w:lang w:eastAsia="en-ZA"/>
+        </w:rPr>
+      </w:pPr>
     </w:p>
     <w:p>
-      <w:r>
-        <w:t>This study proposes the development of a communication web application that can easily be viewed in an office by all employees to allow easy access to important communication regarding specific software development projects. Where the primary objective is to develop a web application for a South African software development company that allows for easy access to important communication relating to specific project.</w:t>
+      <w:pPr>
+        <w:pStyle w:val="Heading1"/>
+      </w:pPr>
+      <w:r>
+        <w:t>Problem description and background</w:t>
       </w:r>
     </w:p>
     <w:p>
       <w:pPr>
-        <w:pStyle w:val="Heading1"/>
-      </w:pPr>
-      <w:r>
-        <w:t>Literature review</w:t>
+        <w:rPr>
+          <w:lang w:eastAsia="en-ZA"/>
+        </w:rPr>
+      </w:pPr>
+      <w:r>
+        <w:t xml:space="preserve">In the corporate world, businesses rely on effective communication to succeed. </w:t>
+      </w:r>
+      <w:r>
+        <w:t>As</w:t>
+      </w:r>
+      <w:r>
+        <w:t xml:space="preserve"> developers, we lack the number of screens that we need to keep all our important tabs open. This makes it harder for important messages to reach developers and influences productivity and creativity </w:t>
+      </w:r>
+      <w:r>
+        <w:fldChar w:fldCharType="begin"/>
+      </w:r>
+      <w:r>
+        <w:instrText xml:space="preserve"> ADDIN EN.CITE &lt;EndNote&gt;&lt;Cite&gt;&lt;Author&gt;Schrader&lt;/Author&gt;&lt;Year&gt;2018&lt;/Year&gt;&lt;RecNum&gt;4&lt;/RecNum&gt;&lt;DisplayText&gt;(Schrader, 2018)&lt;/DisplayText&gt;&lt;record&gt;&lt;rec-number&gt;4&lt;/rec-number&gt;&lt;foreign-keys&gt;&lt;key app="EN" db-id="525d9sr0qsvde5evfr0ps52ifpp52v555xtd" timestamp="1618060871"&gt;4&lt;/key&gt;&lt;/foreign-keys&gt;&lt;ref-type name="Web Page"&gt;12&lt;/ref-type&gt;&lt;contributors&gt;&lt;authors&gt;&lt;author&gt;Schrader, Jessica&lt;/author&gt;&lt;/authors&gt;&lt;/contributors&gt;&lt;titles&gt;&lt;title&gt;How Your Cell Phone Habits Impact Your Productivity&lt;/title&gt;&lt;/titles&gt;&lt;dates&gt;&lt;year&gt;2018&lt;/year&gt;&lt;pub-dates&gt;&lt;date&gt;30 July&lt;/date&gt;&lt;/pub-dates&gt;&lt;/dates&gt;&lt;urls&gt;&lt;related-urls&gt;&lt;url&gt;https://www.psychologytoday.com/us/blog/why-bad-looks-good/201807/how-your-cell-phone-habits-impact-your-productivity&lt;/url&gt;&lt;/related-urls&gt;&lt;/urls&gt;&lt;/record&gt;&lt;/Cite&gt;&lt;/EndNote&gt;</w:instrText>
+      </w:r>
+      <w:r>
+        <w:fldChar w:fldCharType="separate"/>
+      </w:r>
+      <w:r>
+        <w:rPr>
+          <w:noProof/>
+        </w:rPr>
+        <w:t>(Schrader, 2018)</w:t>
+      </w:r>
+      <w:r>
+        <w:fldChar w:fldCharType="end"/>
+      </w:r>
+      <w:r>
+        <w:t>.</w:t>
       </w:r>
     </w:p>
     <w:p>
       <w:pPr>
-        <w:pStyle w:val="Heading2"/>
-        <w:rPr>
-          <w:lang w:eastAsia="en-ZA"/>
-        </w:rPr>
-      </w:pPr>
-      <w:r>
-        <w:rPr>
-          <w:lang w:eastAsia="en-ZA"/>
-        </w:rPr>
-        <w:t>Introduction</w:t>
+        <w:pStyle w:val="Heading1"/>
+      </w:pPr>
+      <w:r>
+        <w:t>Aims and objectives of project</w:t>
       </w:r>
     </w:p>
     <w:p>
+      <w:r>
+        <w:t>This study proposes the development of a communication web application that can easily be viewed in an office by all employees to allow easy access to important communication regarding specific software development projects. Where the primary objective is to develop a web application for a South African software development company that allows for easy access to important communication relating to specific project.</w:t>
+      </w:r>
+    </w:p>
+    <w:p>
+      <w:pPr>
+        <w:pStyle w:val="Heading1"/>
+      </w:pPr>
+      <w:r>
+        <w:lastRenderedPageBreak/>
+        <w:t>Literature review</w:t>
+      </w:r>
+    </w:p>
+    <w:p>
+      <w:pPr>
+        <w:pStyle w:val="Heading2"/>
+        <w:rPr>
+          <w:lang w:eastAsia="en-ZA"/>
+        </w:rPr>
+      </w:pPr>
+      <w:r>
+        <w:rPr>
+          <w:lang w:eastAsia="en-ZA"/>
+        </w:rPr>
+        <w:t>Introduction</w:t>
+      </w:r>
+    </w:p>
+    <w:p>
       <w:pPr>
         <w:rPr>
           <w:lang w:eastAsia="en-ZA"/>
@@ -986,14 +1059,7 @@
         <w:rPr>
           <w:lang w:eastAsia="en-ZA"/>
         </w:rPr>
-        <w:t xml:space="preserve">. The methodology section in a research paper, allows a reader to assess the overall reliability and validity of a study. This section revolves around a </w:t>
-      </w:r>
-      <w:r>
-        <w:rPr>
-          <w:lang w:eastAsia="en-ZA"/>
-        </w:rPr>
-        <w:lastRenderedPageBreak/>
-        <w:t xml:space="preserve">couple of questions: How was the data analysed? And how was the information and data </w:t>
+        <w:t xml:space="preserve">. The methodology section in a research paper, allows a reader to assess the overall reliability and validity of a study. This section revolves around a couple of questions: How was the data analysed? And how was the information and data </w:t>
       </w:r>
       <w:r>
         <w:rPr>
@@ -1082,22 +1148,61 @@
       <w:r>
         <w:t>The research paradigms will be discussed in short in the section below.</w:t>
       </w:r>
+      <w:r>
+        <w:t xml:space="preserve"> </w:t>
+      </w:r>
     </w:p>
     <w:p>
       <w:r>
-        <w:t>The i</w:t>
-      </w:r>
-      <w:r>
-        <w:t>nterpretivism</w:t>
-      </w:r>
-      <w:r>
-        <w:t xml:space="preserve"> paradigm is there to understand and research the subjective world of human experience and emphasises the understanding of individuals and the interpretation of the world around them </w:t>
+        <w:t>Each</w:t>
+      </w:r>
+      <w:r>
+        <w:t xml:space="preserve"> paradigm </w:t>
+      </w:r>
+      <w:r>
+        <w:t>can be broken up in</w:t>
+      </w:r>
+      <w:r>
+        <w:t xml:space="preserve">to four </w:t>
+      </w:r>
+      <w:r>
+        <w:t xml:space="preserve">philosophical </w:t>
+      </w:r>
+      <w:r>
+        <w:t xml:space="preserve">assumptions </w:t>
+      </w:r>
+      <w:r>
+        <w:t xml:space="preserve">named </w:t>
+      </w:r>
+      <w:r>
+        <w:t>O</w:t>
+      </w:r>
+      <w:r>
+        <w:t>ntology</w:t>
+      </w:r>
+      <w:r>
+        <w:t>,</w:t>
+      </w:r>
+      <w:r>
+        <w:t xml:space="preserve"> </w:t>
+      </w:r>
+      <w:r>
+        <w:t>E</w:t>
+      </w:r>
+      <w:r>
+        <w:t>pistemology</w:t>
+      </w:r>
+      <w:r>
+        <w:t xml:space="preserve">, </w:t>
+      </w:r>
+      <w:r>
+        <w:t xml:space="preserve">Methodology, and axiology </w:t>
       </w:r>
       <w:r>
         <w:fldChar w:fldCharType="begin"/>
       </w:r>
       <w:r>
-        <w:instrText xml:space="preserve"> ADDIN EN.CITE &lt;EndNote&gt;&lt;Cite&gt;&lt;Author&gt;Dean&lt;/Author&gt;&lt;Year&gt;2018&lt;/Year&gt;&lt;RecNum&gt;57&lt;/RecNum&gt;&lt;DisplayText&gt;(Dean, 2018)&lt;/DisplayText&gt;&lt;record&gt;&lt;rec-number&gt;57&lt;/rec-number&gt;&lt;foreign-keys&gt;&lt;key app="EN" db-id="525d9sr0qsvde5evfr0ps52ifpp52v555xtd" timestamp="1621020244"&gt;57&lt;/key&gt;&lt;/foreign-keys&gt;&lt;ref-type name="Journal Article"&gt;17&lt;/ref-type&gt;&lt;contributors&gt;&lt;authors&gt;&lt;author&gt;Bonnie Amelia Dean &lt;/author&gt;&lt;/authors&gt;&lt;/contributors&gt;&lt;titles&gt;&lt;title&gt;THE INTERPRETIVIST AND THE LEARNER&lt;/title&gt;&lt;/titles&gt;&lt;dates&gt;&lt;year&gt;2018&lt;/year&gt;&lt;/dates&gt;&lt;urls&gt;&lt;related-urls&gt;&lt;url&gt;http://ijds.org/Volume13/IJDSv13p001-008Dean3944.pdf&lt;/url&gt;&lt;/related-urls&gt;&lt;/urls&gt;&lt;/record&gt;&lt;/Cite&gt;&lt;/EndNote&gt;</w:instrText>
+        <w:instrText xml:space="preserve"> ADDIN EN.CITE &lt;EndNote&gt;&lt;Cite&gt;&lt;Author&gt;McGregor&lt;/Author&gt;&lt;Year&gt;2010&lt;/Year&gt;&lt;RecNum&gt;59&lt;/RecNum&gt;&lt;DisplayText&gt;(McGregor &amp;amp; Murnane, 2010)&lt;/DisplayText&gt;&lt;record&gt;&lt;rec-number&gt;59&lt;/rec-number&gt;&lt;foreign-keys&gt;&lt;key app="EN" db-id="525d9sr0qsvde5evfr0ps52ifpp52v555xtd" timestamp="1621069188"&gt;59&lt;/key&gt;&lt;/foreign-keys&gt;&lt;ref-type name="Journal Article"&gt;17&lt;/ref-type&gt;&lt;contributors&gt;&lt;authors&gt;&lt;author&gt;McGregor, Sue LT&lt;/author&gt;&lt;author&gt;Murnane, Jennifer A&lt;/author&gt;&lt;/authors&gt;&lt;/contributors&gt;&lt;titles&gt;&lt;title&gt;Paradigm, methodology and method: Intellectual integrity in consumer scholarship&lt;/title&gt;&lt;secondary-title&gt;International journal of consumer studies&lt;/secondary-title&gt;&lt;/titles&gt;&lt;periodical&gt;&lt;full-title&gt;International journal of consumer studies&lt;/full-title&gt;&lt;/periodical&gt;&lt;pages&gt;419-427&lt;/pages&gt;&lt;volume&gt;34&lt;/volume&gt;&lt;number&gt;4&lt;/number&gt;&lt;dates&gt;&lt;year&gt;2010&lt;/year&gt;&lt;/dates&gt;&lt;isbn&gt;1470-6423&lt;/isbn&gt;&lt;urls&gt;&lt;/urls&gt;&lt;/record&gt;&lt;/Cite&gt;&lt;/EndNote&gt;</w:instrText>
       </w:r>
       <w:r>
         <w:fldChar w:fldCharType="separate"/>
@@ -1106,22 +1211,25 @@
         <w:rPr>
           <w:noProof/>
         </w:rPr>
-        <w:t>(Dean, 2018)</w:t>
+        <w:t>(McGregor &amp; Murnane, 2010)</w:t>
       </w:r>
       <w:r>
         <w:fldChar w:fldCharType="end"/>
       </w:r>
       <w:r>
-        <w:t xml:space="preserve">. Through a consistent manner, grounding theory is used to analyse and gather data, and researchers try to discover patterns in the data collected to understand </w:t>
-      </w:r>
-      <w:r>
-        <w:t xml:space="preserve">a generated theory or phenomenon </w:t>
+        <w:t xml:space="preserve">. Ontology focuses on the reality and strives to understand the social world, just like the natural world. </w:t>
+      </w:r>
+      <w:r>
+        <w:t>E</w:t>
+      </w:r>
+      <w:r>
+        <w:t xml:space="preserve">pistemology focuses on objects and strives to study a situation or fact that exists or happened, without disturbing or affecting that phenomena </w:t>
       </w:r>
       <w:r>
         <w:fldChar w:fldCharType="begin"/>
       </w:r>
       <w:r>
-        <w:instrText xml:space="preserve"> ADDIN EN.CITE &lt;EndNote&gt;&lt;Cite&gt;&lt;Author&gt;Strauss&lt;/Author&gt;&lt;Year&gt;1990&lt;/Year&gt;&lt;RecNum&gt;58&lt;/RecNum&gt;&lt;DisplayText&gt;(Strauss &amp;amp; Corbin, 1990)&lt;/DisplayText&gt;&lt;record&gt;&lt;rec-number&gt;58&lt;/rec-number&gt;&lt;foreign-keys&gt;&lt;key app="EN" db-id="525d9sr0qsvde5evfr0ps52ifpp52v555xtd" timestamp="1621020781"&gt;58&lt;/key&gt;&lt;/foreign-keys&gt;&lt;ref-type name="Book"&gt;6&lt;/ref-type&gt;&lt;contributors&gt;&lt;authors&gt;&lt;author&gt;Strauss, Anselm&lt;/author&gt;&lt;author&gt;Corbin, Juliet&lt;/author&gt;&lt;/authors&gt;&lt;/contributors&gt;&lt;titles&gt;&lt;title&gt;Basics of qualitative research&lt;/title&gt;&lt;/titles&gt;&lt;dates&gt;&lt;year&gt;1990&lt;/year&gt;&lt;/dates&gt;&lt;publisher&gt;Sage publications&lt;/publisher&gt;&lt;isbn&gt;0803932502&lt;/isbn&gt;&lt;urls&gt;&lt;/urls&gt;&lt;/record&gt;&lt;/Cite&gt;&lt;/EndNote&gt;</w:instrText>
+        <w:instrText xml:space="preserve"> ADDIN EN.CITE &lt;EndNote&gt;&lt;Cite&gt;&lt;Author&gt;Vosloo&lt;/Author&gt;&lt;Year&gt;2014&lt;/Year&gt;&lt;RecNum&gt;54&lt;/RecNum&gt;&lt;DisplayText&gt;(Vosloo, 2014)&lt;/DisplayText&gt;&lt;record&gt;&lt;rec-number&gt;54&lt;/rec-number&gt;&lt;foreign-keys&gt;&lt;key app="EN" db-id="525d9sr0qsvde5evfr0ps52ifpp52v555xtd" timestamp="1621018330"&gt;54&lt;/key&gt;&lt;/foreign-keys&gt;&lt;ref-type name="Journal Article"&gt;17&lt;/ref-type&gt;&lt;contributors&gt;&lt;authors&gt;&lt;author&gt;JJ Vosloo&lt;/author&gt;&lt;/authors&gt;&lt;/contributors&gt;&lt;titles&gt;&lt;title&gt;Research design and methodology&lt;/title&gt;&lt;/titles&gt;&lt;dates&gt;&lt;year&gt;2014&lt;/year&gt;&lt;/dates&gt;&lt;urls&gt;&lt;related-urls&gt;&lt;url&gt;http://dspace.nwu.ac.za/bitstream/handle/10394/12269/Vosloo_JJ_Chapter_5.pdf?sequence=&lt;/url&gt;&lt;/related-urls&gt;&lt;/urls&gt;&lt;/record&gt;&lt;/Cite&gt;&lt;/EndNote&gt;</w:instrText>
       </w:r>
       <w:r>
         <w:fldChar w:fldCharType="separate"/>
@@ -1130,7 +1238,7 @@
         <w:rPr>
           <w:noProof/>
         </w:rPr>
-        <w:t>(Strauss &amp; Corbin, 1990)</w:t>
+        <w:t>(Vosloo, 2014)</w:t>
       </w:r>
       <w:r>
         <w:fldChar w:fldCharType="end"/>
@@ -1140,23 +1248,50 @@
       </w:r>
       <w:r>
         <w:t xml:space="preserve"> </w:t>
+      </w:r>
+      <w:r>
+        <w:t xml:space="preserve">Methodology focuses on the methods and how it is used to capture data. Axiology focuses on the values </w:t>
+      </w:r>
+      <w:r>
+        <w:t>that are relevant to the study</w:t>
+      </w:r>
+      <w:r>
+        <w:t xml:space="preserve"> and </w:t>
+      </w:r>
+      <w:r>
+        <w:t xml:space="preserve">what those values hold and why? </w:t>
+      </w:r>
+      <w:r>
+        <w:fldChar w:fldCharType="begin"/>
+      </w:r>
+      <w:r>
+        <w:instrText xml:space="preserve"> ADDIN EN.CITE &lt;EndNote&gt;&lt;Cite&gt;&lt;Author&gt;Vijay Vaishnavi&lt;/Author&gt;&lt;Year&gt;2004&lt;/Year&gt;&lt;RecNum&gt;7&lt;/RecNum&gt;&lt;DisplayText&gt;(Vijay Vaishnavi, 2004)&lt;/DisplayText&gt;&lt;record&gt;&lt;rec-number&gt;7&lt;/rec-number&gt;&lt;foreign-keys&gt;&lt;key app="EN" db-id="525d9sr0qsvde5evfr0ps52ifpp52v555xtd" timestamp="1618061060"&gt;7&lt;/key&gt;&lt;/foreign-keys&gt;&lt;ref-type name="Journal Article"&gt;17&lt;/ref-type&gt;&lt;contributors&gt;&lt;authors&gt;&lt;author&gt;Vijay Vaishnavi, Bill Kuechler, and Stacie Petter&lt;/author&gt;&lt;/authors&gt;&lt;/contributors&gt;&lt;titles&gt;&lt;title&gt;DESIGN SCIENCE RESEARCH IN INFORMATION SYSTEMS&lt;/title&gt;&lt;/titles&gt;&lt;pages&gt;62&lt;/pages&gt;&lt;dates&gt;&lt;year&gt;2004&lt;/year&gt;&lt;pub-dates&gt;&lt;date&gt;20 January&lt;/date&gt;&lt;/pub-dates&gt;&lt;/dates&gt;&lt;urls&gt;&lt;related-urls&gt;&lt;url&gt;http://desrist.org/design-research-in-information-systems/&lt;/url&gt;&lt;/related-urls&gt;&lt;/urls&gt;&lt;/record&gt;&lt;/Cite&gt;&lt;/EndNote&gt;</w:instrText>
+      </w:r>
+      <w:r>
+        <w:fldChar w:fldCharType="separate"/>
+      </w:r>
+      <w:r>
+        <w:rPr>
+          <w:noProof/>
+        </w:rPr>
+        <w:t>(Vijay Vaishnavi, 2004)</w:t>
+      </w:r>
+      <w:r>
+        <w:fldChar w:fldCharType="end"/>
+      </w:r>
+      <w:r>
+        <w:t>.</w:t>
       </w:r>
     </w:p>
     <w:p>
       <w:r>
-        <w:t xml:space="preserve">Design science as a </w:t>
-      </w:r>
-      <w:r>
-        <w:t xml:space="preserve">paradigm </w:t>
-      </w:r>
-      <w:r>
-        <w:t xml:space="preserve">is based on two major activities that are design, and investigation of the artifact </w:t>
+        <w:t xml:space="preserve">The following table shows the philosophical assumption of the three research perspectives according to </w:t>
       </w:r>
       <w:r>
         <w:fldChar w:fldCharType="begin"/>
       </w:r>
       <w:r>
-        <w:instrText xml:space="preserve"> ADDIN EN.CITE &lt;EndNote&gt;&lt;Cite&gt;&lt;Author&gt;Wieringa&lt;/Author&gt;&lt;Year&gt;2014&lt;/Year&gt;&lt;RecNum&gt;55&lt;/RecNum&gt;&lt;DisplayText&gt;(Wieringa, 2014)&lt;/DisplayText&gt;&lt;record&gt;&lt;rec-number&gt;55&lt;/rec-number&gt;&lt;foreign-keys&gt;&lt;key app="EN" db-id="525d9sr0qsvde5evfr0ps52ifpp52v555xtd" timestamp="1621019198"&gt;55&lt;/key&gt;&lt;/foreign-keys&gt;&lt;ref-type name="Book"&gt;6&lt;/ref-type&gt;&lt;contributors&gt;&lt;authors&gt;&lt;author&gt;Wieringa, Roel J&lt;/author&gt;&lt;/authors&gt;&lt;/contributors&gt;&lt;titles&gt;&lt;title&gt;Design science methodology for information systems and software engineering&lt;/title&gt;&lt;/titles&gt;&lt;dates&gt;&lt;year&gt;2014&lt;/year&gt;&lt;/dates&gt;&lt;publisher&gt;Springer&lt;/publisher&gt;&lt;isbn&gt;3662438399&lt;/isbn&gt;&lt;urls&gt;&lt;/urls&gt;&lt;/record&gt;&lt;/Cite&gt;&lt;/EndNote&gt;</w:instrText>
+        <w:instrText xml:space="preserve"> ADDIN EN.CITE &lt;EndNote&gt;&lt;Cite AuthorYear="1"&gt;&lt;Author&gt;Vijay Vaishnavi&lt;/Author&gt;&lt;Year&gt;2004&lt;/Year&gt;&lt;RecNum&gt;7&lt;/RecNum&gt;&lt;DisplayText&gt;Vijay Vaishnavi (2004)&lt;/DisplayText&gt;&lt;record&gt;&lt;rec-number&gt;7&lt;/rec-number&gt;&lt;foreign-keys&gt;&lt;key app="EN" db-id="525d9sr0qsvde5evfr0ps52ifpp52v555xtd" timestamp="1618061060"&gt;7&lt;/key&gt;&lt;/foreign-keys&gt;&lt;ref-type name="Journal Article"&gt;17&lt;/ref-type&gt;&lt;contributors&gt;&lt;authors&gt;&lt;author&gt;Vijay Vaishnavi, Bill Kuechler, and Stacie Petter&lt;/author&gt;&lt;/authors&gt;&lt;/contributors&gt;&lt;titles&gt;&lt;title&gt;DESIGN SCIENCE RESEARCH IN INFORMATION SYSTEMS&lt;/title&gt;&lt;/titles&gt;&lt;pages&gt;62&lt;/pages&gt;&lt;dates&gt;&lt;year&gt;2004&lt;/year&gt;&lt;pub-dates&gt;&lt;date&gt;20 January&lt;/date&gt;&lt;/pub-dates&gt;&lt;/dates&gt;&lt;urls&gt;&lt;related-urls&gt;&lt;url&gt;http://desrist.org/design-research-in-information-systems/&lt;/url&gt;&lt;/related-urls&gt;&lt;/urls&gt;&lt;/record&gt;&lt;/Cite&gt;&lt;/EndNote&gt;</w:instrText>
       </w:r>
       <w:r>
         <w:fldChar w:fldCharType="separate"/>
@@ -1165,90 +1300,7 @@
         <w:rPr>
           <w:noProof/>
         </w:rPr>
-        <w:t>(Wieringa, 2014)</w:t>
-      </w:r>
-      <w:r>
-        <w:fldChar w:fldCharType="end"/>
-      </w:r>
-      <w:r>
-        <w:t xml:space="preserve">. The design of the artifact is designed to interact with someone or something to solve a certain problem. Evaluation methods in design science are to develop prototypes of the artifact, interviews and field experiments </w:t>
-      </w:r>
-      <w:r>
-        <w:fldChar w:fldCharType="begin"/>
-      </w:r>
-      <w:r>
-        <w:instrText xml:space="preserve"> ADDIN EN.CITE &lt;EndNote&gt;&lt;Cite&gt;&lt;Author&gt;Ken Peffers&lt;/Author&gt;&lt;Year&gt;2008&lt;/Year&gt;&lt;RecNum&gt;56&lt;/RecNum&gt;&lt;DisplayText&gt;(Ken Peffers, 2008)&lt;/DisplayText&gt;&lt;record&gt;&lt;rec-number&gt;56&lt;/rec-number&gt;&lt;foreign-keys&gt;&lt;key app="EN" db-id="525d9sr0qsvde5evfr0ps52ifpp52v555xtd" timestamp="1621020035"&gt;56&lt;/key&gt;&lt;/foreign-keys&gt;&lt;ref-type name="Journal Article"&gt;17&lt;/ref-type&gt;&lt;contributors&gt;&lt;authors&gt;&lt;author&gt;Ken Peffers, Marcus Rothenberger, Tuure Tuunanen and Reza Vaezi&lt;/author&gt;&lt;/authors&gt;&lt;/contributors&gt;&lt;titles&gt;&lt;title&gt;Design Science Research Evaluation&lt;/title&gt;&lt;/titles&gt;&lt;dates&gt;&lt;year&gt;2008&lt;/year&gt;&lt;/dates&gt;&lt;urls&gt;&lt;related-urls&gt;&lt;url&gt;http://www.sirel.fi/ttt/Downloads/Peffers%20et%20al%20DSR%20Evaluation.pdf&lt;/url&gt;&lt;/related-urls&gt;&lt;/urls&gt;&lt;/record&gt;&lt;/Cite&gt;&lt;/EndNote&gt;</w:instrText>
-      </w:r>
-      <w:r>
-        <w:fldChar w:fldCharType="separate"/>
-      </w:r>
-      <w:r>
-        <w:rPr>
-          <w:noProof/>
-        </w:rPr>
-        <w:t>(Ken Peffers, 2008)</w:t>
-      </w:r>
-      <w:r>
-        <w:fldChar w:fldCharType="end"/>
-      </w:r>
-      <w:r>
-        <w:t>.</w:t>
-      </w:r>
-    </w:p>
-    <w:p>
-      <w:r>
-        <w:t>T</w:t>
-      </w:r>
-      <w:r>
-        <w:t>he positivism</w:t>
-      </w:r>
-      <w:r>
-        <w:t xml:space="preserve"> paradigm is based on the theory that to maximise the understanding of humanity is trough reason and observation </w:t>
-      </w:r>
-      <w:r>
-        <w:fldChar w:fldCharType="begin"/>
-      </w:r>
-      <w:r>
-        <w:instrText xml:space="preserve"> ADDIN EN.CITE &lt;EndNote&gt;&lt;Cite&gt;&lt;Author&gt;Ntgrty&lt;/Author&gt;&lt;Year&gt;2016&lt;/Year&gt;&lt;RecNum&gt;53&lt;/RecNum&gt;&lt;DisplayText&gt;(Ntgrty, 2016)&lt;/DisplayText&gt;&lt;record&gt;&lt;rec-number&gt;53&lt;/rec-number&gt;&lt;foreign-keys&gt;&lt;key app="EN" db-id="525d9sr0qsvde5evfr0ps52ifpp52v555xtd" timestamp="1621017654"&gt;53&lt;/key&gt;&lt;/foreign-keys&gt;&lt;ref-type name="Web Page"&gt;12&lt;/ref-type&gt;&lt;contributors&gt;&lt;authors&gt;&lt;author&gt;Ntgrty&lt;/author&gt;&lt;/authors&gt;&lt;/contributors&gt;&lt;titles&gt;&lt;title&gt;The research paradigms: Positivism&lt;/title&gt;&lt;/titles&gt;&lt;dates&gt;&lt;year&gt;2016&lt;/year&gt;&lt;/dates&gt;&lt;urls&gt;&lt;related-urls&gt;&lt;url&gt;https://www.intgrty.co.za/2016/07/19/the-research-paradigms-positivism/#:~:text=The%20positivist%20paradigm%20of%20exploring,be%20the%20basis%20for%20science.&lt;/url&gt;&lt;/related-urls&gt;&lt;/urls&gt;&lt;/record&gt;&lt;/Cite&gt;&lt;/EndNote&gt;</w:instrText>
-      </w:r>
-      <w:r>
-        <w:fldChar w:fldCharType="separate"/>
-      </w:r>
-      <w:r>
-        <w:rPr>
-          <w:noProof/>
-        </w:rPr>
-        <w:t>(Ntgrty, 2016)</w:t>
-      </w:r>
-      <w:r>
-        <w:fldChar w:fldCharType="end"/>
-      </w:r>
-      <w:r>
-        <w:t>.</w:t>
-      </w:r>
-      <w:r>
-        <w:t xml:space="preserve"> According to this paradigm</w:t>
-      </w:r>
-      <w:r>
-        <w:t xml:space="preserve">, the assumption is made that reality is independent from humanity. </w:t>
-      </w:r>
-      <w:r>
-        <w:t xml:space="preserve">It focuses on getting facts through empirical qualitative analysis and methods and is based on solving everyday problems with the use of analysing statistics </w:t>
-      </w:r>
-      <w:r>
-        <w:fldChar w:fldCharType="begin"/>
-      </w:r>
-      <w:r>
-        <w:instrText xml:space="preserve"> ADDIN EN.CITE &lt;EndNote&gt;&lt;Cite&gt;&lt;Author&gt;Vosloo&lt;/Author&gt;&lt;Year&gt;2014&lt;/Year&gt;&lt;RecNum&gt;54&lt;/RecNum&gt;&lt;DisplayText&gt;(Vosloo, 2014)&lt;/DisplayText&gt;&lt;record&gt;&lt;rec-number&gt;54&lt;/rec-number&gt;&lt;foreign-keys&gt;&lt;key app="EN" db-id="525d9sr0qsvde5evfr0ps52ifpp52v555xtd" timestamp="1621018330"&gt;54&lt;/key&gt;&lt;/foreign-keys&gt;&lt;ref-type name="Journal Article"&gt;17&lt;/ref-type&gt;&lt;contributors&gt;&lt;authors&gt;&lt;author&gt;JJ Vosloo&lt;/author&gt;&lt;/authors&gt;&lt;/contributors&gt;&lt;titles&gt;&lt;title&gt;Research design and methodology&lt;/title&gt;&lt;/titles&gt;&lt;dates&gt;&lt;year&gt;2014&lt;/year&gt;&lt;/dates&gt;&lt;urls&gt;&lt;related-urls&gt;&lt;url&gt;http://dspace.nwu.ac.za/bitstream/handle/10394/12269/Vosloo_JJ_Chapter_5.pdf?sequence=&lt;/url&gt;&lt;/related-urls&gt;&lt;/urls&gt;&lt;/record&gt;&lt;/Cite&gt;&lt;/EndNote&gt;</w:instrText>
-      </w:r>
-      <w:r>
-        <w:fldChar w:fldCharType="separate"/>
-      </w:r>
-      <w:r>
-        <w:rPr>
-          <w:noProof/>
-        </w:rPr>
-        <w:t>(Vosloo, 2014)</w:t>
+        <w:t>Vijay Vaishnavi (2004)</w:t>
       </w:r>
       <w:r>
         <w:fldChar w:fldCharType="end"/>
@@ -1260,22 +1312,1247 @@
     <w:p/>
     <w:p>
       <w:pPr>
-        <w:pStyle w:val="Heading2"/>
+        <w:pStyle w:val="Caption"/>
       </w:pPr>
       <w:r>
         <w:lastRenderedPageBreak/>
-        <w:t>Positioning and motivation of the chosen paradigm</w:t>
+        <w:t xml:space="preserve">Table </w:t>
+      </w:r>
+      <w:r>
+        <w:fldChar w:fldCharType="begin"/>
+      </w:r>
+      <w:r>
+        <w:instrText xml:space="preserve"> SEQ Table \* ARABIC </w:instrText>
+      </w:r>
+      <w:r>
+        <w:fldChar w:fldCharType="separate"/>
+      </w:r>
+      <w:r>
+        <w:rPr>
+          <w:noProof/>
+        </w:rPr>
+        <w:t>1</w:t>
+      </w:r>
+      <w:r>
+        <w:fldChar w:fldCharType="end"/>
+      </w:r>
+      <w:r>
+        <w:t xml:space="preserve">: </w:t>
+      </w:r>
+      <w:r>
+        <w:t xml:space="preserve">Philosophical Assumption of </w:t>
+      </w:r>
+      <w:r>
+        <w:t>Interpretive, Design and Positivist</w:t>
+      </w:r>
+    </w:p>
+    <w:tbl>
+      <w:tblPr>
+        <w:tblStyle w:val="TableGrid"/>
+        <w:tblW w:w="0" w:type="auto"/>
+        <w:tblLook w:val="04A0" w:firstRow="1" w:lastRow="0" w:firstColumn="1" w:lastColumn="0" w:noHBand="0" w:noVBand="1"/>
+      </w:tblPr>
+      <w:tblGrid>
+        <w:gridCol w:w="2335"/>
+        <w:gridCol w:w="2340"/>
+        <w:gridCol w:w="2562"/>
+        <w:gridCol w:w="2334"/>
+      </w:tblGrid>
+      <w:tr>
+        <w:tc>
+          <w:tcPr>
+            <w:tcW w:w="2392" w:type="dxa"/>
+            <w:vMerge w:val="restart"/>
+          </w:tcPr>
+          <w:p>
+            <w:pPr>
+              <w:jc w:val="left"/>
+            </w:pPr>
+            <w:r>
+              <w:t>Basic Belief</w:t>
+            </w:r>
+          </w:p>
+        </w:tc>
+        <w:tc>
+          <w:tcPr>
+            <w:tcW w:w="7179" w:type="dxa"/>
+            <w:gridSpan w:val="3"/>
+          </w:tcPr>
+          <w:p>
+            <w:pPr>
+              <w:jc w:val="center"/>
+            </w:pPr>
+            <w:r>
+              <w:t>Research Perspective</w:t>
+            </w:r>
+          </w:p>
+        </w:tc>
+      </w:tr>
+      <w:tr>
+        <w:tc>
+          <w:tcPr>
+            <w:tcW w:w="2392" w:type="dxa"/>
+            <w:vMerge/>
+          </w:tcPr>
+          <w:p>
+            <w:pPr>
+              <w:jc w:val="left"/>
+            </w:pPr>
+          </w:p>
+        </w:tc>
+        <w:tc>
+          <w:tcPr>
+            <w:tcW w:w="2393" w:type="dxa"/>
+          </w:tcPr>
+          <w:p>
+            <w:pPr>
+              <w:jc w:val="left"/>
+            </w:pPr>
+            <w:r>
+              <w:t>Interpretive</w:t>
+            </w:r>
+          </w:p>
+        </w:tc>
+        <w:tc>
+          <w:tcPr>
+            <w:tcW w:w="2393" w:type="dxa"/>
+          </w:tcPr>
+          <w:p>
+            <w:pPr>
+              <w:jc w:val="left"/>
+            </w:pPr>
+            <w:r>
+              <w:t xml:space="preserve">Design </w:t>
+            </w:r>
+          </w:p>
+        </w:tc>
+        <w:tc>
+          <w:tcPr>
+            <w:tcW w:w="2393" w:type="dxa"/>
+          </w:tcPr>
+          <w:p>
+            <w:pPr>
+              <w:jc w:val="left"/>
+            </w:pPr>
+            <w:r>
+              <w:t>Positivist</w:t>
+            </w:r>
+          </w:p>
+        </w:tc>
+      </w:tr>
+      <w:tr>
+        <w:tc>
+          <w:tcPr>
+            <w:tcW w:w="2392" w:type="dxa"/>
+          </w:tcPr>
+          <w:p>
+            <w:pPr>
+              <w:jc w:val="left"/>
+            </w:pPr>
+            <w:r>
+              <w:t>Ontology</w:t>
+            </w:r>
+          </w:p>
+        </w:tc>
+        <w:tc>
+          <w:tcPr>
+            <w:tcW w:w="2393" w:type="dxa"/>
+          </w:tcPr>
+          <w:p>
+            <w:pPr>
+              <w:jc w:val="left"/>
+              <w:rPr>
+                <w:sz w:val="22"/>
+                <w:szCs w:val="22"/>
+              </w:rPr>
+            </w:pPr>
+            <w:r>
+              <w:rPr>
+                <w:sz w:val="22"/>
+                <w:szCs w:val="22"/>
+              </w:rPr>
+              <w:t>S</w:t>
+            </w:r>
+            <w:r>
+              <w:rPr>
+                <w:sz w:val="22"/>
+                <w:szCs w:val="22"/>
+              </w:rPr>
+              <w:t>ocially constructed</w:t>
+            </w:r>
+            <w:r>
+              <w:rPr>
+                <w:sz w:val="22"/>
+                <w:szCs w:val="22"/>
+              </w:rPr>
+              <w:t xml:space="preserve"> and </w:t>
+            </w:r>
+            <w:r>
+              <w:rPr>
+                <w:sz w:val="22"/>
+                <w:szCs w:val="22"/>
+              </w:rPr>
+              <w:t>Multiple realities</w:t>
+            </w:r>
+            <w:r>
+              <w:rPr>
+                <w:sz w:val="22"/>
+                <w:szCs w:val="22"/>
+              </w:rPr>
+              <w:t>.</w:t>
+            </w:r>
+          </w:p>
+        </w:tc>
+        <w:tc>
+          <w:tcPr>
+            <w:tcW w:w="2393" w:type="dxa"/>
+          </w:tcPr>
+          <w:p>
+            <w:pPr>
+              <w:jc w:val="left"/>
+              <w:rPr>
+                <w:sz w:val="22"/>
+                <w:szCs w:val="22"/>
+              </w:rPr>
+            </w:pPr>
+            <w:r>
+              <w:rPr>
+                <w:sz w:val="22"/>
+                <w:szCs w:val="22"/>
+              </w:rPr>
+              <w:t>Socio-technologically enabled</w:t>
+            </w:r>
+            <w:r>
+              <w:rPr>
+                <w:sz w:val="22"/>
+                <w:szCs w:val="22"/>
+              </w:rPr>
+              <w:t>.</w:t>
+            </w:r>
+            <w:r>
+              <w:rPr>
+                <w:sz w:val="22"/>
+                <w:szCs w:val="22"/>
+              </w:rPr>
+              <w:t xml:space="preserve"> C</w:t>
+            </w:r>
+            <w:r>
+              <w:rPr>
+                <w:sz w:val="22"/>
+                <w:szCs w:val="22"/>
+              </w:rPr>
+              <w:t>ontextually situated</w:t>
+            </w:r>
+            <w:r>
+              <w:rPr>
+                <w:sz w:val="22"/>
+                <w:szCs w:val="22"/>
+              </w:rPr>
+              <w:t xml:space="preserve">, </w:t>
+            </w:r>
+            <w:r>
+              <w:rPr>
+                <w:sz w:val="22"/>
+                <w:szCs w:val="22"/>
+              </w:rPr>
+              <w:t>Multiple</w:t>
+            </w:r>
+            <w:r>
+              <w:rPr>
+                <w:sz w:val="22"/>
+                <w:szCs w:val="22"/>
+              </w:rPr>
+              <w:t xml:space="preserve"> alternative world-states. </w:t>
+            </w:r>
+          </w:p>
+        </w:tc>
+        <w:tc>
+          <w:tcPr>
+            <w:tcW w:w="2393" w:type="dxa"/>
+          </w:tcPr>
+          <w:p>
+            <w:pPr>
+              <w:jc w:val="left"/>
+              <w:rPr>
+                <w:sz w:val="22"/>
+                <w:szCs w:val="22"/>
+              </w:rPr>
+            </w:pPr>
+            <w:r>
+              <w:rPr>
+                <w:sz w:val="22"/>
+                <w:szCs w:val="22"/>
+              </w:rPr>
+              <w:t>A single reality</w:t>
+            </w:r>
+            <w:r>
+              <w:rPr>
+                <w:sz w:val="22"/>
+                <w:szCs w:val="22"/>
+              </w:rPr>
+              <w:t>,</w:t>
+            </w:r>
+            <w:r>
+              <w:rPr>
+                <w:sz w:val="22"/>
+                <w:szCs w:val="22"/>
+              </w:rPr>
+              <w:t xml:space="preserve"> </w:t>
+            </w:r>
+            <w:r>
+              <w:rPr>
+                <w:sz w:val="22"/>
+                <w:szCs w:val="22"/>
+              </w:rPr>
+              <w:t>probabilistic</w:t>
+            </w:r>
+            <w:r>
+              <w:rPr>
+                <w:sz w:val="22"/>
+                <w:szCs w:val="22"/>
+              </w:rPr>
+              <w:t xml:space="preserve">, </w:t>
+            </w:r>
+            <w:r>
+              <w:rPr>
+                <w:sz w:val="22"/>
+                <w:szCs w:val="22"/>
+              </w:rPr>
+              <w:t>knowable</w:t>
+            </w:r>
+            <w:r>
+              <w:rPr>
+                <w:sz w:val="22"/>
+                <w:szCs w:val="22"/>
+              </w:rPr>
+              <w:t>.</w:t>
+            </w:r>
+          </w:p>
+        </w:tc>
+      </w:tr>
+      <w:tr>
+        <w:tc>
+          <w:tcPr>
+            <w:tcW w:w="2392" w:type="dxa"/>
+          </w:tcPr>
+          <w:p>
+            <w:pPr>
+              <w:jc w:val="left"/>
+            </w:pPr>
+            <w:r>
+              <w:t>Epistemology</w:t>
+            </w:r>
+          </w:p>
+        </w:tc>
+        <w:tc>
+          <w:tcPr>
+            <w:tcW w:w="2393" w:type="dxa"/>
+          </w:tcPr>
+          <w:p>
+            <w:pPr>
+              <w:jc w:val="left"/>
+              <w:rPr>
+                <w:sz w:val="22"/>
+                <w:szCs w:val="22"/>
+              </w:rPr>
+            </w:pPr>
+            <w:r>
+              <w:rPr>
+                <w:sz w:val="22"/>
+                <w:szCs w:val="22"/>
+              </w:rPr>
+              <w:t>S</w:t>
+            </w:r>
+            <w:r>
+              <w:rPr>
+                <w:sz w:val="22"/>
+                <w:szCs w:val="22"/>
+              </w:rPr>
+              <w:t xml:space="preserve">ubjective </w:t>
+            </w:r>
+            <w:r>
+              <w:rPr>
+                <w:sz w:val="22"/>
+                <w:szCs w:val="22"/>
+              </w:rPr>
+              <w:t>that is</w:t>
+            </w:r>
+            <w:r>
+              <w:rPr>
+                <w:sz w:val="22"/>
+                <w:szCs w:val="22"/>
+              </w:rPr>
+              <w:t xml:space="preserve"> </w:t>
+            </w:r>
+            <w:r>
+              <w:rPr>
+                <w:sz w:val="22"/>
+                <w:szCs w:val="22"/>
+              </w:rPr>
+              <w:t xml:space="preserve">knowledge </w:t>
+            </w:r>
+            <w:r>
+              <w:rPr>
+                <w:sz w:val="22"/>
+                <w:szCs w:val="22"/>
+              </w:rPr>
+              <w:t xml:space="preserve">and </w:t>
+            </w:r>
+            <w:r>
+              <w:rPr>
+                <w:sz w:val="22"/>
+                <w:szCs w:val="22"/>
+              </w:rPr>
+              <w:t>values</w:t>
+            </w:r>
+            <w:r>
+              <w:rPr>
+                <w:sz w:val="22"/>
+                <w:szCs w:val="22"/>
+              </w:rPr>
+              <w:t xml:space="preserve"> </w:t>
+            </w:r>
+            <w:r>
+              <w:rPr>
+                <w:sz w:val="22"/>
+                <w:szCs w:val="22"/>
+              </w:rPr>
+              <w:t>emerge from the researcher-participant interaction.</w:t>
+            </w:r>
+          </w:p>
+        </w:tc>
+        <w:tc>
+          <w:tcPr>
+            <w:tcW w:w="2393" w:type="dxa"/>
+          </w:tcPr>
+          <w:p>
+            <w:pPr>
+              <w:jc w:val="left"/>
+              <w:rPr>
+                <w:sz w:val="22"/>
+                <w:szCs w:val="22"/>
+              </w:rPr>
+            </w:pPr>
+            <w:r>
+              <w:rPr>
+                <w:sz w:val="22"/>
+                <w:szCs w:val="22"/>
+              </w:rPr>
+              <w:t>K</w:t>
+            </w:r>
+            <w:r>
+              <w:rPr>
+                <w:sz w:val="22"/>
+                <w:szCs w:val="22"/>
+              </w:rPr>
+              <w:t xml:space="preserve">nowing through </w:t>
+            </w:r>
+            <w:r>
+              <w:rPr>
+                <w:sz w:val="22"/>
+                <w:szCs w:val="22"/>
+              </w:rPr>
+              <w:t>constructing</w:t>
+            </w:r>
+            <w:r>
+              <w:rPr>
+                <w:sz w:val="22"/>
+                <w:szCs w:val="22"/>
+              </w:rPr>
+              <w:t>.</w:t>
+            </w:r>
+            <w:r>
+              <w:rPr>
+                <w:sz w:val="22"/>
+                <w:szCs w:val="22"/>
+              </w:rPr>
+              <w:t xml:space="preserve"> </w:t>
+            </w:r>
+            <w:r>
+              <w:rPr>
+                <w:sz w:val="22"/>
+                <w:szCs w:val="22"/>
+              </w:rPr>
+              <w:t>O</w:t>
+            </w:r>
+            <w:r>
+              <w:rPr>
+                <w:sz w:val="22"/>
+                <w:szCs w:val="22"/>
+              </w:rPr>
+              <w:t>bjectively constrained construction within a context. Iterative circumscription reveals meaning</w:t>
+            </w:r>
+            <w:r>
+              <w:rPr>
+                <w:sz w:val="22"/>
+                <w:szCs w:val="22"/>
+              </w:rPr>
+              <w:t>.</w:t>
+            </w:r>
+          </w:p>
+        </w:tc>
+        <w:tc>
+          <w:tcPr>
+            <w:tcW w:w="2393" w:type="dxa"/>
+          </w:tcPr>
+          <w:p>
+            <w:pPr>
+              <w:jc w:val="left"/>
+              <w:rPr>
+                <w:sz w:val="22"/>
+                <w:szCs w:val="22"/>
+              </w:rPr>
+            </w:pPr>
+            <w:r>
+              <w:rPr>
+                <w:sz w:val="22"/>
+                <w:szCs w:val="22"/>
+              </w:rPr>
+              <w:t>Objective</w:t>
+            </w:r>
+            <w:r>
+              <w:rPr>
+                <w:sz w:val="22"/>
+                <w:szCs w:val="22"/>
+              </w:rPr>
+              <w:t>.</w:t>
+            </w:r>
+            <w:r>
+              <w:rPr>
+                <w:sz w:val="22"/>
+                <w:szCs w:val="22"/>
+              </w:rPr>
+              <w:t xml:space="preserve"> </w:t>
+            </w:r>
+            <w:r>
+              <w:rPr>
+                <w:sz w:val="22"/>
+                <w:szCs w:val="22"/>
+              </w:rPr>
+              <w:t>Detached observer of truth</w:t>
+            </w:r>
+            <w:r>
+              <w:rPr>
+                <w:sz w:val="22"/>
+                <w:szCs w:val="22"/>
+              </w:rPr>
+              <w:t>.</w:t>
+            </w:r>
+            <w:r>
+              <w:rPr>
+                <w:sz w:val="22"/>
+                <w:szCs w:val="22"/>
+              </w:rPr>
+              <w:t xml:space="preserve"> </w:t>
+            </w:r>
+            <w:r>
+              <w:rPr>
+                <w:sz w:val="22"/>
+                <w:szCs w:val="22"/>
+              </w:rPr>
+              <w:t>D</w:t>
+            </w:r>
+            <w:r>
+              <w:rPr>
+                <w:sz w:val="22"/>
+                <w:szCs w:val="22"/>
+              </w:rPr>
+              <w:t>ispassionate</w:t>
+            </w:r>
+            <w:r>
+              <w:rPr>
+                <w:sz w:val="22"/>
+                <w:szCs w:val="22"/>
+              </w:rPr>
+              <w:t>.</w:t>
+            </w:r>
+          </w:p>
+          <w:p>
+            <w:pPr>
+              <w:jc w:val="center"/>
+              <w:rPr>
+                <w:sz w:val="22"/>
+                <w:szCs w:val="22"/>
+              </w:rPr>
+            </w:pPr>
+          </w:p>
+        </w:tc>
+      </w:tr>
+      <w:tr>
+        <w:tc>
+          <w:tcPr>
+            <w:tcW w:w="2392" w:type="dxa"/>
+          </w:tcPr>
+          <w:p>
+            <w:pPr>
+              <w:jc w:val="left"/>
+            </w:pPr>
+            <w:r>
+              <w:t>Methodology</w:t>
+            </w:r>
+          </w:p>
+        </w:tc>
+        <w:tc>
+          <w:tcPr>
+            <w:tcW w:w="2393" w:type="dxa"/>
+          </w:tcPr>
+          <w:p>
+            <w:pPr>
+              <w:jc w:val="left"/>
+              <w:rPr>
+                <w:sz w:val="22"/>
+                <w:szCs w:val="22"/>
+              </w:rPr>
+            </w:pPr>
+            <w:r>
+              <w:rPr>
+                <w:sz w:val="22"/>
+                <w:szCs w:val="22"/>
+              </w:rPr>
+              <w:t>Participation</w:t>
+            </w:r>
+            <w:r>
+              <w:rPr>
+                <w:sz w:val="22"/>
+                <w:szCs w:val="22"/>
+              </w:rPr>
+              <w:t>.</w:t>
+            </w:r>
+            <w:r>
+              <w:rPr>
+                <w:sz w:val="22"/>
+                <w:szCs w:val="22"/>
+              </w:rPr>
+              <w:t xml:space="preserve"> qualitative</w:t>
+            </w:r>
+            <w:r>
+              <w:rPr>
+                <w:sz w:val="22"/>
+                <w:szCs w:val="22"/>
+              </w:rPr>
+              <w:t>,</w:t>
+            </w:r>
+            <w:r>
+              <w:rPr>
+                <w:sz w:val="22"/>
+                <w:szCs w:val="22"/>
+              </w:rPr>
+              <w:t xml:space="preserve"> </w:t>
+            </w:r>
+            <w:r>
+              <w:rPr>
+                <w:sz w:val="22"/>
+                <w:szCs w:val="22"/>
+              </w:rPr>
+              <w:t>dialectical,</w:t>
+            </w:r>
+            <w:r>
+              <w:rPr>
+                <w:sz w:val="22"/>
+                <w:szCs w:val="22"/>
+              </w:rPr>
+              <w:t xml:space="preserve"> and</w:t>
+            </w:r>
+            <w:r>
+              <w:rPr>
+                <w:sz w:val="22"/>
+                <w:szCs w:val="22"/>
+              </w:rPr>
+              <w:t xml:space="preserve"> </w:t>
+            </w:r>
+            <w:r>
+              <w:rPr>
+                <w:sz w:val="22"/>
+                <w:szCs w:val="22"/>
+              </w:rPr>
+              <w:t>h</w:t>
+            </w:r>
+            <w:r>
+              <w:rPr>
+                <w:sz w:val="22"/>
+                <w:szCs w:val="22"/>
+              </w:rPr>
+              <w:t>ermeneutical.</w:t>
+            </w:r>
+          </w:p>
+        </w:tc>
+        <w:tc>
+          <w:tcPr>
+            <w:tcW w:w="2393" w:type="dxa"/>
+          </w:tcPr>
+          <w:p>
+            <w:pPr>
+              <w:jc w:val="left"/>
+              <w:rPr>
+                <w:sz w:val="22"/>
+                <w:szCs w:val="22"/>
+              </w:rPr>
+            </w:pPr>
+            <w:r>
+              <w:rPr>
+                <w:sz w:val="22"/>
+                <w:szCs w:val="22"/>
+              </w:rPr>
+              <w:t xml:space="preserve">Developmental. Measure </w:t>
+            </w:r>
+            <w:r>
+              <w:rPr>
+                <w:sz w:val="22"/>
+                <w:szCs w:val="22"/>
+              </w:rPr>
+              <w:t>artefactual</w:t>
+            </w:r>
+            <w:r>
+              <w:rPr>
+                <w:sz w:val="22"/>
+                <w:szCs w:val="22"/>
+              </w:rPr>
+              <w:t xml:space="preserve"> impacts on the composite system.</w:t>
+            </w:r>
+          </w:p>
+        </w:tc>
+        <w:tc>
+          <w:tcPr>
+            <w:tcW w:w="2393" w:type="dxa"/>
+          </w:tcPr>
+          <w:p>
+            <w:pPr>
+              <w:jc w:val="left"/>
+              <w:rPr>
+                <w:sz w:val="22"/>
+                <w:szCs w:val="22"/>
+              </w:rPr>
+            </w:pPr>
+            <w:r>
+              <w:rPr>
+                <w:sz w:val="22"/>
+                <w:szCs w:val="22"/>
+              </w:rPr>
+              <w:t>Observation</w:t>
+            </w:r>
+            <w:r>
+              <w:rPr>
+                <w:sz w:val="22"/>
+                <w:szCs w:val="22"/>
+              </w:rPr>
+              <w:t>.</w:t>
+            </w:r>
+            <w:r>
+              <w:rPr>
+                <w:sz w:val="22"/>
+                <w:szCs w:val="22"/>
+              </w:rPr>
+              <w:t xml:space="preserve"> </w:t>
+            </w:r>
+            <w:r>
+              <w:rPr>
+                <w:sz w:val="22"/>
+                <w:szCs w:val="22"/>
+              </w:rPr>
+              <w:t>statistical</w:t>
+            </w:r>
+            <w:r>
+              <w:rPr>
+                <w:sz w:val="22"/>
+                <w:szCs w:val="22"/>
+              </w:rPr>
+              <w:t xml:space="preserve">, </w:t>
+            </w:r>
+            <w:r>
+              <w:rPr>
+                <w:sz w:val="22"/>
+                <w:szCs w:val="22"/>
+              </w:rPr>
+              <w:t>quantitative</w:t>
+            </w:r>
+            <w:r>
+              <w:rPr>
+                <w:sz w:val="22"/>
+                <w:szCs w:val="22"/>
+              </w:rPr>
+              <w:t>.</w:t>
+            </w:r>
+          </w:p>
+        </w:tc>
+      </w:tr>
+      <w:tr>
+        <w:tc>
+          <w:tcPr>
+            <w:tcW w:w="2392" w:type="dxa"/>
+          </w:tcPr>
+          <w:p>
+            <w:pPr>
+              <w:jc w:val="left"/>
+            </w:pPr>
+            <w:r>
+              <w:t>Axiology</w:t>
+            </w:r>
+          </w:p>
+        </w:tc>
+        <w:tc>
+          <w:tcPr>
+            <w:tcW w:w="2393" w:type="dxa"/>
+          </w:tcPr>
+          <w:p>
+            <w:pPr>
+              <w:jc w:val="left"/>
+              <w:rPr>
+                <w:sz w:val="22"/>
+                <w:szCs w:val="22"/>
+              </w:rPr>
+            </w:pPr>
+            <w:r>
+              <w:rPr>
+                <w:sz w:val="22"/>
+                <w:szCs w:val="22"/>
+              </w:rPr>
+              <w:t>Understanding</w:t>
+            </w:r>
+            <w:r>
+              <w:rPr>
+                <w:sz w:val="22"/>
+                <w:szCs w:val="22"/>
+              </w:rPr>
+              <w:t>.</w:t>
+            </w:r>
+            <w:r>
+              <w:rPr>
+                <w:sz w:val="22"/>
+                <w:szCs w:val="22"/>
+              </w:rPr>
+              <w:t xml:space="preserve"> </w:t>
+            </w:r>
+            <w:r>
+              <w:rPr>
+                <w:sz w:val="22"/>
+                <w:szCs w:val="22"/>
+              </w:rPr>
+              <w:t>D</w:t>
+            </w:r>
+            <w:r>
+              <w:rPr>
+                <w:sz w:val="22"/>
+                <w:szCs w:val="22"/>
+              </w:rPr>
+              <w:t xml:space="preserve">escription and </w:t>
+            </w:r>
+            <w:r>
+              <w:rPr>
+                <w:sz w:val="22"/>
+                <w:szCs w:val="22"/>
+              </w:rPr>
+              <w:t>situated</w:t>
+            </w:r>
+            <w:r>
+              <w:rPr>
+                <w:sz w:val="22"/>
+                <w:szCs w:val="22"/>
+              </w:rPr>
+              <w:t>.</w:t>
+            </w:r>
+            <w:r>
+              <w:rPr>
+                <w:sz w:val="22"/>
+                <w:szCs w:val="22"/>
+              </w:rPr>
+              <w:t xml:space="preserve"> </w:t>
+            </w:r>
+          </w:p>
+        </w:tc>
+        <w:tc>
+          <w:tcPr>
+            <w:tcW w:w="2393" w:type="dxa"/>
+          </w:tcPr>
+          <w:p>
+            <w:pPr>
+              <w:jc w:val="left"/>
+              <w:rPr>
+                <w:sz w:val="22"/>
+                <w:szCs w:val="22"/>
+              </w:rPr>
+            </w:pPr>
+            <w:r>
+              <w:rPr>
+                <w:sz w:val="22"/>
+                <w:szCs w:val="22"/>
+              </w:rPr>
+              <w:t>C</w:t>
+            </w:r>
+            <w:r>
+              <w:rPr>
+                <w:sz w:val="22"/>
+                <w:szCs w:val="22"/>
+              </w:rPr>
+              <w:t>reation</w:t>
+            </w:r>
+            <w:r>
+              <w:rPr>
+                <w:sz w:val="22"/>
+                <w:szCs w:val="22"/>
+              </w:rPr>
+              <w:t xml:space="preserve">, </w:t>
+            </w:r>
+            <w:r>
+              <w:rPr>
+                <w:sz w:val="22"/>
+                <w:szCs w:val="22"/>
+              </w:rPr>
+              <w:t>Control</w:t>
+            </w:r>
+            <w:r>
+              <w:rPr>
+                <w:sz w:val="22"/>
+                <w:szCs w:val="22"/>
+              </w:rPr>
+              <w:t>,</w:t>
+            </w:r>
+            <w:r>
+              <w:rPr>
+                <w:sz w:val="22"/>
+                <w:szCs w:val="22"/>
+              </w:rPr>
+              <w:t xml:space="preserve"> </w:t>
+            </w:r>
+            <w:r>
+              <w:rPr>
+                <w:sz w:val="22"/>
+                <w:szCs w:val="22"/>
+              </w:rPr>
+              <w:t>P</w:t>
+            </w:r>
+            <w:r>
+              <w:rPr>
+                <w:sz w:val="22"/>
+                <w:szCs w:val="22"/>
+              </w:rPr>
+              <w:t>rogress</w:t>
+            </w:r>
+            <w:r>
+              <w:rPr>
+                <w:sz w:val="22"/>
+                <w:szCs w:val="22"/>
+              </w:rPr>
+              <w:t>(</w:t>
+            </w:r>
+            <w:r>
+              <w:rPr>
+                <w:sz w:val="22"/>
+                <w:szCs w:val="22"/>
+              </w:rPr>
+              <w:t>improvement</w:t>
+            </w:r>
+            <w:r>
+              <w:rPr>
+                <w:sz w:val="22"/>
+                <w:szCs w:val="22"/>
+              </w:rPr>
+              <w:t>), and</w:t>
+            </w:r>
+            <w:r>
+              <w:rPr>
+                <w:sz w:val="22"/>
+                <w:szCs w:val="22"/>
+              </w:rPr>
+              <w:t xml:space="preserve"> understanding</w:t>
+            </w:r>
+            <w:r>
+              <w:rPr>
+                <w:sz w:val="22"/>
+                <w:szCs w:val="22"/>
+              </w:rPr>
+              <w:t>.</w:t>
+            </w:r>
+          </w:p>
+        </w:tc>
+        <w:tc>
+          <w:tcPr>
+            <w:tcW w:w="2393" w:type="dxa"/>
+          </w:tcPr>
+          <w:p>
+            <w:pPr>
+              <w:jc w:val="left"/>
+              <w:rPr>
+                <w:sz w:val="22"/>
+                <w:szCs w:val="22"/>
+              </w:rPr>
+            </w:pPr>
+            <w:r>
+              <w:rPr>
+                <w:sz w:val="22"/>
+                <w:szCs w:val="22"/>
+              </w:rPr>
+              <w:t>Truth</w:t>
+            </w:r>
+            <w:r>
+              <w:rPr>
+                <w:sz w:val="22"/>
+                <w:szCs w:val="22"/>
+              </w:rPr>
+              <w:t>.</w:t>
+            </w:r>
+            <w:r>
+              <w:rPr>
+                <w:sz w:val="22"/>
+                <w:szCs w:val="22"/>
+              </w:rPr>
+              <w:t xml:space="preserve"> </w:t>
+            </w:r>
+            <w:r>
+              <w:rPr>
+                <w:sz w:val="22"/>
+                <w:szCs w:val="22"/>
+              </w:rPr>
+              <w:t>beautiful</w:t>
+            </w:r>
+            <w:r>
+              <w:rPr>
+                <w:sz w:val="22"/>
+                <w:szCs w:val="22"/>
+              </w:rPr>
+              <w:t xml:space="preserve"> and</w:t>
+            </w:r>
+            <w:r>
+              <w:rPr>
+                <w:sz w:val="22"/>
+                <w:szCs w:val="22"/>
+              </w:rPr>
+              <w:t xml:space="preserve"> universal</w:t>
+            </w:r>
+            <w:r>
+              <w:rPr>
+                <w:sz w:val="22"/>
+                <w:szCs w:val="22"/>
+              </w:rPr>
+              <w:t>. P</w:t>
+            </w:r>
+            <w:r>
+              <w:rPr>
+                <w:sz w:val="22"/>
+                <w:szCs w:val="22"/>
+              </w:rPr>
+              <w:t>rediction</w:t>
+            </w:r>
+            <w:r>
+              <w:rPr>
+                <w:sz w:val="22"/>
+                <w:szCs w:val="22"/>
+              </w:rPr>
+              <w:t>.</w:t>
+            </w:r>
+          </w:p>
+        </w:tc>
+      </w:tr>
+    </w:tbl>
+    <w:p>
+      <w:pPr>
+        <w:pStyle w:val="Heading3"/>
+      </w:pPr>
+      <w:r>
+        <w:t>The interpretivism paradigm</w:t>
       </w:r>
     </w:p>
     <w:p>
       <w:r>
-        <w:t>Design science research was chosen to be the most applicable paradigm for this study. This study is aimed to d</w:t>
-      </w:r>
-      <w:r>
-        <w:t>eveloping a web application to improve communication in the industry</w:t>
-      </w:r>
-      <w:r>
-        <w:t>. Researchers using design science use and artifact to solve a certain problem</w:t>
+        <w:t>The i</w:t>
+      </w:r>
+      <w:r>
+        <w:t>nterpretivism</w:t>
+      </w:r>
+      <w:r>
+        <w:t xml:space="preserve"> paradigm is there to understand and research the subjective world of human experience and emphasises the understanding of individuals and the interpretation of the world around them </w:t>
+      </w:r>
+      <w:r>
+        <w:fldChar w:fldCharType="begin"/>
+      </w:r>
+      <w:r>
+        <w:instrText xml:space="preserve"> ADDIN EN.CITE &lt;EndNote&gt;&lt;Cite&gt;&lt;Author&gt;Dean&lt;/Author&gt;&lt;Year&gt;2018&lt;/Year&gt;&lt;RecNum&gt;57&lt;/RecNum&gt;&lt;DisplayText&gt;(Dean, 2018)&lt;/DisplayText&gt;&lt;record&gt;&lt;rec-number&gt;57&lt;/rec-number&gt;&lt;foreign-keys&gt;&lt;key app="EN" db-id="525d9sr0qsvde5evfr0ps52ifpp52v555xtd" timestamp="1621020244"&gt;57&lt;/key&gt;&lt;/foreign-keys&gt;&lt;ref-type name="Journal Article"&gt;17&lt;/ref-type&gt;&lt;contributors&gt;&lt;authors&gt;&lt;author&gt;Bonnie Amelia Dean &lt;/author&gt;&lt;/authors&gt;&lt;/contributors&gt;&lt;titles&gt;&lt;title&gt;THE INTERPRETIVIST AND THE LEARNER&lt;/title&gt;&lt;/titles&gt;&lt;dates&gt;&lt;year&gt;2018&lt;/year&gt;&lt;/dates&gt;&lt;urls&gt;&lt;related-urls&gt;&lt;url&gt;http://ijds.org/Volume13/IJDSv13p001-008Dean3944.pdf&lt;/url&gt;&lt;/related-urls&gt;&lt;/urls&gt;&lt;/record&gt;&lt;/Cite&gt;&lt;/EndNote&gt;</w:instrText>
+      </w:r>
+      <w:r>
+        <w:fldChar w:fldCharType="separate"/>
+      </w:r>
+      <w:r>
+        <w:rPr>
+          <w:noProof/>
+        </w:rPr>
+        <w:t>(Dean, 2018)</w:t>
+      </w:r>
+      <w:r>
+        <w:fldChar w:fldCharType="end"/>
+      </w:r>
+      <w:r>
+        <w:t xml:space="preserve">. Through a consistent manner, grounding theory is used to analyse and gather data, and researchers try to discover patterns in the data collected to understand </w:t>
+      </w:r>
+      <w:r>
+        <w:t xml:space="preserve">a generated theory or phenomenon </w:t>
+      </w:r>
+      <w:r>
+        <w:fldChar w:fldCharType="begin"/>
+      </w:r>
+      <w:r>
+        <w:instrText xml:space="preserve"> ADDIN EN.CITE &lt;EndNote&gt;&lt;Cite&gt;&lt;Author&gt;Strauss&lt;/Author&gt;&lt;Year&gt;1990&lt;/Year&gt;&lt;RecNum&gt;58&lt;/RecNum&gt;&lt;DisplayText&gt;(Strauss &amp;amp; Corbin, 1990)&lt;/DisplayText&gt;&lt;record&gt;&lt;rec-number&gt;58&lt;/rec-number&gt;&lt;foreign-keys&gt;&lt;key app="EN" db-id="525d9sr0qsvde5evfr0ps52ifpp52v555xtd" timestamp="1621020781"&gt;58&lt;/key&gt;&lt;/foreign-keys&gt;&lt;ref-type name="Book"&gt;6&lt;/ref-type&gt;&lt;contributors&gt;&lt;authors&gt;&lt;author&gt;Strauss, Anselm&lt;/author&gt;&lt;author&gt;Corbin, Juliet&lt;/author&gt;&lt;/authors&gt;&lt;/contributors&gt;&lt;titles&gt;&lt;title&gt;Basics of qualitative research&lt;/title&gt;&lt;/titles&gt;&lt;dates&gt;&lt;year&gt;1990&lt;/year&gt;&lt;/dates&gt;&lt;publisher&gt;Sage publications&lt;/publisher&gt;&lt;isbn&gt;0803932502&lt;/isbn&gt;&lt;urls&gt;&lt;/urls&gt;&lt;/record&gt;&lt;/Cite&gt;&lt;/EndNote&gt;</w:instrText>
+      </w:r>
+      <w:r>
+        <w:fldChar w:fldCharType="separate"/>
+      </w:r>
+      <w:r>
+        <w:rPr>
+          <w:noProof/>
+        </w:rPr>
+        <w:t>(Strauss &amp; Corbin, 1990)</w:t>
+      </w:r>
+      <w:r>
+        <w:fldChar w:fldCharType="end"/>
+      </w:r>
+      <w:r>
+        <w:t>.</w:t>
+      </w:r>
+      <w:r>
+        <w:t xml:space="preserve"> </w:t>
+      </w:r>
+    </w:p>
+    <w:p>
+      <w:pPr>
+        <w:pStyle w:val="Heading3"/>
+      </w:pPr>
+      <w:r>
+        <w:lastRenderedPageBreak/>
+        <w:t>Design science paradigm</w:t>
+      </w:r>
+    </w:p>
+    <w:p>
+      <w:r>
+        <w:t xml:space="preserve">Design science as a </w:t>
+      </w:r>
+      <w:r>
+        <w:t xml:space="preserve">paradigm </w:t>
+      </w:r>
+      <w:r>
+        <w:t xml:space="preserve">is based on two major activities that are design, and investigation of the artifact </w:t>
+      </w:r>
+      <w:r>
+        <w:fldChar w:fldCharType="begin"/>
+      </w:r>
+      <w:r>
+        <w:instrText xml:space="preserve"> ADDIN EN.CITE &lt;EndNote&gt;&lt;Cite&gt;&lt;Author&gt;Wieringa&lt;/Author&gt;&lt;Year&gt;2014&lt;/Year&gt;&lt;RecNum&gt;55&lt;/RecNum&gt;&lt;DisplayText&gt;(Wieringa, 2014)&lt;/DisplayText&gt;&lt;record&gt;&lt;rec-number&gt;55&lt;/rec-number&gt;&lt;foreign-keys&gt;&lt;key app="EN" db-id="525d9sr0qsvde5evfr0ps52ifpp52v555xtd" timestamp="1621019198"&gt;55&lt;/key&gt;&lt;/foreign-keys&gt;&lt;ref-type name="Book"&gt;6&lt;/ref-type&gt;&lt;contributors&gt;&lt;authors&gt;&lt;author&gt;Wieringa, Roel J&lt;/author&gt;&lt;/authors&gt;&lt;/contributors&gt;&lt;titles&gt;&lt;title&gt;Design science methodology for information systems and software engineering&lt;/title&gt;&lt;/titles&gt;&lt;dates&gt;&lt;year&gt;2014&lt;/year&gt;&lt;/dates&gt;&lt;publisher&gt;Springer&lt;/publisher&gt;&lt;isbn&gt;3662438399&lt;/isbn&gt;&lt;urls&gt;&lt;/urls&gt;&lt;/record&gt;&lt;/Cite&gt;&lt;/EndNote&gt;</w:instrText>
+      </w:r>
+      <w:r>
+        <w:fldChar w:fldCharType="separate"/>
+      </w:r>
+      <w:r>
+        <w:rPr>
+          <w:noProof/>
+        </w:rPr>
+        <w:t>(Wieringa, 2014)</w:t>
+      </w:r>
+      <w:r>
+        <w:fldChar w:fldCharType="end"/>
+      </w:r>
+      <w:r>
+        <w:t xml:space="preserve">. The design of the artifact is designed to interact with someone or something to solve a certain problem. Evaluation methods in design science are to develop prototypes of the artifact, interviews and field experiments </w:t>
+      </w:r>
+      <w:r>
+        <w:fldChar w:fldCharType="begin"/>
+      </w:r>
+      <w:r>
+        <w:instrText xml:space="preserve"> ADDIN EN.CITE &lt;EndNote&gt;&lt;Cite&gt;&lt;Author&gt;Ken Peffers&lt;/Author&gt;&lt;Year&gt;2008&lt;/Year&gt;&lt;RecNum&gt;56&lt;/RecNum&gt;&lt;DisplayText&gt;(Ken Peffers, 2008)&lt;/DisplayText&gt;&lt;record&gt;&lt;rec-number&gt;56&lt;/rec-number&gt;&lt;foreign-keys&gt;&lt;key app="EN" db-id="525d9sr0qsvde5evfr0ps52ifpp52v555xtd" timestamp="1621020035"&gt;56&lt;/key&gt;&lt;/foreign-keys&gt;&lt;ref-type name="Journal Article"&gt;17&lt;/ref-type&gt;&lt;contributors&gt;&lt;authors&gt;&lt;author&gt;Ken Peffers, Marcus Rothenberger, Tuure Tuunanen and Reza Vaezi&lt;/author&gt;&lt;/authors&gt;&lt;/contributors&gt;&lt;titles&gt;&lt;title&gt;Design Science Research Evaluation&lt;/title&gt;&lt;/titles&gt;&lt;dates&gt;&lt;year&gt;2008&lt;/year&gt;&lt;/dates&gt;&lt;urls&gt;&lt;related-urls&gt;&lt;url&gt;http://www.sirel.fi/ttt/Downloads/Peffers%20et%20al%20DSR%20Evaluation.pdf&lt;/url&gt;&lt;/related-urls&gt;&lt;/urls&gt;&lt;/record&gt;&lt;/Cite&gt;&lt;/EndNote&gt;</w:instrText>
+      </w:r>
+      <w:r>
+        <w:fldChar w:fldCharType="separate"/>
+      </w:r>
+      <w:r>
+        <w:rPr>
+          <w:noProof/>
+        </w:rPr>
+        <w:t>(Ken Peffers, 2008)</w:t>
+      </w:r>
+      <w:r>
+        <w:fldChar w:fldCharType="end"/>
+      </w:r>
+      <w:r>
+        <w:t>.</w:t>
+      </w:r>
+    </w:p>
+    <w:p>
+      <w:pPr>
+        <w:pStyle w:val="Heading3"/>
+      </w:pPr>
+      <w:r>
+        <w:t>positivism paradigm</w:t>
+      </w:r>
+    </w:p>
+    <w:p>
+      <w:r>
+        <w:t>T</w:t>
+      </w:r>
+      <w:r>
+        <w:t>he positivism</w:t>
+      </w:r>
+      <w:r>
+        <w:t xml:space="preserve"> paradigm is based on the theory that to maximise the understanding of humanity is trough reason and observation </w:t>
+      </w:r>
+      <w:r>
+        <w:fldChar w:fldCharType="begin"/>
+      </w:r>
+      <w:r>
+        <w:instrText xml:space="preserve"> ADDIN EN.CITE &lt;EndNote&gt;&lt;Cite&gt;&lt;Author&gt;Ntgrty&lt;/Author&gt;&lt;Year&gt;2016&lt;/Year&gt;&lt;RecNum&gt;53&lt;/RecNum&gt;&lt;DisplayText&gt;(Ntgrty, 2016)&lt;/DisplayText&gt;&lt;record&gt;&lt;rec-number&gt;53&lt;/rec-number&gt;&lt;foreign-keys&gt;&lt;key app="EN" db-id="525d9sr0qsvde5evfr0ps52ifpp52v555xtd" timestamp="1621017654"&gt;53&lt;/key&gt;&lt;/foreign-keys&gt;&lt;ref-type name="Web Page"&gt;12&lt;/ref-type&gt;&lt;contributors&gt;&lt;authors&gt;&lt;author&gt;Ntgrty&lt;/author&gt;&lt;/authors&gt;&lt;/contributors&gt;&lt;titles&gt;&lt;title&gt;The research paradigms: Positivism&lt;/title&gt;&lt;/titles&gt;&lt;dates&gt;&lt;year&gt;2016&lt;/year&gt;&lt;/dates&gt;&lt;urls&gt;&lt;related-urls&gt;&lt;url&gt;https://www.intgrty.co.za/2016/07/19/the-research-paradigms-positivism/#:~:text=The%20positivist%20paradigm%20of%20exploring,be%20the%20basis%20for%20science.&lt;/url&gt;&lt;/related-urls&gt;&lt;/urls&gt;&lt;/record&gt;&lt;/Cite&gt;&lt;/EndNote&gt;</w:instrText>
+      </w:r>
+      <w:r>
+        <w:fldChar w:fldCharType="separate"/>
+      </w:r>
+      <w:r>
+        <w:rPr>
+          <w:noProof/>
+        </w:rPr>
+        <w:t>(Ntgrty, 2016)</w:t>
+      </w:r>
+      <w:r>
+        <w:fldChar w:fldCharType="end"/>
+      </w:r>
+      <w:r>
+        <w:t>.</w:t>
+      </w:r>
+      <w:r>
+        <w:t xml:space="preserve"> According to this paradigm</w:t>
+      </w:r>
+      <w:r>
+        <w:t xml:space="preserve">, the assumption is made that reality is independent from humanity. </w:t>
+      </w:r>
+      <w:r>
+        <w:t xml:space="preserve">It focuses on getting facts through empirical qualitative analysis and methods and is based on solving everyday problems with the use of analysing statistics </w:t>
+      </w:r>
+      <w:r>
+        <w:fldChar w:fldCharType="begin"/>
+      </w:r>
+      <w:r>
+        <w:instrText xml:space="preserve"> ADDIN EN.CITE &lt;EndNote&gt;&lt;Cite&gt;&lt;Author&gt;Vosloo&lt;/Author&gt;&lt;Year&gt;2014&lt;/Year&gt;&lt;RecNum&gt;54&lt;/RecNum&gt;&lt;DisplayText&gt;(Vosloo, 2014)&lt;/DisplayText&gt;&lt;record&gt;&lt;rec-number&gt;54&lt;/rec-number&gt;&lt;foreign-keys&gt;&lt;key app="EN" db-id="525d9sr0qsvde5evfr0ps52ifpp52v555xtd" timestamp="1621018330"&gt;54&lt;/key&gt;&lt;/foreign-keys&gt;&lt;ref-type name="Journal Article"&gt;17&lt;/ref-type&gt;&lt;contributors&gt;&lt;authors&gt;&lt;author&gt;JJ Vosloo&lt;/author&gt;&lt;/authors&gt;&lt;/contributors&gt;&lt;titles&gt;&lt;title&gt;Research design and methodology&lt;/title&gt;&lt;/titles&gt;&lt;dates&gt;&lt;year&gt;2014&lt;/year&gt;&lt;/dates&gt;&lt;urls&gt;&lt;related-urls&gt;&lt;url&gt;http://dspace.nwu.ac.za/bitstream/handle/10394/12269/Vosloo_JJ_Chapter_5.pdf?sequence=&lt;/url&gt;&lt;/related-urls&gt;&lt;/urls&gt;&lt;/record&gt;&lt;/Cite&gt;&lt;/EndNote&gt;</w:instrText>
+      </w:r>
+      <w:r>
+        <w:fldChar w:fldCharType="separate"/>
+      </w:r>
+      <w:r>
+        <w:rPr>
+          <w:noProof/>
+        </w:rPr>
+        <w:t>(Vosloo, 2014)</w:t>
+      </w:r>
+      <w:r>
+        <w:fldChar w:fldCharType="end"/>
+      </w:r>
+      <w:r>
+        <w:t>.</w:t>
+      </w:r>
+    </w:p>
+    <w:p>
+      <w:pPr>
+        <w:pStyle w:val="Heading2"/>
+      </w:pPr>
+      <w:r>
+        <w:t>Positioning and motivation of the chosen paradigm</w:t>
+      </w:r>
+    </w:p>
+    <w:p>
+      <w:r>
+        <w:t>Design science research was chosen to be the most applicable paradigm for this study. This study is aimed to developing a web application to improve communication in the industry. Researchers using design science use and artifact to solve a certain problem</w:t>
       </w:r>
       <w:r>
         <w:t xml:space="preserve"> </w:t>
@@ -1336,6 +2613,7 @@
         <w:pStyle w:val="Heading1"/>
       </w:pPr>
       <w:r>
+        <w:lastRenderedPageBreak/>
         <w:t>Conclusion</w:t>
       </w:r>
     </w:p>
@@ -1512,6 +2790,34 @@
       </w:hyperlink>
       <w:r>
         <w:t xml:space="preserve"> </w:t>
+      </w:r>
+    </w:p>
+    <w:p>
+      <w:pPr>
+        <w:pStyle w:val="EndNoteBibliography"/>
+        <w:spacing w:after="0"/>
+        <w:ind w:left="720" w:hanging="720"/>
+      </w:pPr>
+      <w:r>
+        <w:t xml:space="preserve">McGregor, S. L., &amp; Murnane, J. A. (2010). Paradigm, methodology and method: Intellectual integrity in consumer scholarship. </w:t>
+      </w:r>
+      <w:r>
+        <w:rPr>
+          <w:i/>
+        </w:rPr>
+        <w:t>International journal of consumer studies</w:t>
+      </w:r>
+      <w:r>
+        <w:t>,</w:t>
+      </w:r>
+      <w:r>
+        <w:rPr>
+          <w:i/>
+        </w:rPr>
+        <w:t xml:space="preserve"> 34</w:t>
+      </w:r>
+      <w:r>
+        <w:t xml:space="preserve">(4), 419-427. </w:t>
       </w:r>
     </w:p>
     <w:p>
@@ -5425,7 +6731,7 @@
     <w:autoRedefine/>
     <w:uiPriority w:val="9"/>
     <w:qFormat/>
-    <w:rsid w:val="00866A58"/>
+    <w:rsid w:val="00D56974"/>
     <w:pPr>
       <w:keepNext/>
       <w:numPr>
@@ -5436,7 +6742,7 @@
         <w:tab w:val="num" w:pos="861"/>
       </w:tabs>
       <w:spacing w:before="120"/>
-      <w:ind w:left="861" w:firstLine="360"/>
+      <w:ind w:left="0" w:firstLine="360"/>
       <w:outlineLvl w:val="2"/>
     </w:pPr>
     <w:rPr>
@@ -10131,7 +11437,7 @@
     <w:basedOn w:val="DefaultParagraphFont"/>
     <w:link w:val="Heading3"/>
     <w:uiPriority w:val="9"/>
-    <w:rsid w:val="00866A58"/>
+    <w:rsid w:val="00D56974"/>
     <w:rPr>
       <w:rFonts w:ascii="Tahoma" w:hAnsi="Tahoma" w:cs="Arial"/>
       <w:bCs/>

</xml_diff>

<commit_message>
Only need to revise
</commit_message>
<xml_diff>
--- a/Z ITRI 671 Research/Chapter 2/Enrico Dreyer Project Proposal Final.docx
+++ b/Z ITRI 671 Research/Chapter 2/Enrico Dreyer Project Proposal Final.docx
@@ -139,23 +139,13 @@
         </w:rPr>
         <w:t xml:space="preserve"> for the Dissertation submitted in partial fulfillment of the requirements for the degree </w:t>
       </w:r>
-      <w:proofErr w:type="spellStart"/>
       <w:r>
         <w:rPr>
           <w:i/>
           <w:color w:val="1F497D"/>
           <w:sz w:val="32"/>
         </w:rPr>
-        <w:t>Bsc</w:t>
-      </w:r>
-      <w:proofErr w:type="spellEnd"/>
-      <w:r>
-        <w:rPr>
-          <w:i/>
-          <w:color w:val="1F497D"/>
-          <w:sz w:val="32"/>
-        </w:rPr>
-        <w:t xml:space="preserve"> in Information Technology Hons </w:t>
+        <w:t xml:space="preserve">Bsc in Information Technology Hons </w:t>
       </w:r>
       <w:r>
         <w:rPr>
@@ -215,15 +205,7 @@
           <w:sz w:val="32"/>
           <w:szCs w:val="32"/>
         </w:rPr>
-        <w:t xml:space="preserve">Dr. </w:t>
-      </w:r>
-      <w:proofErr w:type="spellStart"/>
-      <w:r>
-        <w:rPr>
-          <w:sz w:val="32"/>
-          <w:szCs w:val="32"/>
-        </w:rPr>
-        <w:t>Sun</w:t>
+        <w:t>Dr. Sun</w:t>
       </w:r>
       <w:r>
         <w:rPr>
@@ -233,7 +215,6 @@
         </w:rPr>
         <w:t>é</w:t>
       </w:r>
-      <w:proofErr w:type="spellEnd"/>
       <w:r>
         <w:rPr>
           <w:color w:val="000000" w:themeColor="text1"/>
@@ -4481,13 +4462,13 @@
     </w:p>
     <w:p>
       <w:r>
-        <w:t xml:space="preserve">There is no right or wrong Process model to follow, but for this project the Process Model developed by </w:t>
+        <w:t xml:space="preserve">Following is the process model developed by </w:t>
       </w:r>
       <w:r>
         <w:fldChar w:fldCharType="begin"/>
       </w:r>
       <w:r>
-        <w:instrText xml:space="preserve"> ADDIN EN.CITE &lt;EndNote&gt;&lt;Cite AuthorYear="1"&gt;&lt;Author&gt;Vijay Vaishnavi&lt;/Author&gt;&lt;Year&gt;2004&lt;/Year&gt;&lt;RecNum&gt;7&lt;/RecNum&gt;&lt;DisplayText&gt;Vijay Vaishnavi (2004)&lt;/DisplayText&gt;&lt;record&gt;&lt;rec-number&gt;7&lt;/rec-number&gt;&lt;foreign-keys&gt;&lt;key app="EN" db-id="525d9sr0qsvde5evfr0ps52ifpp52v555xtd" timestamp="1618061060"&gt;7&lt;/key&gt;&lt;/foreign-keys&gt;&lt;ref-type name="Journal Article"&gt;17&lt;/ref-type&gt;&lt;contributors&gt;&lt;authors&gt;&lt;author&gt;Vijay Vaishnavi, Bill Kuechler, and Stacie Petter&lt;/author&gt;&lt;/authors&gt;&lt;/contributors&gt;&lt;titles&gt;&lt;title&gt;DESIGN SCIENCE RESEARCH IN INFORMATION SYSTEMS&lt;/title&gt;&lt;/titles&gt;&lt;pages&gt;62&lt;/pages&gt;&lt;dates&gt;&lt;year&gt;2004&lt;/year&gt;&lt;pub-dates&gt;&lt;date&gt;20 January&lt;/date&gt;&lt;/pub-dates&gt;&lt;/dates&gt;&lt;urls&gt;&lt;related-urls&gt;&lt;url&gt;http://desrist.org/design-research-in-information-systems/&lt;/url&gt;&lt;/related-urls&gt;&lt;/urls&gt;&lt;/record&gt;&lt;/Cite&gt;&lt;/EndNote&gt;</w:instrText>
+        <w:instrText xml:space="preserve"> ADDIN EN.CITE &lt;EndNote&gt;&lt;Cite AuthorYear="1"&gt;&lt;Author&gt;Peffers&lt;/Author&gt;&lt;Year&gt;2006&lt;/Year&gt;&lt;RecNum&gt;68&lt;/RecNum&gt;&lt;DisplayText&gt;Peffers et al. (2006)&lt;/DisplayText&gt;&lt;record&gt;&lt;rec-number&gt;68&lt;/rec-number&gt;&lt;foreign-keys&gt;&lt;key app="EN" db-id="525d9sr0qsvde5evfr0ps52ifpp52v555xtd" timestamp="1621111036"&gt;68&lt;/key&gt;&lt;/foreign-keys&gt;&lt;ref-type name="Conference Proceedings"&gt;10&lt;/ref-type&gt;&lt;contributors&gt;&lt;authors&gt;&lt;author&gt;Peffers, Ken&lt;/author&gt;&lt;author&gt;Tuunanen, Tuure&lt;/author&gt;&lt;author&gt;Gengler, Charles E&lt;/author&gt;&lt;author&gt;Rossi, Matti&lt;/author&gt;&lt;author&gt;Hui, Wendy&lt;/author&gt;&lt;author&gt;Virtanen, Ville&lt;/author&gt;&lt;author&gt;Bragge, Johanna&lt;/author&gt;&lt;/authors&gt;&lt;/contributors&gt;&lt;titles&gt;&lt;title&gt;THE DESIGN SCIENCE RESEARCH PROCESS: AModel FOR PRODUCING AND PRESENTING INFORMATION SYSTEMS RESEARCH&lt;/title&gt;&lt;secondary-title&gt;First International Conference on Design Science Research in Information Systems and Technology&lt;/secondary-title&gt;&lt;/titles&gt;&lt;pages&gt;83-16&lt;/pages&gt;&lt;dates&gt;&lt;year&gt;2006&lt;/year&gt;&lt;/dates&gt;&lt;urls&gt;&lt;/urls&gt;&lt;/record&gt;&lt;/Cite&gt;&lt;/EndNote&gt;</w:instrText>
       </w:r>
       <w:r>
         <w:fldChar w:fldCharType="separate"/>
@@ -4496,68 +4477,17 @@
         <w:rPr>
           <w:noProof/>
         </w:rPr>
-        <w:t>Vijay Vaishnavi (2004)</w:t>
+        <w:t>Peffers et al. (2006)</w:t>
       </w:r>
       <w:r>
         <w:fldChar w:fldCharType="end"/>
       </w:r>
-      <w:r>
-        <w:t xml:space="preserve"> was chosen because of the easier flow of phases and more time spent on the development phase than in the </w:t>
-      </w:r>
-      <w:r>
-        <w:fldChar w:fldCharType="begin"/>
-      </w:r>
-      <w:r>
-        <w:instrText xml:space="preserve"> ADDIN EN.CITE &lt;EndNote&gt;&lt;Cite AuthorYear="1"&gt;&lt;Author&gt;Peffers&lt;/Author&gt;&lt;Year&gt;2006&lt;/Year&gt;&lt;RecNum&gt;68&lt;/RecNum&gt;&lt;DisplayText&gt;Peffers et al. (2006)&lt;/DisplayText&gt;&lt;record&gt;&lt;rec-number&gt;68&lt;/rec-number&gt;&lt;foreign-keys&gt;&lt;key app="EN" db-id="525d9sr0qsvde5evfr0ps52ifpp52v555xtd" timestamp="1621111036"&gt;68&lt;/key&gt;&lt;/foreign-keys&gt;&lt;ref-type name="Conference Proceedings"&gt;10&lt;/ref-type&gt;&lt;contributors&gt;&lt;authors&gt;&lt;author&gt;Peffers, Ken&lt;/author&gt;&lt;author&gt;Tuunanen, Tuure&lt;/author&gt;&lt;author&gt;Gengler, Charles E&lt;/author&gt;&lt;author&gt;Rossi, Matti&lt;/author&gt;&lt;author&gt;Hui, Wendy&lt;/author&gt;&lt;author&gt;Virtanen, Ville&lt;/author&gt;&lt;author&gt;Bragge, Johanna&lt;/author&gt;&lt;/authors&gt;&lt;/contributors&gt;&lt;titles&gt;&lt;title&gt;THE DESIGN SCIENCE RESEARCH PROCESS: AModel FOR PRODUCING AND PRESENTING INFORMATION SYSTEMS RESEARCH&lt;/title&gt;&lt;secondary-title&gt;First International Conference on Design Science Research in Information Systems and Technology&lt;/secondary-title&gt;&lt;/titles&gt;&lt;pages&gt;83-16&lt;/pages&gt;&lt;dates&gt;&lt;year&gt;2006&lt;/year&gt;&lt;/dates&gt;&lt;urls&gt;&lt;/urls&gt;&lt;/record&gt;&lt;/Cite&gt;&lt;/EndNote&gt;</w:instrText>
-      </w:r>
-      <w:r>
-        <w:fldChar w:fldCharType="separate"/>
-      </w:r>
+    </w:p>
+    <w:p>
       <w:r>
         <w:rPr>
           <w:noProof/>
         </w:rPr>
-        <w:t>Peffers et al. (2006)</w:t>
-      </w:r>
-      <w:r>
-        <w:fldChar w:fldCharType="end"/>
-      </w:r>
-      <w:r>
-        <w:t xml:space="preserve"> Process model.</w:t>
-      </w:r>
-    </w:p>
-    <w:p>
-      <w:r>
-        <w:t xml:space="preserve"> </w:t>
-      </w:r>
-      <w:r>
-        <w:t xml:space="preserve">Following is the process model developed by </w:t>
-      </w:r>
-      <w:r>
-        <w:fldChar w:fldCharType="begin"/>
-      </w:r>
-      <w:r>
-        <w:instrText xml:space="preserve"> ADDIN EN.CITE &lt;EndNote&gt;&lt;Cite AuthorYear="1"&gt;&lt;Author&gt;Peffers&lt;/Author&gt;&lt;Year&gt;2006&lt;/Year&gt;&lt;RecNum&gt;68&lt;/RecNum&gt;&lt;DisplayText&gt;Peffers et al. (2006)&lt;/DisplayText&gt;&lt;record&gt;&lt;rec-number&gt;68&lt;/rec-number&gt;&lt;foreign-keys&gt;&lt;key app="EN" db-id="525d9sr0qsvde5evfr0ps52ifpp52v555xtd" timestamp="1621111036"&gt;68&lt;/key&gt;&lt;/foreign-keys&gt;&lt;ref-type name="Conference Proceedings"&gt;10&lt;/ref-type&gt;&lt;contributors&gt;&lt;authors&gt;&lt;author&gt;Peffers, Ken&lt;/author&gt;&lt;author&gt;Tuunanen, Tuure&lt;/author&gt;&lt;author&gt;Gengler, Charles E&lt;/author&gt;&lt;author&gt;Rossi, Matti&lt;/author&gt;&lt;author&gt;Hui, Wendy&lt;/author&gt;&lt;author&gt;Virtanen, Ville&lt;/author&gt;&lt;author&gt;Bragge, Johanna&lt;/author&gt;&lt;/authors&gt;&lt;/contributors&gt;&lt;titles&gt;&lt;title&gt;THE DESIGN SCIENCE RESEARCH PROCESS: AModel FOR PRODUCING AND PRESENTING INFORMATION SYSTEMS RESEARCH&lt;/title&gt;&lt;secondary-title&gt;First International Conference on Design Science Research in Information Systems and Technology&lt;/secondary-title&gt;&lt;/titles&gt;&lt;pages&gt;83-16&lt;/pages&gt;&lt;dates&gt;&lt;year&gt;2006&lt;/year&gt;&lt;/dates&gt;&lt;urls&gt;&lt;/urls&gt;&lt;/record&gt;&lt;/Cite&gt;&lt;/EndNote&gt;</w:instrText>
-      </w:r>
-      <w:r>
-        <w:fldChar w:fldCharType="separate"/>
-      </w:r>
-      <w:r>
-        <w:rPr>
-          <w:noProof/>
-        </w:rPr>
-        <w:t>Peffers et al. (2006)</w:t>
-      </w:r>
-      <w:r>
-        <w:fldChar w:fldCharType="end"/>
-      </w:r>
-    </w:p>
-    <w:p>
-      <w:r>
-        <w:rPr>
-          <w:noProof/>
-        </w:rPr>
-        <w:lastRenderedPageBreak/>
         <w:drawing>
           <wp:inline distT="0" distB="0" distL="0" distR="0" wp14:anchorId="07D3215B" wp14:editId="2684451A">
             <wp:extent cx="5932805" cy="3104515"/>
@@ -4634,27 +4564,12 @@
         <w:fldChar w:fldCharType="end"/>
       </w:r>
       <w:r>
-        <w:t xml:space="preserve">: </w:t>
-      </w:r>
-      <w:proofErr w:type="spellStart"/>
-      <w:r>
-        <w:t>Peffers</w:t>
-      </w:r>
-      <w:proofErr w:type="spellEnd"/>
-      <w:r>
-        <w:t xml:space="preserve"> Design Science Research </w:t>
-      </w:r>
-      <w:proofErr w:type="spellStart"/>
-      <w:r>
-        <w:t>Proccess</w:t>
-      </w:r>
-      <w:proofErr w:type="spellEnd"/>
-      <w:r>
-        <w:t xml:space="preserve"> Model</w:t>
-      </w:r>
-    </w:p>
-    <w:p>
-      <w:r>
+        <w:t>: Peffers Design Science Research Proccess Model</w:t>
+      </w:r>
+    </w:p>
+    <w:p>
+      <w:r>
+        <w:lastRenderedPageBreak/>
         <w:t xml:space="preserve">This process model consists of six steps and will be discussed shortly in the </w:t>
       </w:r>
       <w:r>
@@ -4746,7 +4661,6 @@
     </w:p>
     <w:p>
       <w:r>
-        <w:lastRenderedPageBreak/>
         <w:t>This is where the researcher has to demonstrate how the artifact can solve the given problem. This includes experimentation, case studies, simulations, or any other activity to show its effectiveness.</w:t>
       </w:r>
     </w:p>
@@ -4793,16 +4707,147 @@
           <w:iCs w:val="0"/>
           <w:color w:val="auto"/>
         </w:rPr>
+        <w:lastRenderedPageBreak/>
         <w:t>Conclusion</w:t>
       </w:r>
     </w:p>
-    <w:p/>
+    <w:p>
+      <w:r>
+        <w:t>There is no right or wrong Process model to follow</w:t>
+      </w:r>
+      <w:r>
+        <w:t xml:space="preserve"> and after researching both the </w:t>
+      </w:r>
+      <w:r>
+        <w:t xml:space="preserve">Process Model developed by </w:t>
+      </w:r>
+      <w:r>
+        <w:fldChar w:fldCharType="begin"/>
+      </w:r>
+      <w:r>
+        <w:instrText xml:space="preserve"> ADDIN EN.CITE &lt;EndNote&gt;&lt;Cite AuthorYear="1"&gt;&lt;Author&gt;Vijay Vaishnavi&lt;/Author&gt;&lt;Year&gt;2004&lt;/Year&gt;&lt;RecNum&gt;7&lt;/RecNum&gt;&lt;DisplayText&gt;Vijay Vaishnavi (2004)&lt;/DisplayText&gt;&lt;record&gt;&lt;rec-number&gt;7&lt;/rec-number&gt;&lt;foreign-keys&gt;&lt;key app="EN" db-id="525d9sr0qsvde5evfr0ps52ifpp52v555xtd" timestamp="1618061060"&gt;7&lt;/key&gt;&lt;/foreign-keys&gt;&lt;ref-type name="Journal Article"&gt;17&lt;/ref-type&gt;&lt;contributors&gt;&lt;authors&gt;&lt;author&gt;Vijay Vaishnavi, Bill Kuechler, and Stacie Petter&lt;/author&gt;&lt;/authors&gt;&lt;/contributors&gt;&lt;titles&gt;&lt;title&gt;DESIGN SCIENCE RESEARCH IN INFORMATION SYSTEMS&lt;/title&gt;&lt;/titles&gt;&lt;pages&gt;62&lt;/pages&gt;&lt;dates&gt;&lt;year&gt;2004&lt;/year&gt;&lt;pub-dates&gt;&lt;date&gt;20 January&lt;/date&gt;&lt;/pub-dates&gt;&lt;/dates&gt;&lt;urls&gt;&lt;related-urls&gt;&lt;url&gt;http://desrist.org/design-research-in-information-systems/&lt;/url&gt;&lt;/related-urls&gt;&lt;/urls&gt;&lt;/record&gt;&lt;/Cite&gt;&lt;/EndNote&gt;</w:instrText>
+      </w:r>
+      <w:r>
+        <w:fldChar w:fldCharType="separate"/>
+      </w:r>
+      <w:r>
+        <w:rPr>
+          <w:noProof/>
+        </w:rPr>
+        <w:t>Vijay Vaishnavi (2004)</w:t>
+      </w:r>
+      <w:r>
+        <w:fldChar w:fldCharType="end"/>
+      </w:r>
+      <w:r>
+        <w:t xml:space="preserve"> </w:t>
+      </w:r>
+      <w:r>
+        <w:t xml:space="preserve">and the Process Model developed by </w:t>
+      </w:r>
+      <w:r>
+        <w:fldChar w:fldCharType="begin"/>
+      </w:r>
+      <w:r>
+        <w:instrText xml:space="preserve"> ADDIN EN.CITE &lt;EndNote&gt;&lt;Cite AuthorYear="1"&gt;&lt;Author&gt;Peffers&lt;/Author&gt;&lt;Year&gt;2006&lt;/Year&gt;&lt;RecNum&gt;68&lt;/RecNum&gt;&lt;DisplayText&gt;Peffers et al. (2006)&lt;/DisplayText&gt;&lt;record&gt;&lt;rec-number&gt;68&lt;/rec-number&gt;&lt;foreign-keys&gt;&lt;key app="EN" db-id="525d9sr0qsvde5evfr0ps52ifpp52v555xtd" timestamp="1621111036"&gt;68&lt;/key&gt;&lt;/foreign-keys&gt;&lt;ref-type name="Conference Proceedings"&gt;10&lt;/ref-type&gt;&lt;contributors&gt;&lt;authors&gt;&lt;author&gt;Peffers, Ken&lt;/author&gt;&lt;author&gt;Tuunanen, Tuure&lt;/author&gt;&lt;author&gt;Gengler, Charles E&lt;/author&gt;&lt;author&gt;Rossi, Matti&lt;/author&gt;&lt;author&gt;Hui, Wendy&lt;/author&gt;&lt;author&gt;Virtanen, Ville&lt;/author&gt;&lt;author&gt;Bragge, Johanna&lt;/author&gt;&lt;/authors&gt;&lt;/contributors&gt;&lt;titles&gt;&lt;title&gt;THE DESIGN SCIENCE RESEARCH PROCESS: AModel FOR PRODUCING AND PRESENTING INFORMATION SYSTEMS RESEARCH&lt;/title&gt;&lt;secondary-title&gt;First International Conference on Design Science Research in Information Systems and Technology&lt;/secondary-title&gt;&lt;/titles&gt;&lt;pages&gt;83-16&lt;/pages&gt;&lt;dates&gt;&lt;year&gt;2006&lt;/year&gt;&lt;/dates&gt;&lt;urls&gt;&lt;/urls&gt;&lt;/record&gt;&lt;/Cite&gt;&lt;/EndNote&gt;</w:instrText>
+      </w:r>
+      <w:r>
+        <w:fldChar w:fldCharType="separate"/>
+      </w:r>
+      <w:r>
+        <w:rPr>
+          <w:noProof/>
+        </w:rPr>
+        <w:t>Peffers et al. (2006)</w:t>
+      </w:r>
+      <w:r>
+        <w:fldChar w:fldCharType="end"/>
+      </w:r>
+      <w:r>
+        <w:t xml:space="preserve">, the </w:t>
+      </w:r>
+      <w:r>
+        <w:fldChar w:fldCharType="begin"/>
+      </w:r>
+      <w:r>
+        <w:instrText xml:space="preserve"> ADDIN EN.CITE &lt;EndNote&gt;&lt;Cite AuthorYear="1"&gt;&lt;Author&gt;Vijay Vaishnavi&lt;/Author&gt;&lt;Year&gt;2004&lt;/Year&gt;&lt;RecNum&gt;7&lt;/RecNum&gt;&lt;DisplayText&gt;Vijay Vaishnavi (2004)&lt;/DisplayText&gt;&lt;record&gt;&lt;rec-number&gt;7&lt;/rec-number&gt;&lt;foreign-keys&gt;&lt;key app="EN" db-id="525d9sr0qsvde5evfr0ps52ifpp52v555xtd" timestamp="1618061060"&gt;7&lt;/key&gt;&lt;/foreign-keys&gt;&lt;ref-type name="Journal Article"&gt;17&lt;/ref-type&gt;&lt;contributors&gt;&lt;authors&gt;&lt;author&gt;Vijay Vaishnavi, Bill Kuechler, and Stacie Petter&lt;/author&gt;&lt;/authors&gt;&lt;/contributors&gt;&lt;titles&gt;&lt;title&gt;DESIGN SCIENCE RESEARCH IN INFORMATION SYSTEMS&lt;/title&gt;&lt;/titles&gt;&lt;pages&gt;62&lt;/pages&gt;&lt;dates&gt;&lt;year&gt;2004&lt;/year&gt;&lt;pub-dates&gt;&lt;date&gt;20 January&lt;/date&gt;&lt;/pub-dates&gt;&lt;/dates&gt;&lt;urls&gt;&lt;related-urls&gt;&lt;url&gt;http://desrist.org/design-research-in-information-systems/&lt;/url&gt;&lt;/related-urls&gt;&lt;/urls&gt;&lt;/record&gt;&lt;/Cite&gt;&lt;/EndNote&gt;</w:instrText>
+      </w:r>
+      <w:r>
+        <w:fldChar w:fldCharType="separate"/>
+      </w:r>
+      <w:r>
+        <w:rPr>
+          <w:noProof/>
+        </w:rPr>
+        <w:t>Vijay Vaishnavi (2004)</w:t>
+      </w:r>
+      <w:r>
+        <w:fldChar w:fldCharType="end"/>
+      </w:r>
+      <w:r>
+        <w:t xml:space="preserve"> Process Model </w:t>
+      </w:r>
+      <w:r>
+        <w:t>was chosen because of the easier flow of phases and more time spent on the development phase.</w:t>
+      </w:r>
+      <w:r>
+        <w:t xml:space="preserve"> Due to the size of the research, there was no need for the additional phases that the </w:t>
+      </w:r>
+      <w:r>
+        <w:fldChar w:fldCharType="begin"/>
+      </w:r>
+      <w:r>
+        <w:instrText xml:space="preserve"> ADDIN EN.CITE &lt;EndNote&gt;&lt;Cite AuthorYear="1"&gt;&lt;Author&gt;Peffers&lt;/Author&gt;&lt;Year&gt;2006&lt;/Year&gt;&lt;RecNum&gt;68&lt;/RecNum&gt;&lt;DisplayText&gt;Peffers et al. (2006)&lt;/DisplayText&gt;&lt;record&gt;&lt;rec-number&gt;68&lt;/rec-number&gt;&lt;foreign-keys&gt;&lt;key app="EN" db-id="525d9sr0qsvde5evfr0ps52ifpp52v555xtd" timestamp="1621111036"&gt;68&lt;/key&gt;&lt;/foreign-keys&gt;&lt;ref-type name="Conference Proceedings"&gt;10&lt;/ref-type&gt;&lt;contributors&gt;&lt;authors&gt;&lt;author&gt;Peffers, Ken&lt;/author&gt;&lt;author&gt;Tuunanen, Tuure&lt;/author&gt;&lt;author&gt;Gengler, Charles E&lt;/author&gt;&lt;author&gt;Rossi, Matti&lt;/author&gt;&lt;author&gt;Hui, Wendy&lt;/author&gt;&lt;author&gt;Virtanen, Ville&lt;/author&gt;&lt;author&gt;Bragge, Johanna&lt;/author&gt;&lt;/authors&gt;&lt;/contributors&gt;&lt;titles&gt;&lt;title&gt;THE DESIGN SCIENCE RESEARCH PROCESS: AModel FOR PRODUCING AND PRESENTING INFORMATION SYSTEMS RESEARCH&lt;/title&gt;&lt;secondary-title&gt;First International Conference on Design Science Research in Information Systems and Technology&lt;/secondary-title&gt;&lt;/titles&gt;&lt;pages&gt;83-16&lt;/pages&gt;&lt;dates&gt;&lt;year&gt;2006&lt;/year&gt;&lt;/dates&gt;&lt;urls&gt;&lt;/urls&gt;&lt;/record&gt;&lt;/Cite&gt;&lt;/EndNote&gt;</w:instrText>
+      </w:r>
+      <w:r>
+        <w:fldChar w:fldCharType="separate"/>
+      </w:r>
+      <w:r>
+        <w:rPr>
+          <w:noProof/>
+        </w:rPr>
+        <w:t>Peffers et al. (2006)</w:t>
+      </w:r>
+      <w:r>
+        <w:fldChar w:fldCharType="end"/>
+      </w:r>
+      <w:r>
+        <w:t xml:space="preserve"> Process Model had to offer. </w:t>
+      </w:r>
+    </w:p>
     <w:p>
       <w:pPr>
         <w:rPr>
           <w:rStyle w:val="SubtleEmphasis"/>
-        </w:rPr>
-      </w:pPr>
+          <w:i w:val="0"/>
+          <w:iCs w:val="0"/>
+          <w:color w:val="auto"/>
+        </w:rPr>
+      </w:pPr>
+      <w:r>
+        <w:t xml:space="preserve">Following is the an in-depth discussion on the </w:t>
+      </w:r>
+      <w:r>
+        <w:fldChar w:fldCharType="begin"/>
+      </w:r>
+      <w:r>
+        <w:instrText xml:space="preserve"> ADDIN EN.CITE &lt;EndNote&gt;&lt;Cite AuthorYear="1"&gt;&lt;Author&gt;Vijay Vaishnavi&lt;/Author&gt;&lt;Year&gt;2004&lt;/Year&gt;&lt;RecNum&gt;7&lt;/RecNum&gt;&lt;DisplayText&gt;Vijay Vaishnavi (2004)&lt;/DisplayText&gt;&lt;record&gt;&lt;rec-number&gt;7&lt;/rec-number&gt;&lt;foreign-keys&gt;&lt;key app="EN" db-id="525d9sr0qsvde5evfr0ps52ifpp52v555xtd" timestamp="1618061060"&gt;7&lt;/key&gt;&lt;/foreign-keys&gt;&lt;ref-type name="Journal Article"&gt;17&lt;/ref-type&gt;&lt;contributors&gt;&lt;authors&gt;&lt;author&gt;Vijay Vaishnavi, Bill Kuechler, and Stacie Petter&lt;/author&gt;&lt;/authors&gt;&lt;/contributors&gt;&lt;titles&gt;&lt;title&gt;DESIGN SCIENCE RESEARCH IN INFORMATION SYSTEMS&lt;/title&gt;&lt;/titles&gt;&lt;pages&gt;62&lt;/pages&gt;&lt;dates&gt;&lt;year&gt;2004&lt;/year&gt;&lt;pub-dates&gt;&lt;date&gt;20 January&lt;/date&gt;&lt;/pub-dates&gt;&lt;/dates&gt;&lt;urls&gt;&lt;related-urls&gt;&lt;url&gt;http://desrist.org/design-research-in-information-systems/&lt;/url&gt;&lt;/related-urls&gt;&lt;/urls&gt;&lt;/record&gt;&lt;/Cite&gt;&lt;/EndNote&gt;</w:instrText>
+      </w:r>
+      <w:r>
+        <w:fldChar w:fldCharType="separate"/>
+      </w:r>
+      <w:r>
+        <w:rPr>
+          <w:noProof/>
+        </w:rPr>
+        <w:t>Vijay Vaishnavi (2004)</w:t>
+      </w:r>
+      <w:r>
+        <w:fldChar w:fldCharType="end"/>
+      </w:r>
+      <w:r>
+        <w:t xml:space="preserve"> Process model as the chosen Design Science Process Model.</w:t>
+      </w:r>
     </w:p>
     <w:p>
       <w:pPr>
@@ -5676,13 +5721,148 @@
           <w:lang w:eastAsia="en-ZA"/>
         </w:rPr>
       </w:pPr>
-    </w:p>
-    <w:p>
-      <w:pPr>
+      <w:r>
         <w:rPr>
           <w:lang w:eastAsia="en-ZA"/>
         </w:rPr>
-      </w:pPr>
+        <w:t xml:space="preserve">The goal of this study is to develop a web application that can be used to enhance communication between developers and management at a South African software </w:t>
+      </w:r>
+      <w:r>
+        <w:rPr>
+          <w:lang w:eastAsia="en-ZA"/>
+        </w:rPr>
+        <w:lastRenderedPageBreak/>
+        <w:t>development company</w:t>
+      </w:r>
+      <w:r>
+        <w:rPr>
+          <w:lang w:eastAsia="en-ZA"/>
+        </w:rPr>
+        <w:t xml:space="preserve">. </w:t>
+      </w:r>
+      <w:r>
+        <w:t>In the corporate world, businesses rely on effective communication to succeed.</w:t>
+      </w:r>
+      <w:r>
+        <w:t xml:space="preserve"> </w:t>
+      </w:r>
+    </w:p>
+    <w:p>
+      <w:r>
+        <w:t>This study proposes the development of a communication web application that can easily be viewed in an office by all employees to allow easy access to important communication regarding specific software development projects</w:t>
+      </w:r>
+    </w:p>
+    <w:p>
+      <w:r>
+        <w:t xml:space="preserve">According to </w:t>
+      </w:r>
+      <w:r>
+        <w:fldChar w:fldCharType="begin"/>
+      </w:r>
+      <w:r>
+        <w:instrText xml:space="preserve"> ADDIN EN.CITE &lt;EndNote&gt;&lt;Cite AuthorYear="1"&gt;&lt;Author&gt;Vijay Vaishnavi&lt;/Author&gt;&lt;Year&gt;2004&lt;/Year&gt;&lt;RecNum&gt;7&lt;/RecNum&gt;&lt;DisplayText&gt;Vijay Vaishnavi (2004)&lt;/DisplayText&gt;&lt;record&gt;&lt;rec-number&gt;7&lt;/rec-number&gt;&lt;foreign-keys&gt;&lt;key app="EN" db-id="525d9sr0qsvde5evfr0ps52ifpp52v555xtd" timestamp="1618061060"&gt;7&lt;/key&gt;&lt;/foreign-keys&gt;&lt;ref-type name="Journal Article"&gt;17&lt;/ref-type&gt;&lt;contributors&gt;&lt;authors&gt;&lt;author&gt;Vijay Vaishnavi, Bill Kuechler, and Stacie Petter&lt;/author&gt;&lt;/authors&gt;&lt;/contributors&gt;&lt;titles&gt;&lt;title&gt;DESIGN SCIENCE RESEARCH IN INFORMATION SYSTEMS&lt;/title&gt;&lt;/titles&gt;&lt;pages&gt;62&lt;/pages&gt;&lt;dates&gt;&lt;year&gt;2004&lt;/year&gt;&lt;pub-dates&gt;&lt;date&gt;20 January&lt;/date&gt;&lt;/pub-dates&gt;&lt;/dates&gt;&lt;urls&gt;&lt;related-urls&gt;&lt;url&gt;http://desrist.org/design-research-in-information-systems/&lt;/url&gt;&lt;/related-urls&gt;&lt;/urls&gt;&lt;/record&gt;&lt;/Cite&gt;&lt;/EndNote&gt;</w:instrText>
+      </w:r>
+      <w:r>
+        <w:fldChar w:fldCharType="separate"/>
+      </w:r>
+      <w:r>
+        <w:rPr>
+          <w:noProof/>
+        </w:rPr>
+        <w:t>Vijay Vaishnavi (2004)</w:t>
+      </w:r>
+      <w:r>
+        <w:fldChar w:fldCharType="end"/>
+      </w:r>
+      <w:r>
+        <w:t xml:space="preserve"> there</w:t>
+      </w:r>
+      <w:r>
+        <w:t xml:space="preserve"> three paradigms that are most common are interpretivism, design science and positivism</w:t>
+      </w:r>
+      <w:r>
+        <w:t xml:space="preserve"> and each one of them have their own part in the research world, with all of the having different outcomes.</w:t>
+      </w:r>
+    </w:p>
+    <w:p>
+      <w:r>
+        <w:t xml:space="preserve">In design science there are different </w:t>
+      </w:r>
+      <w:r>
+        <w:t>approaches and processes</w:t>
+      </w:r>
+      <w:r>
+        <w:t xml:space="preserve"> that can be followed</w:t>
+      </w:r>
+      <w:r>
+        <w:t>.</w:t>
+      </w:r>
+      <w:r>
+        <w:t xml:space="preserve"> This paper discussed two process models namely: the </w:t>
+      </w:r>
+      <w:r>
+        <w:fldChar w:fldCharType="begin"/>
+      </w:r>
+      <w:r>
+        <w:instrText xml:space="preserve"> ADDIN EN.CITE &lt;EndNote&gt;&lt;Cite AuthorYear="1"&gt;&lt;Author&gt;Peffers&lt;/Author&gt;&lt;Year&gt;2006&lt;/Year&gt;&lt;RecNum&gt;68&lt;/RecNum&gt;&lt;DisplayText&gt;Peffers et al. (2006)&lt;/DisplayText&gt;&lt;record&gt;&lt;rec-number&gt;68&lt;/rec-number&gt;&lt;foreign-keys&gt;&lt;key app="EN" db-id="525d9sr0qsvde5evfr0ps52ifpp52v555xtd" timestamp="1621111036"&gt;68&lt;/key&gt;&lt;/foreign-keys&gt;&lt;ref-type name="Conference Proceedings"&gt;10&lt;/ref-type&gt;&lt;contributors&gt;&lt;authors&gt;&lt;author&gt;Peffers, Ken&lt;/author&gt;&lt;author&gt;Tuunanen, Tuure&lt;/author&gt;&lt;author&gt;Gengler, Charles E&lt;/author&gt;&lt;author&gt;Rossi, Matti&lt;/author&gt;&lt;author&gt;Hui, Wendy&lt;/author&gt;&lt;author&gt;Virtanen, Ville&lt;/author&gt;&lt;author&gt;Bragge, Johanna&lt;/author&gt;&lt;/authors&gt;&lt;/contributors&gt;&lt;titles&gt;&lt;title&gt;THE DESIGN SCIENCE RESEARCH PROCESS: AModel FOR PRODUCING AND PRESENTING INFORMATION SYSTEMS RESEARCH&lt;/title&gt;&lt;secondary-title&gt;First International Conference on Design Science Research in Information Systems and Technology&lt;/secondary-title&gt;&lt;/titles&gt;&lt;pages&gt;83-16&lt;/pages&gt;&lt;dates&gt;&lt;year&gt;2006&lt;/year&gt;&lt;/dates&gt;&lt;urls&gt;&lt;/urls&gt;&lt;/record&gt;&lt;/Cite&gt;&lt;/EndNote&gt;</w:instrText>
+      </w:r>
+      <w:r>
+        <w:fldChar w:fldCharType="separate"/>
+      </w:r>
+      <w:r>
+        <w:rPr>
+          <w:noProof/>
+        </w:rPr>
+        <w:t>Peffers et al. (2006)</w:t>
+      </w:r>
+      <w:r>
+        <w:fldChar w:fldCharType="end"/>
+      </w:r>
+      <w:r>
+        <w:t xml:space="preserve"> Process Model and the </w:t>
+      </w:r>
+      <w:r>
+        <w:fldChar w:fldCharType="begin"/>
+      </w:r>
+      <w:r>
+        <w:instrText xml:space="preserve"> ADDIN EN.CITE &lt;EndNote&gt;&lt;Cite AuthorYear="1"&gt;&lt;Author&gt;Vijay Vaishnavi&lt;/Author&gt;&lt;Year&gt;2004&lt;/Year&gt;&lt;RecNum&gt;7&lt;/RecNum&gt;&lt;DisplayText&gt;Vijay Vaishnavi (2004)&lt;/DisplayText&gt;&lt;record&gt;&lt;rec-number&gt;7&lt;/rec-number&gt;&lt;foreign-keys&gt;&lt;key app="EN" db-id="525d9sr0qsvde5evfr0ps52ifpp52v555xtd" timestamp="1618061060"&gt;7&lt;/key&gt;&lt;/foreign-keys&gt;&lt;ref-type name="Journal Article"&gt;17&lt;/ref-type&gt;&lt;contributors&gt;&lt;authors&gt;&lt;author&gt;Vijay Vaishnavi, Bill Kuechler, and Stacie Petter&lt;/author&gt;&lt;/authors&gt;&lt;/contributors&gt;&lt;titles&gt;&lt;title&gt;DESIGN SCIENCE RESEARCH IN INFORMATION SYSTEMS&lt;/title&gt;&lt;/titles&gt;&lt;pages&gt;62&lt;/pages&gt;&lt;dates&gt;&lt;year&gt;2004&lt;/year&gt;&lt;pub-dates&gt;&lt;date&gt;20 January&lt;/date&gt;&lt;/pub-dates&gt;&lt;/dates&gt;&lt;urls&gt;&lt;related-urls&gt;&lt;url&gt;http://desrist.org/design-research-in-information-systems/&lt;/url&gt;&lt;/related-urls&gt;&lt;/urls&gt;&lt;/record&gt;&lt;/Cite&gt;&lt;/EndNote&gt;</w:instrText>
+      </w:r>
+      <w:r>
+        <w:fldChar w:fldCharType="separate"/>
+      </w:r>
+      <w:r>
+        <w:rPr>
+          <w:noProof/>
+        </w:rPr>
+        <w:t>Vijay Vaishnavi (2004)</w:t>
+      </w:r>
+      <w:r>
+        <w:fldChar w:fldCharType="end"/>
+      </w:r>
+      <w:r>
+        <w:t xml:space="preserve"> Process model. Mainly due to the size of the research the </w:t>
+      </w:r>
+      <w:r>
+        <w:fldChar w:fldCharType="begin"/>
+      </w:r>
+      <w:r>
+        <w:instrText xml:space="preserve"> ADDIN EN.CITE &lt;EndNote&gt;&lt;Cite AuthorYear="1"&gt;&lt;Author&gt;Vijay Vaishnavi&lt;/Author&gt;&lt;Year&gt;2004&lt;/Year&gt;&lt;RecNum&gt;7&lt;/RecNum&gt;&lt;DisplayText&gt;Vijay Vaishnavi (2004)&lt;/DisplayText&gt;&lt;record&gt;&lt;rec-number&gt;7&lt;/rec-number&gt;&lt;foreign-keys&gt;&lt;key app="EN" db-id="525d9sr0qsvde5evfr0ps52ifpp52v555xtd" timestamp="1618061060"&gt;7&lt;/key&gt;&lt;/foreign-keys&gt;&lt;ref-type name="Journal Article"&gt;17&lt;/ref-type&gt;&lt;contributors&gt;&lt;authors&gt;&lt;author&gt;Vijay Vaishnavi, Bill Kuechler, and Stacie Petter&lt;/author&gt;&lt;/authors&gt;&lt;/contributors&gt;&lt;titles&gt;&lt;title&gt;DESIGN SCIENCE RESEARCH IN INFORMATION SYSTEMS&lt;/title&gt;&lt;/titles&gt;&lt;pages&gt;62&lt;/pages&gt;&lt;dates&gt;&lt;year&gt;2004&lt;/year&gt;&lt;pub-dates&gt;&lt;date&gt;20 January&lt;/date&gt;&lt;/pub-dates&gt;&lt;/dates&gt;&lt;urls&gt;&lt;related-urls&gt;&lt;url&gt;http://desrist.org/design-research-in-information-systems/&lt;/url&gt;&lt;/related-urls&gt;&lt;/urls&gt;&lt;/record&gt;&lt;/Cite&gt;&lt;/EndNote&gt;</w:instrText>
+      </w:r>
+      <w:r>
+        <w:fldChar w:fldCharType="separate"/>
+      </w:r>
+      <w:r>
+        <w:rPr>
+          <w:noProof/>
+        </w:rPr>
+        <w:t>Vijay Vaishnavi (2004)</w:t>
+      </w:r>
+      <w:r>
+        <w:fldChar w:fldCharType="end"/>
+      </w:r>
+      <w:r>
+        <w:t xml:space="preserve"> Process Model was chosen due to it being the easier Process model to follow and still be able to apply an Agile methodology in the Development phase.</w:t>
+      </w:r>
     </w:p>
     <w:p>
       <w:pPr>

</xml_diff>

<commit_message>
Final changes to chapter 2 v1.0
</commit_message>
<xml_diff>
--- a/Z ITRI 671 Research/Chapter 2/Enrico Dreyer Project Proposal Final.docx
+++ b/Z ITRI 671 Research/Chapter 2/Enrico Dreyer Project Proposal Final.docx
@@ -414,7 +414,7 @@
         </w:rPr>
         <w:fldChar w:fldCharType="separate"/>
       </w:r>
-      <w:hyperlink w:anchor="_Toc72019758" w:history="1">
+      <w:hyperlink w:anchor="_Toc72028609" w:history="1">
         <w:r>
           <w:rPr>
             <w:rStyle w:val="Hyperlink"/>
@@ -441,7 +441,7 @@
             <w:noProof/>
             <w:webHidden/>
           </w:rPr>
-          <w:instrText xml:space="preserve"> PAGEREF _Toc72019758 \h </w:instrText>
+          <w:instrText xml:space="preserve"> PAGEREF _Toc72028609 \h </w:instrText>
         </w:r>
         <w:r>
           <w:rPr>
@@ -484,7 +484,7 @@
           <w:lang w:val="en-ZA" w:eastAsia="en-ZA"/>
         </w:rPr>
       </w:pPr>
-      <w:hyperlink w:anchor="_Toc72019759" w:history="1">
+      <w:hyperlink w:anchor="_Toc72028610" w:history="1">
         <w:r>
           <w:rPr>
             <w:rStyle w:val="Hyperlink"/>
@@ -512,7 +512,7 @@
             <w:noProof/>
             <w:webHidden/>
           </w:rPr>
-          <w:instrText xml:space="preserve"> PAGEREF _Toc72019759 \h </w:instrText>
+          <w:instrText xml:space="preserve"> PAGEREF _Toc72028610 \h </w:instrText>
         </w:r>
         <w:r>
           <w:rPr>
@@ -554,7 +554,7 @@
           <w:lang w:val="en-ZA" w:eastAsia="en-ZA"/>
         </w:rPr>
       </w:pPr>
-      <w:hyperlink w:anchor="_Toc72019760" w:history="1">
+      <w:hyperlink w:anchor="_Toc72028611" w:history="1">
         <w:r>
           <w:rPr>
             <w:rStyle w:val="Hyperlink"/>
@@ -598,7 +598,7 @@
             <w:noProof/>
             <w:webHidden/>
           </w:rPr>
-          <w:instrText xml:space="preserve"> PAGEREF _Toc72019760 \h </w:instrText>
+          <w:instrText xml:space="preserve"> PAGEREF _Toc72028611 \h </w:instrText>
         </w:r>
         <w:r>
           <w:rPr>
@@ -640,7 +640,7 @@
           <w:lang w:val="en-ZA" w:eastAsia="en-ZA"/>
         </w:rPr>
       </w:pPr>
-      <w:hyperlink w:anchor="_Toc72019761" w:history="1">
+      <w:hyperlink w:anchor="_Toc72028612" w:history="1">
         <w:r>
           <w:rPr>
             <w:rStyle w:val="Hyperlink"/>
@@ -684,7 +684,7 @@
             <w:noProof/>
             <w:webHidden/>
           </w:rPr>
-          <w:instrText xml:space="preserve"> PAGEREF _Toc72019761 \h </w:instrText>
+          <w:instrText xml:space="preserve"> PAGEREF _Toc72028612 \h </w:instrText>
         </w:r>
         <w:r>
           <w:rPr>
@@ -726,7 +726,7 @@
           <w:lang w:val="en-ZA" w:eastAsia="en-ZA"/>
         </w:rPr>
       </w:pPr>
-      <w:hyperlink w:anchor="_Toc72019762" w:history="1">
+      <w:hyperlink w:anchor="_Toc72028613" w:history="1">
         <w:r>
           <w:rPr>
             <w:rStyle w:val="Hyperlink"/>
@@ -770,7 +770,7 @@
             <w:noProof/>
             <w:webHidden/>
           </w:rPr>
-          <w:instrText xml:space="preserve"> PAGEREF _Toc72019762 \h </w:instrText>
+          <w:instrText xml:space="preserve"> PAGEREF _Toc72028613 \h </w:instrText>
         </w:r>
         <w:r>
           <w:rPr>
@@ -812,7 +812,7 @@
           <w:lang w:val="en-ZA" w:eastAsia="en-ZA"/>
         </w:rPr>
       </w:pPr>
-      <w:hyperlink w:anchor="_Toc72019763" w:history="1">
+      <w:hyperlink w:anchor="_Toc72028614" w:history="1">
         <w:r>
           <w:rPr>
             <w:rStyle w:val="Hyperlink"/>
@@ -856,7 +856,7 @@
             <w:noProof/>
             <w:webHidden/>
           </w:rPr>
-          <w:instrText xml:space="preserve"> PAGEREF _Toc72019763 \h </w:instrText>
+          <w:instrText xml:space="preserve"> PAGEREF _Toc72028614 \h </w:instrText>
         </w:r>
         <w:r>
           <w:rPr>
@@ -900,7 +900,7 @@
           <w:lang w:val="en-ZA" w:eastAsia="en-ZA"/>
         </w:rPr>
       </w:pPr>
-      <w:hyperlink w:anchor="_Toc72019764" w:history="1">
+      <w:hyperlink w:anchor="_Toc72028615" w:history="1">
         <w:r>
           <w:rPr>
             <w:rStyle w:val="Hyperlink"/>
@@ -948,7 +948,7 @@
             <w:noProof/>
             <w:webHidden/>
           </w:rPr>
-          <w:instrText xml:space="preserve"> PAGEREF _Toc72019764 \h </w:instrText>
+          <w:instrText xml:space="preserve"> PAGEREF _Toc72028615 \h </w:instrText>
         </w:r>
         <w:r>
           <w:rPr>
@@ -992,7 +992,7 @@
           <w:lang w:val="en-ZA" w:eastAsia="en-ZA"/>
         </w:rPr>
       </w:pPr>
-      <w:hyperlink w:anchor="_Toc72019765" w:history="1">
+      <w:hyperlink w:anchor="_Toc72028616" w:history="1">
         <w:r>
           <w:rPr>
             <w:rStyle w:val="Hyperlink"/>
@@ -1038,7 +1038,7 @@
             <w:noProof/>
             <w:webHidden/>
           </w:rPr>
-          <w:instrText xml:space="preserve"> PAGEREF _Toc72019765 \h </w:instrText>
+          <w:instrText xml:space="preserve"> PAGEREF _Toc72028616 \h </w:instrText>
         </w:r>
         <w:r>
           <w:rPr>
@@ -1081,7 +1081,7 @@
           <w:lang w:val="en-ZA" w:eastAsia="en-ZA"/>
         </w:rPr>
       </w:pPr>
-      <w:hyperlink w:anchor="_Toc72019766" w:history="1">
+      <w:hyperlink w:anchor="_Toc72028617" w:history="1">
         <w:r>
           <w:rPr>
             <w:rStyle w:val="Hyperlink"/>
@@ -1126,7 +1126,7 @@
             <w:noProof/>
             <w:webHidden/>
           </w:rPr>
-          <w:instrText xml:space="preserve"> PAGEREF _Toc72019766 \h </w:instrText>
+          <w:instrText xml:space="preserve"> PAGEREF _Toc72028617 \h </w:instrText>
         </w:r>
         <w:r>
           <w:rPr>
@@ -1169,7 +1169,7 @@
           <w:lang w:val="en-ZA" w:eastAsia="en-ZA"/>
         </w:rPr>
       </w:pPr>
-      <w:hyperlink w:anchor="_Toc72019767" w:history="1">
+      <w:hyperlink w:anchor="_Toc72028618" w:history="1">
         <w:r>
           <w:rPr>
             <w:rStyle w:val="Hyperlink"/>
@@ -1214,7 +1214,7 @@
             <w:noProof/>
             <w:webHidden/>
           </w:rPr>
-          <w:instrText xml:space="preserve"> PAGEREF _Toc72019767 \h </w:instrText>
+          <w:instrText xml:space="preserve"> PAGEREF _Toc72028618 \h </w:instrText>
         </w:r>
         <w:r>
           <w:rPr>
@@ -1257,7 +1257,7 @@
           <w:lang w:val="en-ZA" w:eastAsia="en-ZA"/>
         </w:rPr>
       </w:pPr>
-      <w:hyperlink w:anchor="_Toc72019768" w:history="1">
+      <w:hyperlink w:anchor="_Toc72028619" w:history="1">
         <w:r>
           <w:rPr>
             <w:rStyle w:val="Hyperlink"/>
@@ -1302,7 +1302,7 @@
             <w:noProof/>
             <w:webHidden/>
           </w:rPr>
-          <w:instrText xml:space="preserve"> PAGEREF _Toc72019768 \h </w:instrText>
+          <w:instrText xml:space="preserve"> PAGEREF _Toc72028619 \h </w:instrText>
         </w:r>
         <w:r>
           <w:rPr>
@@ -1346,7 +1346,7 @@
           <w:lang w:val="en-ZA" w:eastAsia="en-ZA"/>
         </w:rPr>
       </w:pPr>
-      <w:hyperlink w:anchor="_Toc72019769" w:history="1">
+      <w:hyperlink w:anchor="_Toc72028620" w:history="1">
         <w:r>
           <w:rPr>
             <w:rStyle w:val="Hyperlink"/>
@@ -1392,7 +1392,7 @@
             <w:noProof/>
             <w:webHidden/>
           </w:rPr>
-          <w:instrText xml:space="preserve"> PAGEREF _Toc72019769 \h </w:instrText>
+          <w:instrText xml:space="preserve"> PAGEREF _Toc72028620 \h </w:instrText>
         </w:r>
         <w:r>
           <w:rPr>
@@ -1436,7 +1436,7 @@
           <w:lang w:val="en-ZA" w:eastAsia="en-ZA"/>
         </w:rPr>
       </w:pPr>
-      <w:hyperlink w:anchor="_Toc72019770" w:history="1">
+      <w:hyperlink w:anchor="_Toc72028621" w:history="1">
         <w:r>
           <w:rPr>
             <w:rStyle w:val="Hyperlink"/>
@@ -1482,7 +1482,7 @@
             <w:noProof/>
             <w:webHidden/>
           </w:rPr>
-          <w:instrText xml:space="preserve"> PAGEREF _Toc72019770 \h </w:instrText>
+          <w:instrText xml:space="preserve"> PAGEREF _Toc72028621 \h </w:instrText>
         </w:r>
         <w:r>
           <w:rPr>
@@ -1525,7 +1525,7 @@
           <w:lang w:val="en-ZA" w:eastAsia="en-ZA"/>
         </w:rPr>
       </w:pPr>
-      <w:hyperlink w:anchor="_Toc72019771" w:history="1">
+      <w:hyperlink w:anchor="_Toc72028622" w:history="1">
         <w:r>
           <w:rPr>
             <w:rStyle w:val="Hyperlink"/>
@@ -1570,7 +1570,7 @@
             <w:noProof/>
             <w:webHidden/>
           </w:rPr>
-          <w:instrText xml:space="preserve"> PAGEREF _Toc72019771 \h </w:instrText>
+          <w:instrText xml:space="preserve"> PAGEREF _Toc72028622 \h </w:instrText>
         </w:r>
         <w:r>
           <w:rPr>
@@ -1614,7 +1614,7 @@
           <w:lang w:val="en-ZA" w:eastAsia="en-ZA"/>
         </w:rPr>
       </w:pPr>
-      <w:hyperlink w:anchor="_Toc72019772" w:history="1">
+      <w:hyperlink w:anchor="_Toc72028623" w:history="1">
         <w:r>
           <w:rPr>
             <w:rStyle w:val="Hyperlink"/>
@@ -1660,7 +1660,7 @@
             <w:noProof/>
             <w:webHidden/>
           </w:rPr>
-          <w:instrText xml:space="preserve"> PAGEREF _Toc72019772 \h </w:instrText>
+          <w:instrText xml:space="preserve"> PAGEREF _Toc72028623 \h </w:instrText>
         </w:r>
         <w:r>
           <w:rPr>
@@ -1703,7 +1703,7 @@
           <w:lang w:val="en-ZA" w:eastAsia="en-ZA"/>
         </w:rPr>
       </w:pPr>
-      <w:hyperlink w:anchor="_Toc72019773" w:history="1">
+      <w:hyperlink w:anchor="_Toc72028624" w:history="1">
         <w:r>
           <w:rPr>
             <w:rStyle w:val="Hyperlink"/>
@@ -1748,7 +1748,7 @@
             <w:noProof/>
             <w:webHidden/>
           </w:rPr>
-          <w:instrText xml:space="preserve"> PAGEREF _Toc72019773 \h </w:instrText>
+          <w:instrText xml:space="preserve"> PAGEREF _Toc72028624 \h </w:instrText>
         </w:r>
         <w:r>
           <w:rPr>
@@ -1791,7 +1791,7 @@
           <w:lang w:val="en-ZA" w:eastAsia="en-ZA"/>
         </w:rPr>
       </w:pPr>
-      <w:hyperlink w:anchor="_Toc72019774" w:history="1">
+      <w:hyperlink w:anchor="_Toc72028625" w:history="1">
         <w:r>
           <w:rPr>
             <w:rStyle w:val="Hyperlink"/>
@@ -1836,7 +1836,7 @@
             <w:noProof/>
             <w:webHidden/>
           </w:rPr>
-          <w:instrText xml:space="preserve"> PAGEREF _Toc72019774 \h </w:instrText>
+          <w:instrText xml:space="preserve"> PAGEREF _Toc72028625 \h </w:instrText>
         </w:r>
         <w:r>
           <w:rPr>
@@ -1857,6 +1857,358 @@
             <w:webHidden/>
           </w:rPr>
           <w:t>10</w:t>
+        </w:r>
+        <w:r>
+          <w:rPr>
+            <w:noProof/>
+            <w:webHidden/>
+          </w:rPr>
+          <w:fldChar w:fldCharType="end"/>
+        </w:r>
+      </w:hyperlink>
+    </w:p>
+    <w:p>
+      <w:pPr>
+        <w:pStyle w:val="TOC3"/>
+        <w:rPr>
+          <w:rFonts w:asciiTheme="minorHAnsi" w:eastAsiaTheme="minorEastAsia" w:hAnsiTheme="minorHAnsi" w:cstheme="minorBidi"/>
+          <w:i w:val="0"/>
+          <w:noProof/>
+          <w:sz w:val="22"/>
+          <w:szCs w:val="22"/>
+          <w:lang w:val="en-ZA" w:eastAsia="en-ZA"/>
+        </w:rPr>
+      </w:pPr>
+      <w:hyperlink w:anchor="_Toc72028626" w:history="1">
+        <w:r>
+          <w:rPr>
+            <w:rStyle w:val="Hyperlink"/>
+            <w:noProof/>
+          </w:rPr>
+          <w:t>1.1.3</w:t>
+        </w:r>
+        <w:r>
+          <w:rPr>
+            <w:rFonts w:asciiTheme="minorHAnsi" w:eastAsiaTheme="minorEastAsia" w:hAnsiTheme="minorHAnsi" w:cstheme="minorBidi"/>
+            <w:i w:val="0"/>
+            <w:noProof/>
+            <w:sz w:val="22"/>
+            <w:szCs w:val="22"/>
+            <w:lang w:val="en-ZA" w:eastAsia="en-ZA"/>
+          </w:rPr>
+          <w:tab/>
+        </w:r>
+        <w:r>
+          <w:rPr>
+            <w:rStyle w:val="Hyperlink"/>
+            <w:noProof/>
+          </w:rPr>
+          <w:t>Research Objectives According to the Process Model</w:t>
+        </w:r>
+        <w:r>
+          <w:rPr>
+            <w:noProof/>
+            <w:webHidden/>
+          </w:rPr>
+          <w:tab/>
+        </w:r>
+        <w:r>
+          <w:rPr>
+            <w:noProof/>
+            <w:webHidden/>
+          </w:rPr>
+          <w:fldChar w:fldCharType="begin"/>
+        </w:r>
+        <w:r>
+          <w:rPr>
+            <w:noProof/>
+            <w:webHidden/>
+          </w:rPr>
+          <w:instrText xml:space="preserve"> PAGEREF _Toc72028626 \h </w:instrText>
+        </w:r>
+        <w:r>
+          <w:rPr>
+            <w:noProof/>
+            <w:webHidden/>
+          </w:rPr>
+        </w:r>
+        <w:r>
+          <w:rPr>
+            <w:noProof/>
+            <w:webHidden/>
+          </w:rPr>
+          <w:fldChar w:fldCharType="separate"/>
+        </w:r>
+        <w:r>
+          <w:rPr>
+            <w:noProof/>
+            <w:webHidden/>
+          </w:rPr>
+          <w:t>12</w:t>
+        </w:r>
+        <w:r>
+          <w:rPr>
+            <w:noProof/>
+            <w:webHidden/>
+          </w:rPr>
+          <w:fldChar w:fldCharType="end"/>
+        </w:r>
+      </w:hyperlink>
+    </w:p>
+    <w:p>
+      <w:pPr>
+        <w:pStyle w:val="TOC3"/>
+        <w:rPr>
+          <w:rFonts w:asciiTheme="minorHAnsi" w:eastAsiaTheme="minorEastAsia" w:hAnsiTheme="minorHAnsi" w:cstheme="minorBidi"/>
+          <w:i w:val="0"/>
+          <w:noProof/>
+          <w:sz w:val="22"/>
+          <w:szCs w:val="22"/>
+          <w:lang w:val="en-ZA" w:eastAsia="en-ZA"/>
+        </w:rPr>
+      </w:pPr>
+      <w:hyperlink w:anchor="_Toc72028627" w:history="1">
+        <w:r>
+          <w:rPr>
+            <w:rStyle w:val="Hyperlink"/>
+            <w:noProof/>
+          </w:rPr>
+          <w:t>1.1.4</w:t>
+        </w:r>
+        <w:r>
+          <w:rPr>
+            <w:rFonts w:asciiTheme="minorHAnsi" w:eastAsiaTheme="minorEastAsia" w:hAnsiTheme="minorHAnsi" w:cstheme="minorBidi"/>
+            <w:i w:val="0"/>
+            <w:noProof/>
+            <w:sz w:val="22"/>
+            <w:szCs w:val="22"/>
+            <w:lang w:val="en-ZA" w:eastAsia="en-ZA"/>
+          </w:rPr>
+          <w:tab/>
+        </w:r>
+        <w:r>
+          <w:rPr>
+            <w:rStyle w:val="Hyperlink"/>
+            <w:noProof/>
+          </w:rPr>
+          <w:t>Data gathering techniques</w:t>
+        </w:r>
+        <w:r>
+          <w:rPr>
+            <w:noProof/>
+            <w:webHidden/>
+          </w:rPr>
+          <w:tab/>
+        </w:r>
+        <w:r>
+          <w:rPr>
+            <w:noProof/>
+            <w:webHidden/>
+          </w:rPr>
+          <w:fldChar w:fldCharType="begin"/>
+        </w:r>
+        <w:r>
+          <w:rPr>
+            <w:noProof/>
+            <w:webHidden/>
+          </w:rPr>
+          <w:instrText xml:space="preserve"> PAGEREF _Toc72028627 \h </w:instrText>
+        </w:r>
+        <w:r>
+          <w:rPr>
+            <w:noProof/>
+            <w:webHidden/>
+          </w:rPr>
+        </w:r>
+        <w:r>
+          <w:rPr>
+            <w:noProof/>
+            <w:webHidden/>
+          </w:rPr>
+          <w:fldChar w:fldCharType="separate"/>
+        </w:r>
+        <w:r>
+          <w:rPr>
+            <w:noProof/>
+            <w:webHidden/>
+          </w:rPr>
+          <w:t>13</w:t>
+        </w:r>
+        <w:r>
+          <w:rPr>
+            <w:noProof/>
+            <w:webHidden/>
+          </w:rPr>
+          <w:fldChar w:fldCharType="end"/>
+        </w:r>
+      </w:hyperlink>
+    </w:p>
+    <w:p>
+      <w:pPr>
+        <w:pStyle w:val="TOC3"/>
+        <w:rPr>
+          <w:rFonts w:asciiTheme="minorHAnsi" w:eastAsiaTheme="minorEastAsia" w:hAnsiTheme="minorHAnsi" w:cstheme="minorBidi"/>
+          <w:i w:val="0"/>
+          <w:noProof/>
+          <w:sz w:val="22"/>
+          <w:szCs w:val="22"/>
+          <w:lang w:val="en-ZA" w:eastAsia="en-ZA"/>
+        </w:rPr>
+      </w:pPr>
+      <w:hyperlink w:anchor="_Toc72028628" w:history="1">
+        <w:r>
+          <w:rPr>
+            <w:rStyle w:val="Hyperlink"/>
+            <w:noProof/>
+          </w:rPr>
+          <w:t>1.1.5</w:t>
+        </w:r>
+        <w:r>
+          <w:rPr>
+            <w:rFonts w:asciiTheme="minorHAnsi" w:eastAsiaTheme="minorEastAsia" w:hAnsiTheme="minorHAnsi" w:cstheme="minorBidi"/>
+            <w:i w:val="0"/>
+            <w:noProof/>
+            <w:sz w:val="22"/>
+            <w:szCs w:val="22"/>
+            <w:lang w:val="en-ZA" w:eastAsia="en-ZA"/>
+          </w:rPr>
+          <w:tab/>
+        </w:r>
+        <w:r>
+          <w:rPr>
+            <w:rStyle w:val="Hyperlink"/>
+            <w:noProof/>
+          </w:rPr>
+          <w:t>Conclusion</w:t>
+        </w:r>
+        <w:r>
+          <w:rPr>
+            <w:noProof/>
+            <w:webHidden/>
+          </w:rPr>
+          <w:tab/>
+        </w:r>
+        <w:r>
+          <w:rPr>
+            <w:noProof/>
+            <w:webHidden/>
+          </w:rPr>
+          <w:fldChar w:fldCharType="begin"/>
+        </w:r>
+        <w:r>
+          <w:rPr>
+            <w:noProof/>
+            <w:webHidden/>
+          </w:rPr>
+          <w:instrText xml:space="preserve"> PAGEREF _Toc72028628 \h </w:instrText>
+        </w:r>
+        <w:r>
+          <w:rPr>
+            <w:noProof/>
+            <w:webHidden/>
+          </w:rPr>
+        </w:r>
+        <w:r>
+          <w:rPr>
+            <w:noProof/>
+            <w:webHidden/>
+          </w:rPr>
+          <w:fldChar w:fldCharType="separate"/>
+        </w:r>
+        <w:r>
+          <w:rPr>
+            <w:noProof/>
+            <w:webHidden/>
+          </w:rPr>
+          <w:t>14</w:t>
+        </w:r>
+        <w:r>
+          <w:rPr>
+            <w:noProof/>
+            <w:webHidden/>
+          </w:rPr>
+          <w:fldChar w:fldCharType="end"/>
+        </w:r>
+      </w:hyperlink>
+    </w:p>
+    <w:p>
+      <w:pPr>
+        <w:pStyle w:val="TOC3"/>
+        <w:rPr>
+          <w:rFonts w:asciiTheme="minorHAnsi" w:eastAsiaTheme="minorEastAsia" w:hAnsiTheme="minorHAnsi" w:cstheme="minorBidi"/>
+          <w:i w:val="0"/>
+          <w:noProof/>
+          <w:sz w:val="22"/>
+          <w:szCs w:val="22"/>
+          <w:lang w:val="en-ZA" w:eastAsia="en-ZA"/>
+        </w:rPr>
+      </w:pPr>
+      <w:hyperlink w:anchor="_Toc72028629" w:history="1">
+        <w:r>
+          <w:rPr>
+            <w:rStyle w:val="Hyperlink"/>
+            <w:noProof/>
+          </w:rPr>
+          <w:t>1.1.6</w:t>
+        </w:r>
+        <w:r>
+          <w:rPr>
+            <w:rFonts w:asciiTheme="minorHAnsi" w:eastAsiaTheme="minorEastAsia" w:hAnsiTheme="minorHAnsi" w:cstheme="minorBidi"/>
+            <w:i w:val="0"/>
+            <w:noProof/>
+            <w:sz w:val="22"/>
+            <w:szCs w:val="22"/>
+            <w:lang w:val="en-ZA" w:eastAsia="en-ZA"/>
+          </w:rPr>
+          <w:tab/>
+        </w:r>
+        <w:r>
+          <w:rPr>
+            <w:rStyle w:val="Hyperlink"/>
+            <w:noProof/>
+          </w:rPr>
+          <w:t>Ethical consideration in qualitative research</w:t>
+        </w:r>
+        <w:r>
+          <w:rPr>
+            <w:noProof/>
+            <w:webHidden/>
+          </w:rPr>
+          <w:tab/>
+        </w:r>
+        <w:r>
+          <w:rPr>
+            <w:noProof/>
+            <w:webHidden/>
+          </w:rPr>
+          <w:fldChar w:fldCharType="begin"/>
+        </w:r>
+        <w:r>
+          <w:rPr>
+            <w:noProof/>
+            <w:webHidden/>
+          </w:rPr>
+          <w:instrText xml:space="preserve"> PAGEREF _Toc72028629 \h </w:instrText>
+        </w:r>
+        <w:r>
+          <w:rPr>
+            <w:noProof/>
+            <w:webHidden/>
+          </w:rPr>
+        </w:r>
+        <w:r>
+          <w:rPr>
+            <w:noProof/>
+            <w:webHidden/>
+          </w:rPr>
+          <w:fldChar w:fldCharType="separate"/>
+        </w:r>
+        <w:r>
+          <w:rPr>
+            <w:noProof/>
+            <w:webHidden/>
+          </w:rPr>
+          <w:t>14</w:t>
         </w:r>
         <w:r>
           <w:rPr>
@@ -1878,7 +2230,7 @@
           <w:lang w:val="en-ZA" w:eastAsia="en-ZA"/>
         </w:rPr>
       </w:pPr>
-      <w:hyperlink w:anchor="_Toc72019775" w:history="1">
+      <w:hyperlink w:anchor="_Toc72028630" w:history="1">
         <w:r>
           <w:rPr>
             <w:rStyle w:val="Hyperlink"/>
@@ -1922,7 +2274,7 @@
             <w:noProof/>
             <w:webHidden/>
           </w:rPr>
-          <w:instrText xml:space="preserve"> PAGEREF _Toc72019775 \h </w:instrText>
+          <w:instrText xml:space="preserve"> PAGEREF _Toc72028630 \h </w:instrText>
         </w:r>
         <w:r>
           <w:rPr>
@@ -1942,7 +2294,7 @@
             <w:noProof/>
             <w:webHidden/>
           </w:rPr>
-          <w:t>12</w:t>
+          <w:t>15</w:t>
         </w:r>
         <w:r>
           <w:rPr>
@@ -1966,7 +2318,7 @@
           <w:lang w:val="en-ZA" w:eastAsia="en-ZA"/>
         </w:rPr>
       </w:pPr>
-      <w:hyperlink w:anchor="_Toc72019776" w:history="1">
+      <w:hyperlink w:anchor="_Toc72028631" w:history="1">
         <w:r>
           <w:rPr>
             <w:rStyle w:val="Hyperlink"/>
@@ -1993,7 +2345,7 @@
             <w:noProof/>
             <w:webHidden/>
           </w:rPr>
-          <w:instrText xml:space="preserve"> PAGEREF _Toc72019776 \h </w:instrText>
+          <w:instrText xml:space="preserve"> PAGEREF _Toc72028631 \h </w:instrText>
         </w:r>
         <w:r>
           <w:rPr>
@@ -2013,7 +2365,7 @@
             <w:noProof/>
             <w:webHidden/>
           </w:rPr>
-          <w:t>13</w:t>
+          <w:t>16</w:t>
         </w:r>
         <w:r>
           <w:rPr>
@@ -2046,7 +2398,7 @@
       <w:bookmarkStart w:id="3" w:name="_Toc395687202"/>
       <w:bookmarkStart w:id="4" w:name="_Toc395691309"/>
       <w:bookmarkStart w:id="5" w:name="_Toc397017531"/>
-      <w:bookmarkStart w:id="6" w:name="_Toc72019758"/>
+      <w:bookmarkStart w:id="6" w:name="_Toc72028609"/>
       <w:r>
         <w:rPr>
           <w:caps w:val="0"/>
@@ -2118,7 +2470,7 @@
       <w:r>
         <w:fldChar w:fldCharType="separate"/>
       </w:r>
-      <w:hyperlink w:anchor="_Toc72019777" w:history="1">
+      <w:hyperlink w:anchor="_Toc72028632" w:history="1">
         <w:r>
           <w:rPr>
             <w:rStyle w:val="Hyperlink"/>
@@ -2141,7 +2493,7 @@
           <w:rPr>
             <w:webHidden/>
           </w:rPr>
-          <w:instrText xml:space="preserve"> PAGEREF _Toc72019777 \h </w:instrText>
+          <w:instrText xml:space="preserve"> PAGEREF _Toc72028632 \h </w:instrText>
         </w:r>
         <w:r>
           <w:rPr>
@@ -2178,7 +2530,7 @@
           <w:lang w:val="en-ZA" w:eastAsia="en-ZA"/>
         </w:rPr>
       </w:pPr>
-      <w:hyperlink w:anchor="_Toc72019778" w:history="1">
+      <w:hyperlink w:anchor="_Toc72028633" w:history="1">
         <w:r>
           <w:rPr>
             <w:rStyle w:val="Hyperlink"/>
@@ -2201,7 +2553,7 @@
           <w:rPr>
             <w:webHidden/>
           </w:rPr>
-          <w:instrText xml:space="preserve"> PAGEREF _Toc72019778 \h </w:instrText>
+          <w:instrText xml:space="preserve"> PAGEREF _Toc72028633 \h </w:instrText>
         </w:r>
         <w:r>
           <w:rPr>
@@ -2238,7 +2590,7 @@
           <w:lang w:val="en-ZA" w:eastAsia="en-ZA"/>
         </w:rPr>
       </w:pPr>
-      <w:hyperlink w:anchor="_Toc72019779" w:history="1">
+      <w:hyperlink w:anchor="_Toc72028634" w:history="1">
         <w:r>
           <w:rPr>
             <w:rStyle w:val="Hyperlink"/>
@@ -2261,7 +2613,7 @@
           <w:rPr>
             <w:webHidden/>
           </w:rPr>
-          <w:instrText xml:space="preserve"> PAGEREF _Toc72019779 \h </w:instrText>
+          <w:instrText xml:space="preserve"> PAGEREF _Toc72028634 \h </w:instrText>
         </w:r>
         <w:r>
           <w:rPr>
@@ -2335,7 +2687,7 @@
       <w:r>
         <w:fldChar w:fldCharType="separate"/>
       </w:r>
-      <w:hyperlink w:anchor="_Toc72019780" w:history="1">
+      <w:hyperlink w:anchor="_Toc72028635" w:history="1">
         <w:r>
           <w:rPr>
             <w:rStyle w:val="Hyperlink"/>
@@ -2358,7 +2710,7 @@
           <w:rPr>
             <w:webHidden/>
           </w:rPr>
-          <w:instrText xml:space="preserve"> PAGEREF _Toc72019780 \h </w:instrText>
+          <w:instrText xml:space="preserve"> PAGEREF _Toc72028635 \h </w:instrText>
         </w:r>
         <w:r>
           <w:rPr>
@@ -2414,7 +2766,7 @@
         </w:rPr>
       </w:pPr>
       <w:bookmarkStart w:id="7" w:name="_Toc349293625"/>
-      <w:bookmarkStart w:id="8" w:name="_Toc72019759"/>
+      <w:bookmarkStart w:id="8" w:name="_Toc72028610"/>
       <w:r>
         <w:rPr>
           <w:lang w:eastAsia="en-ZA"/>
@@ -2428,7 +2780,7 @@
       <w:pPr>
         <w:pStyle w:val="Heading1"/>
       </w:pPr>
-      <w:bookmarkStart w:id="9" w:name="_Toc72019760"/>
+      <w:bookmarkStart w:id="9" w:name="_Toc72028611"/>
       <w:r>
         <w:t>Project description</w:t>
       </w:r>
@@ -2468,13 +2820,7 @@
         <w:rPr>
           <w:lang w:eastAsia="en-ZA"/>
         </w:rPr>
-        <w:t xml:space="preserve"> has</w:t>
-      </w:r>
-      <w:r>
-        <w:rPr>
-          <w:lang w:eastAsia="en-ZA"/>
-        </w:rPr>
-        <w:t xml:space="preserve"> to be done</w:t>
+        <w:t xml:space="preserve"> has to be done</w:t>
       </w:r>
       <w:r>
         <w:rPr>
@@ -2555,14 +2901,44 @@
         <w:rPr>
           <w:lang w:eastAsia="en-ZA"/>
         </w:rPr>
-        <w:t xml:space="preserve"> for this study. The research methodology that was chosen is then discussed in-depth.</w:t>
+        <w:t xml:space="preserve"> for this study. The research methodology that was chosen is then discussed in-depth</w:t>
+      </w:r>
+      <w:r>
+        <w:rPr>
+          <w:lang w:eastAsia="en-ZA"/>
+        </w:rPr>
+        <w:t>,</w:t>
+      </w:r>
+      <w:r>
+        <w:rPr>
+          <w:lang w:eastAsia="en-ZA"/>
+        </w:rPr>
+        <w:t xml:space="preserve"> as well as the qualitative data gathering techniques</w:t>
+      </w:r>
+      <w:r>
+        <w:rPr>
+          <w:lang w:eastAsia="en-ZA"/>
+        </w:rPr>
+        <w:t>,</w:t>
+      </w:r>
+      <w:r>
+        <w:rPr>
+          <w:lang w:eastAsia="en-ZA"/>
+        </w:rPr>
+        <w:t xml:space="preserve"> and ethical consideration</w:t>
+      </w:r>
+      <w:r>
+        <w:rPr>
+          <w:lang w:eastAsia="en-ZA"/>
+        </w:rPr>
+        <w:t>s that need to be kept in mind.</w:t>
       </w:r>
     </w:p>
     <w:p>
       <w:pPr>
         <w:pStyle w:val="Heading1"/>
       </w:pPr>
-      <w:bookmarkStart w:id="10" w:name="_Toc72019761"/>
+      <w:bookmarkStart w:id="10" w:name="_Toc72028612"/>
       <w:r>
         <w:t>Problem description and background</w:t>
       </w:r>
@@ -2614,7 +2990,7 @@
       <w:pPr>
         <w:pStyle w:val="Heading1"/>
       </w:pPr>
-      <w:bookmarkStart w:id="11" w:name="_Toc72019762"/>
+      <w:bookmarkStart w:id="11" w:name="_Toc72028613"/>
       <w:r>
         <w:t>Aims and objectives of project</w:t>
       </w:r>
@@ -2633,7 +3009,7 @@
       <w:pPr>
         <w:pStyle w:val="Heading1"/>
       </w:pPr>
-      <w:bookmarkStart w:id="12" w:name="_Toc72019763"/>
+      <w:bookmarkStart w:id="12" w:name="_Toc72028614"/>
       <w:r>
         <w:t>Literature review</w:t>
       </w:r>
@@ -2646,7 +3022,7 @@
           <w:lang w:eastAsia="en-ZA"/>
         </w:rPr>
       </w:pPr>
-      <w:bookmarkStart w:id="13" w:name="_Toc72019764"/>
+      <w:bookmarkStart w:id="13" w:name="_Toc72028615"/>
       <w:r>
         <w:rPr>
           <w:lang w:eastAsia="en-ZA"/>
@@ -2715,20 +3091,14 @@
         <w:rPr>
           <w:lang w:eastAsia="en-ZA"/>
         </w:rPr>
-        <w:t>This section revolves around a couple of questions: How was the data analysed? And how was the information and data generated or collected.</w:t>
-      </w:r>
-      <w:r>
-        <w:rPr>
-          <w:lang w:eastAsia="en-ZA"/>
-        </w:rPr>
-        <w:t xml:space="preserve"> The literature review for this study includes research on what is functionality in needed in the artifact. </w:t>
+        <w:t xml:space="preserve">This section revolves around a couple of questions: How was the data analysed? And how was the information and data generated or collected. The literature review for this study includes research on what is functionality in needed in the artifact. </w:t>
       </w:r>
     </w:p>
     <w:p>
       <w:pPr>
         <w:pStyle w:val="Heading2"/>
       </w:pPr>
-      <w:bookmarkStart w:id="14" w:name="_Toc72019765"/>
+      <w:bookmarkStart w:id="14" w:name="_Toc72028616"/>
       <w:r>
         <w:t>Paradigms</w:t>
       </w:r>
@@ -2809,43 +3179,25 @@
         <w:t>Each</w:t>
       </w:r>
       <w:r>
-        <w:t xml:space="preserve"> paradigm </w:t>
-      </w:r>
-      <w:r>
-        <w:t>can be broken up in</w:t>
-      </w:r>
-      <w:r>
-        <w:t xml:space="preserve">to four </w:t>
+        <w:t xml:space="preserve"> paradigm can be broken up into four </w:t>
       </w:r>
       <w:r>
         <w:t xml:space="preserve">philosophical </w:t>
       </w:r>
       <w:r>
-        <w:t xml:space="preserve">assumptions </w:t>
-      </w:r>
-      <w:r>
-        <w:t xml:space="preserve">named </w:t>
+        <w:t xml:space="preserve">assumptions named </w:t>
       </w:r>
       <w:r>
         <w:t>O</w:t>
       </w:r>
       <w:r>
-        <w:t>ntology</w:t>
-      </w:r>
-      <w:r>
-        <w:t>,</w:t>
-      </w:r>
-      <w:r>
-        <w:t xml:space="preserve"> </w:t>
+        <w:t xml:space="preserve">ntology, </w:t>
       </w:r>
       <w:r>
         <w:t>E</w:t>
       </w:r>
       <w:r>
-        <w:t>pistemology</w:t>
-      </w:r>
-      <w:r>
-        <w:t xml:space="preserve">, </w:t>
+        <w:t xml:space="preserve">pistemology, </w:t>
       </w:r>
       <w:r>
         <w:t xml:space="preserve">Methodology, and axiology </w:t>
@@ -2896,10 +3248,7 @@
         <w:fldChar w:fldCharType="end"/>
       </w:r>
       <w:r>
-        <w:t>.</w:t>
-      </w:r>
-      <w:r>
-        <w:t xml:space="preserve"> </w:t>
+        <w:t xml:space="preserve">. </w:t>
       </w:r>
       <w:r>
         <w:t xml:space="preserve">Methodology focuses on the methods and how it is used to capture data. Axiology focuses on the values </w:t>
@@ -2966,7 +3315,7 @@
       <w:pPr>
         <w:pStyle w:val="Caption"/>
       </w:pPr>
-      <w:bookmarkStart w:id="15" w:name="_Toc72019780"/>
+      <w:bookmarkStart w:id="15" w:name="_Toc72028635"/>
       <w:r>
         <w:t xml:space="preserve">Table </w:t>
       </w:r>
@@ -3124,14 +3473,7 @@
                 <w:sz w:val="22"/>
                 <w:szCs w:val="22"/>
               </w:rPr>
-              <w:t>S</w:t>
-            </w:r>
-            <w:r>
-              <w:rPr>
-                <w:sz w:val="22"/>
-                <w:szCs w:val="22"/>
-              </w:rPr>
-              <w:t>ocially constructed</w:t>
+              <w:t>Socially constructed</w:t>
             </w:r>
             <w:r>
               <w:rPr>
@@ -3180,14 +3522,7 @@
                 <w:sz w:val="22"/>
                 <w:szCs w:val="22"/>
               </w:rPr>
-              <w:t>.</w:t>
-            </w:r>
-            <w:r>
-              <w:rPr>
-                <w:sz w:val="22"/>
-                <w:szCs w:val="22"/>
-              </w:rPr>
-              <w:t xml:space="preserve"> C</w:t>
+              <w:t>. C</w:t>
             </w:r>
             <w:r>
               <w:rPr>
@@ -3314,14 +3649,7 @@
                 <w:sz w:val="22"/>
                 <w:szCs w:val="22"/>
               </w:rPr>
-              <w:t>S</w:t>
-            </w:r>
-            <w:r>
-              <w:rPr>
-                <w:sz w:val="22"/>
-                <w:szCs w:val="22"/>
-              </w:rPr>
-              <w:t xml:space="preserve">ubjective </w:t>
+              <w:t xml:space="preserve">Subjective </w:t>
             </w:r>
             <w:r>
               <w:rPr>
@@ -3391,14 +3719,7 @@
                 <w:sz w:val="22"/>
                 <w:szCs w:val="22"/>
               </w:rPr>
-              <w:t>K</w:t>
-            </w:r>
-            <w:r>
-              <w:rPr>
-                <w:sz w:val="22"/>
-                <w:szCs w:val="22"/>
-              </w:rPr>
-              <w:t xml:space="preserve">nowing through </w:t>
+              <w:t xml:space="preserve">Knowing through </w:t>
             </w:r>
             <w:r>
               <w:rPr>
@@ -3482,14 +3803,7 @@
                 <w:sz w:val="22"/>
                 <w:szCs w:val="22"/>
               </w:rPr>
-              <w:t>Detached observer of truth</w:t>
-            </w:r>
-            <w:r>
-              <w:rPr>
-                <w:sz w:val="22"/>
-                <w:szCs w:val="22"/>
-              </w:rPr>
-              <w:t>.</w:t>
+              <w:t>Detached observer of truth.</w:t>
             </w:r>
             <w:r>
               <w:rPr>
@@ -3503,14 +3817,7 @@
                 <w:sz w:val="22"/>
                 <w:szCs w:val="22"/>
               </w:rPr>
-              <w:t>D</w:t>
-            </w:r>
-            <w:r>
-              <w:rPr>
-                <w:sz w:val="22"/>
-                <w:szCs w:val="22"/>
-              </w:rPr>
-              <w:t>ispassionate</w:t>
+              <w:t>Dispassionate</w:t>
             </w:r>
             <w:r>
               <w:rPr>
@@ -3646,21 +3953,7 @@
                 <w:sz w:val="22"/>
                 <w:szCs w:val="22"/>
               </w:rPr>
-              <w:t xml:space="preserve">Developmental. Measure </w:t>
-            </w:r>
-            <w:r>
-              <w:rPr>
-                <w:sz w:val="22"/>
-                <w:szCs w:val="22"/>
-              </w:rPr>
-              <w:t>artefactual</w:t>
-            </w:r>
-            <w:r>
-              <w:rPr>
-                <w:sz w:val="22"/>
-                <w:szCs w:val="22"/>
-              </w:rPr>
-              <w:t xml:space="preserve"> impacts on the composite system.</w:t>
+              <w:t>Developmental. Measure artefactual impacts on the composite system.</w:t>
             </w:r>
           </w:p>
         </w:tc>
@@ -3716,14 +4009,7 @@
                 <w:sz w:val="22"/>
                 <w:szCs w:val="22"/>
               </w:rPr>
-              <w:t>quantitative</w:t>
-            </w:r>
-            <w:r>
-              <w:rPr>
-                <w:sz w:val="22"/>
-                <w:szCs w:val="22"/>
-              </w:rPr>
-              <w:t>.</w:t>
+              <w:t>quantitative.</w:t>
             </w:r>
           </w:p>
         </w:tc>
@@ -3787,28 +4073,7 @@
                 <w:sz w:val="22"/>
                 <w:szCs w:val="22"/>
               </w:rPr>
-              <w:t xml:space="preserve">escription and </w:t>
-            </w:r>
-            <w:r>
-              <w:rPr>
-                <w:sz w:val="22"/>
-                <w:szCs w:val="22"/>
-              </w:rPr>
-              <w:t>situated</w:t>
-            </w:r>
-            <w:r>
-              <w:rPr>
-                <w:sz w:val="22"/>
-                <w:szCs w:val="22"/>
-              </w:rPr>
-              <w:t>.</w:t>
-            </w:r>
-            <w:r>
-              <w:rPr>
-                <w:sz w:val="22"/>
-                <w:szCs w:val="22"/>
-              </w:rPr>
-              <w:t xml:space="preserve"> </w:t>
+              <w:t xml:space="preserve">escription and situated. </w:t>
             </w:r>
           </w:p>
         </w:tc>
@@ -3829,14 +4094,7 @@
                 <w:sz w:val="22"/>
                 <w:szCs w:val="22"/>
               </w:rPr>
-              <w:t>C</w:t>
-            </w:r>
-            <w:r>
-              <w:rPr>
-                <w:sz w:val="22"/>
-                <w:szCs w:val="22"/>
-              </w:rPr>
-              <w:t>reation</w:t>
+              <w:t>Creation</w:t>
             </w:r>
             <w:r>
               <w:rPr>
@@ -4000,7 +4258,7 @@
       <w:pPr>
         <w:pStyle w:val="Heading3"/>
       </w:pPr>
-      <w:bookmarkStart w:id="16" w:name="_Toc72019766"/>
+      <w:bookmarkStart w:id="16" w:name="_Toc72028617"/>
       <w:r>
         <w:t>The interpretivism paradigm</w:t>
       </w:r>
@@ -4073,7 +4331,7 @@
       <w:pPr>
         <w:pStyle w:val="Heading3"/>
       </w:pPr>
-      <w:bookmarkStart w:id="17" w:name="_Toc72019767"/>
+      <w:bookmarkStart w:id="17" w:name="_Toc72028618"/>
       <w:r>
         <w:t>Design science paradigm</w:t>
       </w:r>
@@ -4136,7 +4394,7 @@
       <w:pPr>
         <w:pStyle w:val="Heading3"/>
       </w:pPr>
-      <w:bookmarkStart w:id="18" w:name="_Toc72019768"/>
+      <w:bookmarkStart w:id="18" w:name="_Toc72028619"/>
       <w:r>
         <w:t>positivism paradigm</w:t>
       </w:r>
@@ -4208,7 +4466,7 @@
       <w:pPr>
         <w:pStyle w:val="Heading2"/>
       </w:pPr>
-      <w:bookmarkStart w:id="19" w:name="_Toc72019769"/>
+      <w:bookmarkStart w:id="19" w:name="_Toc72028620"/>
       <w:r>
         <w:t>Positioning and motivation of the chosen paradigm</w:t>
       </w:r>
@@ -4222,10 +4480,7 @@
         <w:t>his study is to develop a web application to improve communication in the industry</w:t>
       </w:r>
       <w:r>
-        <w:t>, d</w:t>
-      </w:r>
-      <w:r>
-        <w:t xml:space="preserve">esign science research was chosen to be the most applicable paradigm for this study. </w:t>
+        <w:t xml:space="preserve">, design science research was chosen to be the most applicable paradigm for this study. </w:t>
       </w:r>
       <w:r>
         <w:t xml:space="preserve"> Researchers using design science use and artifact to solve a certain problem</w:t>
@@ -4284,7 +4539,7 @@
       <w:pPr>
         <w:pStyle w:val="Heading2"/>
       </w:pPr>
-      <w:bookmarkStart w:id="20" w:name="_Toc72019770"/>
+      <w:bookmarkStart w:id="20" w:name="_Toc72028621"/>
       <w:r>
         <w:lastRenderedPageBreak/>
         <w:t>Research methodology literature</w:t>
@@ -4372,13 +4627,7 @@
         <w:t>Design science primarily focuses on two activities that can be used to understand the behaviour of certain aspects and improvement of Information Systems. These</w:t>
       </w:r>
       <w:r>
-        <w:t xml:space="preserve"> </w:t>
-      </w:r>
-      <w:r>
-        <w:t>two activities</w:t>
-      </w:r>
-      <w:r>
-        <w:t xml:space="preserve"> that are focused on </w:t>
+        <w:t xml:space="preserve"> two activities that are focused on </w:t>
       </w:r>
       <w:r>
         <w:t xml:space="preserve">are: (1) the making of new knowledge with the use of the development of innovative artifacts </w:t>
@@ -4677,7 +4926,7 @@
       <w:pPr>
         <w:pStyle w:val="Caption"/>
       </w:pPr>
-      <w:bookmarkStart w:id="21" w:name="_Toc72019777"/>
+      <w:bookmarkStart w:id="21" w:name="_Toc72028632"/>
       <w:r>
         <w:t xml:space="preserve">Figure </w:t>
       </w:r>
@@ -4857,7 +5106,7 @@
           <w:color w:val="auto"/>
         </w:rPr>
       </w:pPr>
-      <w:bookmarkStart w:id="22" w:name="_Toc72019771"/>
+      <w:bookmarkStart w:id="22" w:name="_Toc72028622"/>
       <w:r>
         <w:rPr>
           <w:rStyle w:val="SubtleEmphasis"/>
@@ -5035,7 +5284,7 @@
       <w:pPr>
         <w:pStyle w:val="Heading2"/>
       </w:pPr>
-      <w:bookmarkStart w:id="23" w:name="_Toc72019772"/>
+      <w:bookmarkStart w:id="23" w:name="_Toc72028623"/>
       <w:r>
         <w:t>Reflection and Integration</w:t>
       </w:r>
@@ -5066,7 +5315,7 @@
           <w:numId w:val="40"/>
         </w:numPr>
       </w:pPr>
-      <w:bookmarkStart w:id="24" w:name="_Toc72019773"/>
+      <w:bookmarkStart w:id="24" w:name="_Toc72028624"/>
       <w:r>
         <w:lastRenderedPageBreak/>
         <w:t>Design science research process model</w:t>
@@ -5123,16 +5372,7 @@
         <w:t>Although there are similarities in the design process, activities in</w:t>
       </w:r>
       <w:r>
-        <w:t xml:space="preserve"> </w:t>
-      </w:r>
-      <w:r>
-        <w:t>the</w:t>
-      </w:r>
-      <w:r>
-        <w:t xml:space="preserve"> </w:t>
-      </w:r>
-      <w:r>
-        <w:t>different</w:t>
+        <w:t xml:space="preserve"> the different</w:t>
       </w:r>
       <w:r>
         <w:t xml:space="preserve"> phases are</w:t>
@@ -5235,7 +5475,7 @@
       <w:pPr>
         <w:pStyle w:val="Caption"/>
       </w:pPr>
-      <w:bookmarkStart w:id="25" w:name="_Toc72019778"/>
+      <w:bookmarkStart w:id="25" w:name="_Toc72028633"/>
       <w:r>
         <w:t xml:space="preserve">Figure </w:t>
       </w:r>
@@ -5300,13 +5540,7 @@
     </w:p>
     <w:p>
       <w:r>
-        <w:t xml:space="preserve">This process model consists of </w:t>
-      </w:r>
-      <w:r>
-        <w:t>five</w:t>
-      </w:r>
-      <w:r>
-        <w:t xml:space="preserve"> steps and will be discussed shortly in the following section of the paper.</w:t>
+        <w:t>This process model consists of five steps and will be discussed shortly in the following section of the paper.</w:t>
       </w:r>
     </w:p>
     <w:p>
@@ -5374,21 +5608,12 @@
         <w:t xml:space="preserve">After the Awareness of problem phase is the suggestion phase. The phase revolves around creativity and new functionality based on the novel configurations from either existing or new elements. </w:t>
       </w:r>
       <w:r>
-        <w:t xml:space="preserve">As part of the integral proposal, a </w:t>
-      </w:r>
-      <w:r>
-        <w:t>Tentative Design</w:t>
-      </w:r>
-      <w:r>
-        <w:t xml:space="preserve"> and performance of that design is needed. </w:t>
-      </w:r>
-    </w:p>
-    <w:p>
-      <w:r>
-        <w:t xml:space="preserve">When the researcher is not happy with the </w:t>
-      </w:r>
-      <w:r>
-        <w:t xml:space="preserve">with the Tentative </w:t>
+        <w:t xml:space="preserve">As part of the integral proposal, a Tentative Design and performance of that design is needed. </w:t>
+      </w:r>
+    </w:p>
+    <w:p>
+      <w:r>
+        <w:t xml:space="preserve">When the researcher is not happy with the with the Tentative </w:t>
       </w:r>
       <w:r>
         <w:t>D</w:t>
@@ -5507,7 +5732,7 @@
       <w:pPr>
         <w:pStyle w:val="Heading3"/>
       </w:pPr>
-      <w:bookmarkStart w:id="26" w:name="_Toc72019774"/>
+      <w:bookmarkStart w:id="26" w:name="_Toc72028625"/>
       <w:r>
         <w:t>Agile Methodology</w:t>
       </w:r>
@@ -5609,7 +5834,7 @@
       <w:pPr>
         <w:pStyle w:val="Caption"/>
       </w:pPr>
-      <w:bookmarkStart w:id="27" w:name="_Toc72019779"/>
+      <w:bookmarkStart w:id="27" w:name="_Toc72028634"/>
       <w:r>
         <w:t xml:space="preserve">Figure </w:t>
       </w:r>
@@ -5807,13 +6032,7 @@
         <w:t xml:space="preserve">Once the development phase is complete, the artefact is evaluated according to the </w:t>
       </w:r>
       <w:r>
-        <w:t xml:space="preserve">criteria that was make in the Awareness of Problem phase. In positivist research this is where the evaluation will result in either a </w:t>
-      </w:r>
-      <w:r>
-        <w:t>contradiction</w:t>
-      </w:r>
-      <w:r>
-        <w:t xml:space="preserve"> or confirmation of the hypothesis by in design science research the results of the evaluation can be used to </w:t>
+        <w:t xml:space="preserve">criteria that was make in the Awareness of Problem phase. In positivist research this is where the evaluation will result in either a contradiction or confirmation of the hypothesis by in design science research the results of the evaluation can be used to </w:t>
       </w:r>
       <w:r>
         <w:t xml:space="preserve">gain information and be used to improve the artifact </w:t>
@@ -5958,13 +6177,493 @@
     </w:p>
     <w:p>
       <w:pPr>
+        <w:pStyle w:val="Heading3"/>
+      </w:pPr>
+      <w:bookmarkStart w:id="28" w:name="_Toc72028626"/>
+      <w:r>
+        <w:t>Research Objectives According to the Process Model</w:t>
+      </w:r>
+      <w:bookmarkEnd w:id="28"/>
+    </w:p>
+    <w:p>
+      <w:r>
+        <w:t xml:space="preserve">An objective is defined as something that you plan on doing or to achieve </w:t>
+      </w:r>
+      <w:r>
+        <w:fldChar w:fldCharType="begin"/>
+      </w:r>
+      <w:r>
+        <w:instrText xml:space="preserve"> ADDIN EN.CITE &lt;EndNote&gt;&lt;Cite&gt;&lt;Author&gt;Insights&lt;/Author&gt;&lt;Year&gt;2019&lt;/Year&gt;&lt;RecNum&gt;69&lt;/RecNum&gt;&lt;DisplayText&gt;(Insights, 2019)&lt;/DisplayText&gt;&lt;record&gt;&lt;rec-number&gt;69&lt;/rec-number&gt;&lt;foreign-keys&gt;&lt;key app="EN" db-id="525d9sr0qsvde5evfr0ps52ifpp52v555xtd" timestamp="1621123247"&gt;69&lt;/key&gt;&lt;/foreign-keys&gt;&lt;ref-type name="Journal Article"&gt;17&lt;/ref-type&gt;&lt;contributors&gt;&lt;authors&gt;&lt;author&gt;Editage Insights&lt;/author&gt;&lt;/authors&gt;&lt;/contributors&gt;&lt;titles&gt;&lt;title&gt;What are research objectives?&lt;/title&gt;&lt;/titles&gt;&lt;dates&gt;&lt;year&gt;2019&lt;/year&gt;&lt;/dates&gt;&lt;urls&gt;&lt;related-urls&gt;&lt;url&gt;https://www.editage.com/insights/what-is-research-objective&lt;/url&gt;&lt;/related-urls&gt;&lt;/urls&gt;&lt;/record&gt;&lt;/Cite&gt;&lt;/EndNote&gt;</w:instrText>
+      </w:r>
+      <w:r>
+        <w:fldChar w:fldCharType="separate"/>
+      </w:r>
+      <w:r>
+        <w:rPr>
+          <w:noProof/>
+        </w:rPr>
+        <w:t>(Insights, 2019)</w:t>
+      </w:r>
+      <w:r>
+        <w:fldChar w:fldCharType="end"/>
+      </w:r>
+      <w:r>
+        <w:t>. Each Phase in the Process model has its own objectives. Following will be each phase along with its specified objectives.</w:t>
+      </w:r>
+    </w:p>
+    <w:p>
+      <w:pPr>
+        <w:pStyle w:val="ListNumberRomanBrackets"/>
+        <w:numPr>
+          <w:ilvl w:val="0"/>
+          <w:numId w:val="45"/>
+        </w:numPr>
+      </w:pPr>
+      <w:r>
+        <w:t>Awareness of problem</w:t>
+      </w:r>
+    </w:p>
+    <w:p>
+      <w:pPr>
+        <w:pStyle w:val="ListNumberRomanBrackets"/>
+        <w:numPr>
+          <w:ilvl w:val="0"/>
+          <w:numId w:val="46"/>
+        </w:numPr>
+      </w:pPr>
+      <w:r>
+        <w:t>Gain knowledge of Design Science Research</w:t>
+      </w:r>
+      <w:r>
+        <w:t>.</w:t>
+      </w:r>
+    </w:p>
+    <w:p>
+      <w:pPr>
+        <w:pStyle w:val="ListNumberRomanBrackets"/>
+        <w:numPr>
+          <w:ilvl w:val="0"/>
+          <w:numId w:val="46"/>
+        </w:numPr>
+      </w:pPr>
+      <w:r>
+        <w:t>Get a basic idea on what is expected of the artifact</w:t>
+      </w:r>
+      <w:r>
+        <w:t>.</w:t>
+      </w:r>
+    </w:p>
+    <w:p>
+      <w:pPr>
+        <w:pStyle w:val="ListNumberRomanBrackets"/>
+      </w:pPr>
+      <w:r>
+        <w:t>Suggestion</w:t>
+      </w:r>
+    </w:p>
+    <w:p>
+      <w:pPr>
+        <w:pStyle w:val="ListNumberRomanBrackets"/>
+        <w:numPr>
+          <w:ilvl w:val="0"/>
+          <w:numId w:val="47"/>
+        </w:numPr>
+      </w:pPr>
+      <w:r>
+        <w:t>Conduct an interview with a project manager that has experience in the industry</w:t>
+      </w:r>
+      <w:r>
+        <w:t>.</w:t>
+      </w:r>
+    </w:p>
+    <w:p>
+      <w:pPr>
+        <w:pStyle w:val="ListNumberRomanBrackets"/>
+        <w:numPr>
+          <w:ilvl w:val="0"/>
+          <w:numId w:val="47"/>
+        </w:numPr>
+      </w:pPr>
+      <w:r>
+        <w:t xml:space="preserve">Use the information gathered </w:t>
+      </w:r>
+      <w:r>
+        <w:t>to improve the design of the artifact.</w:t>
+      </w:r>
+    </w:p>
+    <w:p>
+      <w:pPr>
+        <w:pStyle w:val="ListNumberRomanBrackets"/>
+      </w:pPr>
+      <w:r>
+        <w:t>Development</w:t>
+      </w:r>
+    </w:p>
+    <w:p>
+      <w:pPr>
+        <w:pStyle w:val="ListNumberRomanBrackets"/>
+        <w:numPr>
+          <w:ilvl w:val="0"/>
+          <w:numId w:val="48"/>
+        </w:numPr>
+      </w:pPr>
+      <w:r>
+        <w:t>Develop the web application according to the information gathered by the interview.</w:t>
+      </w:r>
+    </w:p>
+    <w:p>
+      <w:pPr>
+        <w:pStyle w:val="ListNumberRomanBrackets"/>
+        <w:numPr>
+          <w:ilvl w:val="0"/>
+          <w:numId w:val="48"/>
+        </w:numPr>
+      </w:pPr>
+      <w:r>
+        <w:t>Break the project up into small processes and divide into sprints.</w:t>
+      </w:r>
+    </w:p>
+    <w:p>
+      <w:pPr>
+        <w:pStyle w:val="ListNumberRomanBrackets"/>
+      </w:pPr>
+      <w:r>
+        <w:t>Evaluation</w:t>
+      </w:r>
+    </w:p>
+    <w:p>
+      <w:pPr>
+        <w:pStyle w:val="ListNumberRomanBrackets"/>
+        <w:numPr>
+          <w:ilvl w:val="0"/>
+          <w:numId w:val="49"/>
+        </w:numPr>
+      </w:pPr>
+      <w:r>
+        <w:lastRenderedPageBreak/>
+        <w:t>Evaluate the web application with the given requirements from the suggestion phase.</w:t>
+      </w:r>
+    </w:p>
+    <w:p>
+      <w:pPr>
+        <w:pStyle w:val="ListNumberRomanBrackets"/>
+        <w:numPr>
+          <w:ilvl w:val="0"/>
+          <w:numId w:val="49"/>
+        </w:numPr>
+      </w:pPr>
+      <w:r>
+        <w:t>Assure that the developed artifact can survive and adapt with the industry environment.</w:t>
+      </w:r>
+    </w:p>
+    <w:p>
+      <w:pPr>
+        <w:pStyle w:val="ListNumberRomanBrackets"/>
+      </w:pPr>
+      <w:r>
+        <w:t>Conclusion</w:t>
+      </w:r>
+    </w:p>
+    <w:p>
+      <w:pPr>
+        <w:pStyle w:val="ListNumberRomanBrackets"/>
+        <w:numPr>
+          <w:ilvl w:val="0"/>
+          <w:numId w:val="50"/>
+        </w:numPr>
+      </w:pPr>
+      <w:r>
+        <w:t xml:space="preserve">Report whether the artifact has achieved its main objective and that is to enhance communication between project managers and project developers in the industry. </w:t>
+      </w:r>
+    </w:p>
+    <w:p>
+      <w:pPr>
+        <w:pStyle w:val="Heading3"/>
+      </w:pPr>
+      <w:bookmarkStart w:id="29" w:name="_Toc72028627"/>
+      <w:r>
+        <w:t>Data gathering techniques</w:t>
+      </w:r>
+      <w:bookmarkEnd w:id="29"/>
+    </w:p>
+    <w:p>
+      <w:r>
+        <w:t xml:space="preserve">According to </w:t>
+      </w:r>
+      <w:r>
+        <w:fldChar w:fldCharType="begin"/>
+      </w:r>
+      <w:r>
+        <w:instrText xml:space="preserve"> ADDIN EN.CITE &lt;EndNote&gt;&lt;Cite AuthorYear="1"&gt;&lt;Author&gt;Lochrie&lt;/Author&gt;&lt;Year&gt;2015&lt;/Year&gt;&lt;RecNum&gt;70&lt;/RecNum&gt;&lt;DisplayText&gt;Lochrie et al. (2015)&lt;/DisplayText&gt;&lt;record&gt;&lt;rec-number&gt;70&lt;/rec-number&gt;&lt;foreign-keys&gt;&lt;key app="EN" db-id="525d9sr0qsvde5evfr0ps52ifpp52v555xtd" timestamp="1621124299"&gt;70&lt;/key&gt;&lt;/foreign-keys&gt;&lt;ref-type name="Journal Article"&gt;17&lt;/ref-type&gt;&lt;contributors&gt;&lt;authors&gt;&lt;author&gt;Lochrie, Sean&lt;/author&gt;&lt;author&gt;Curran, Ross&lt;/author&gt;&lt;author&gt;O’Gorman, Kevin&lt;/author&gt;&lt;/authors&gt;&lt;/contributors&gt;&lt;titles&gt;&lt;title&gt;Qualitative data gathering techniques&lt;/title&gt;&lt;secondary-title&gt;Research Methods for Business and Management&lt;/secondary-title&gt;&lt;/titles&gt;&lt;periodical&gt;&lt;full-title&gt;Research Methods for Business and Management&lt;/full-title&gt;&lt;/periodical&gt;&lt;dates&gt;&lt;year&gt;2015&lt;/year&gt;&lt;/dates&gt;&lt;urls&gt;&lt;/urls&gt;&lt;/record&gt;&lt;/Cite&gt;&lt;/EndNote&gt;</w:instrText>
+      </w:r>
+      <w:r>
+        <w:fldChar w:fldCharType="separate"/>
+      </w:r>
+      <w:r>
+        <w:rPr>
+          <w:noProof/>
+        </w:rPr>
+        <w:t>Lochrie et al. (2015)</w:t>
+      </w:r>
+      <w:r>
+        <w:fldChar w:fldCharType="end"/>
+      </w:r>
+      <w:r>
+        <w:t>, qualitative gathering techniques can yield revelatory, rich, and valuable data. As an example, a</w:t>
+      </w:r>
+      <w:r>
+        <w:t xml:space="preserve"> qualitative</w:t>
+      </w:r>
+      <w:r>
+        <w:t xml:space="preserve"> interview </w:t>
+      </w:r>
+      <w:r>
+        <w:t xml:space="preserve">involves a conversation between a subject and the researcher that results in the understanding towards central themes such as accessibility to a certain feature. </w:t>
+      </w:r>
+    </w:p>
+    <w:p>
+      <w:r>
+        <w:t xml:space="preserve">Methods that can be used for </w:t>
+      </w:r>
+      <w:r>
+        <w:t xml:space="preserve">qualitative data collection </w:t>
+      </w:r>
+      <w:r>
+        <w:t>are:</w:t>
+      </w:r>
+    </w:p>
+    <w:p>
+      <w:pPr>
+        <w:pStyle w:val="ListNumberAlfabetBrackets"/>
+      </w:pPr>
+      <w:r>
+        <w:t>Individual interviews</w:t>
+      </w:r>
+    </w:p>
+    <w:p>
+      <w:r>
+        <w:t>T</w:t>
+      </w:r>
+      <w:r>
+        <w:t>his is the most widely used and trusted qualitative data collection method. This is the direct conversation between a researcher and a subject. The questions are designed to get the subjects knowledge or perspective on a certain topic, issue, or program.</w:t>
+      </w:r>
+    </w:p>
+    <w:p>
+      <w:pPr>
+        <w:pStyle w:val="ListNumberAlfabetBrackets"/>
+      </w:pPr>
+      <w:bookmarkStart w:id="30" w:name="_Hlk72028289"/>
+      <w:r>
+        <w:t>Qualitative surveys</w:t>
+      </w:r>
+    </w:p>
+    <w:bookmarkEnd w:id="30"/>
+    <w:p>
+      <w:r>
+        <w:t>T</w:t>
+      </w:r>
+      <w:r>
+        <w:t>his is used for more open-ended questions where the responded has to write their own opinions on a topic or issue. This can be done wither by giving out papers or online. Where the online surveys give a wider variety of people, for if the researcher wants to gather information around the world.</w:t>
+      </w:r>
+    </w:p>
+    <w:p>
+      <w:pPr>
+        <w:pStyle w:val="ListNumberAlfabetBrackets"/>
+      </w:pPr>
+      <w:r>
+        <w:t>Focus group discussions</w:t>
+      </w:r>
+    </w:p>
+    <w:p>
+      <w:pPr>
+        <w:pStyle w:val="ListNumberAlfabetBrackets"/>
+        <w:numPr>
+          <w:ilvl w:val="0"/>
+          <w:numId w:val="0"/>
+        </w:numPr>
+      </w:pPr>
+      <w:r>
+        <w:lastRenderedPageBreak/>
+        <w:t>A focus group discussion can be seen as a type of interview, but instead of having one individual, it is conducted with a group of people. The use of this is to see how people feel as a group, where a range of responses are available and discussed.</w:t>
+      </w:r>
+    </w:p>
+    <w:p>
+      <w:pPr>
+        <w:pStyle w:val="ListNumberAlfabetBrackets"/>
+      </w:pPr>
+      <w:r>
+        <w:t>Observations</w:t>
+      </w:r>
+    </w:p>
+    <w:p>
+      <w:pPr>
+        <w:pStyle w:val="ListNumberAlfabetBrackets"/>
+        <w:numPr>
+          <w:ilvl w:val="0"/>
+          <w:numId w:val="0"/>
+        </w:numPr>
+      </w:pPr>
+      <w:r>
+        <w:t>This allows researchers to gather descriptive data by observing a subject and seeing its behaviour in a natural way. Observation only allows the researcher to be completely immersive and not participating in the activity and is only there to take notes. There are different ways to observe, such as taking videos or pictures.</w:t>
+      </w:r>
+    </w:p>
+    <w:p>
+      <w:pPr>
+        <w:pStyle w:val="Heading3"/>
+      </w:pPr>
+      <w:bookmarkStart w:id="31" w:name="_Toc72028628"/>
+      <w:r>
+        <w:t>Conclusion</w:t>
+      </w:r>
+      <w:bookmarkEnd w:id="31"/>
+    </w:p>
+    <w:p>
+      <w:pPr>
+        <w:pStyle w:val="ListNumberAlfabetBrackets"/>
+        <w:numPr>
+          <w:ilvl w:val="0"/>
+          <w:numId w:val="0"/>
+        </w:numPr>
+      </w:pPr>
+      <w:r>
+        <w:t xml:space="preserve">The qualitative data gathering technique that will be used in this study is interviews, as it is considered to be the most applicable to get the </w:t>
+      </w:r>
+      <w:r>
+        <w:t xml:space="preserve">most valuable data that is needed. The questions will focus </w:t>
+      </w:r>
+      <w:r>
+        <w:t>gathering i</w:t>
+      </w:r>
+      <w:r>
+        <w:t>mportant</w:t>
+      </w:r>
+      <w:r>
+        <w:t xml:space="preserve"> features</w:t>
+      </w:r>
+      <w:r>
+        <w:t xml:space="preserve"> for the web application as well as getting input on the user interface design.</w:t>
+      </w:r>
+    </w:p>
+    <w:p>
+      <w:pPr>
+        <w:pStyle w:val="Heading3"/>
+      </w:pPr>
+      <w:bookmarkStart w:id="32" w:name="_Toc72028629"/>
+      <w:r>
+        <w:t>Ethical consideration in qualitative research</w:t>
+      </w:r>
+      <w:bookmarkEnd w:id="32"/>
+    </w:p>
+    <w:p>
+      <w:r>
+        <w:t xml:space="preserve">According to </w:t>
+      </w:r>
+      <w:r>
+        <w:fldChar w:fldCharType="begin"/>
+      </w:r>
+      <w:r>
+        <w:instrText xml:space="preserve"> ADDIN EN.CITE &lt;EndNote&gt;&lt;Cite AuthorYear="1"&gt;&lt;Author&gt;Roller&lt;/Author&gt;&lt;Year&gt;2015&lt;/Year&gt;&lt;RecNum&gt;71&lt;/RecNum&gt;&lt;DisplayText&gt;Roller (2015)&lt;/DisplayText&gt;&lt;record&gt;&lt;rec-number&gt;71&lt;/rec-number&gt;&lt;foreign-keys&gt;&lt;key app="EN" db-id="525d9sr0qsvde5evfr0ps52ifpp52v555xtd" timestamp="1621127867"&gt;71&lt;/key&gt;&lt;/foreign-keys&gt;&lt;ref-type name="Book"&gt;6&lt;/ref-type&gt;&lt;contributors&gt;&lt;authors&gt;&lt;author&gt;Roller, Lavrakas&lt;/author&gt;&lt;/authors&gt;&lt;/contributors&gt;&lt;titles&gt;&lt;title&gt;ETHICAL CONSIDERATIONS IN CASE-CENTERED QUALITATIVE RESEARCH&lt;/title&gt;&lt;/titles&gt;&lt;section&gt;304-305&lt;/section&gt;&lt;dates&gt;&lt;year&gt;2015&lt;/year&gt;&lt;/dates&gt;&lt;urls&gt;&lt;related-urls&gt;&lt;url&gt;https://researchdesignreview.com/2016/06/16/ethical-considerations-in-case-centered-qualitative-research/&lt;/url&gt;&lt;/related-urls&gt;&lt;/urls&gt;&lt;/record&gt;&lt;/Cite&gt;&lt;/EndNote&gt;</w:instrText>
+      </w:r>
+      <w:r>
+        <w:fldChar w:fldCharType="separate"/>
+      </w:r>
+      <w:r>
+        <w:rPr>
+          <w:noProof/>
+        </w:rPr>
+        <w:t>Roller (2015)</w:t>
+      </w:r>
+      <w:r>
+        <w:fldChar w:fldCharType="end"/>
+      </w:r>
+      <w:r>
+        <w:t>, there are certain ethical considerations to keep in mind when conducting an interview for this study.</w:t>
+      </w:r>
+    </w:p>
+    <w:p>
+      <w:pPr>
+        <w:pStyle w:val="ListParagraph"/>
+        <w:numPr>
+          <w:ilvl w:val="0"/>
+          <w:numId w:val="50"/>
+        </w:numPr>
+      </w:pPr>
+      <w:r>
+        <w:t>Voluntary consent from the participant.</w:t>
+      </w:r>
+    </w:p>
+    <w:p>
+      <w:pPr>
+        <w:pStyle w:val="ListParagraph"/>
+        <w:numPr>
+          <w:ilvl w:val="0"/>
+          <w:numId w:val="50"/>
+        </w:numPr>
+      </w:pPr>
+      <w:r>
+        <w:t>Give participants the option to stay anon</w:t>
+      </w:r>
+      <w:r>
+        <w:t>ym</w:t>
+      </w:r>
+      <w:r>
+        <w:t>o</w:t>
+      </w:r>
+      <w:r>
+        <w:t>u</w:t>
+      </w:r>
+      <w:r>
+        <w:t>s</w:t>
+      </w:r>
+      <w:r>
+        <w:t>.</w:t>
+      </w:r>
+    </w:p>
+    <w:p>
+      <w:pPr>
+        <w:pStyle w:val="ListParagraph"/>
+        <w:numPr>
+          <w:ilvl w:val="0"/>
+          <w:numId w:val="50"/>
+        </w:numPr>
+      </w:pPr>
+      <w:r>
+        <w:t>That the participant is allowed to give their own opinion at all times</w:t>
+      </w:r>
+      <w:r>
+        <w:t>.</w:t>
+      </w:r>
+    </w:p>
+    <w:p>
+      <w:pPr>
+        <w:pStyle w:val="ListParagraph"/>
+        <w:numPr>
+          <w:ilvl w:val="0"/>
+          <w:numId w:val="50"/>
+        </w:numPr>
+      </w:pPr>
+      <w:r>
+        <w:t>Only interview a participant that is relevant to the study</w:t>
+      </w:r>
+      <w:r>
+        <w:t>.</w:t>
+      </w:r>
+    </w:p>
+    <w:p>
+      <w:r>
+        <w:t xml:space="preserve">Along with the mentioned ethical considerations, a study leader and the ethics committee of NWU (North-West- University) has to approve the qualitative research done by this study. </w:t>
+      </w:r>
+    </w:p>
+    <w:p>
+      <w:pPr>
         <w:pStyle w:val="Heading1"/>
       </w:pPr>
-      <w:bookmarkStart w:id="28" w:name="_Toc72019775"/>
-      <w:r>
+      <w:bookmarkStart w:id="33" w:name="_Toc72028630"/>
+      <w:r>
+        <w:lastRenderedPageBreak/>
         <w:t>Conclusion</w:t>
       </w:r>
-      <w:bookmarkEnd w:id="28"/>
+      <w:bookmarkEnd w:id="33"/>
     </w:p>
     <w:p>
       <w:pPr>
@@ -5991,127 +6690,159 @@
         <w:t xml:space="preserve"> and plays a big role in day-to-day activities in the industry</w:t>
       </w:r>
       <w:r>
+        <w:t xml:space="preserve">. </w:t>
+      </w:r>
+    </w:p>
+    <w:p>
+      <w:r>
+        <w:t>This study proposes the development of a communication web application that can easily be viewed in an office by all employees to allow easy access to important communication regarding specific software development projects</w:t>
+      </w:r>
+    </w:p>
+    <w:p>
+      <w:r>
+        <w:t xml:space="preserve">According to </w:t>
+      </w:r>
+      <w:r>
+        <w:fldChar w:fldCharType="begin"/>
+      </w:r>
+      <w:r>
+        <w:instrText xml:space="preserve"> ADDIN EN.CITE &lt;EndNote&gt;&lt;Cite AuthorYear="1"&gt;&lt;Author&gt;Vijay Vaishnavi&lt;/Author&gt;&lt;Year&gt;2004&lt;/Year&gt;&lt;RecNum&gt;7&lt;/RecNum&gt;&lt;DisplayText&gt;Vijay Vaishnavi (2004)&lt;/DisplayText&gt;&lt;record&gt;&lt;rec-number&gt;7&lt;/rec-number&gt;&lt;foreign-keys&gt;&lt;key app="EN" db-id="525d9sr0qsvde5evfr0ps52ifpp52v555xtd" timestamp="1618061060"&gt;7&lt;/key&gt;&lt;/foreign-keys&gt;&lt;ref-type name="Journal Article"&gt;17&lt;/ref-type&gt;&lt;contributors&gt;&lt;authors&gt;&lt;author&gt;Vijay Vaishnavi, Bill Kuechler, and Stacie Petter&lt;/author&gt;&lt;/authors&gt;&lt;/contributors&gt;&lt;titles&gt;&lt;title&gt;DESIGN SCIENCE RESEARCH IN INFORMATION SYSTEMS&lt;/title&gt;&lt;/titles&gt;&lt;pages&gt;62&lt;/pages&gt;&lt;dates&gt;&lt;year&gt;2004&lt;/year&gt;&lt;pub-dates&gt;&lt;date&gt;20 January&lt;/date&gt;&lt;/pub-dates&gt;&lt;/dates&gt;&lt;urls&gt;&lt;related-urls&gt;&lt;url&gt;http://desrist.org/design-research-in-information-systems/&lt;/url&gt;&lt;/related-urls&gt;&lt;/urls&gt;&lt;/record&gt;&lt;/Cite&gt;&lt;/EndNote&gt;</w:instrText>
+      </w:r>
+      <w:r>
+        <w:fldChar w:fldCharType="separate"/>
+      </w:r>
+      <w:r>
+        <w:rPr>
+          <w:noProof/>
+        </w:rPr>
+        <w:t>Vijay Vaishnavi (2004)</w:t>
+      </w:r>
+      <w:r>
+        <w:fldChar w:fldCharType="end"/>
+      </w:r>
+      <w:r>
+        <w:t xml:space="preserve"> there three paradigms that are most common are interpretivism, design science and positivism and each one of them have their own part in the research world, with all of the having different outcomes.</w:t>
+      </w:r>
+    </w:p>
+    <w:p>
+      <w:r>
+        <w:t>In design science there are different approaches and processes</w:t>
+      </w:r>
+      <w:r>
+        <w:t xml:space="preserve"> that can be followed</w:t>
+      </w:r>
+      <w:r>
         <w:t>.</w:t>
       </w:r>
       <w:r>
+        <w:t xml:space="preserve"> This paper discussed two process models namely: the </w:t>
+      </w:r>
+      <w:r>
+        <w:fldChar w:fldCharType="begin"/>
+      </w:r>
+      <w:r>
+        <w:instrText xml:space="preserve"> ADDIN EN.CITE &lt;EndNote&gt;&lt;Cite AuthorYear="1"&gt;&lt;Author&gt;Peffers&lt;/Author&gt;&lt;Year&gt;2006&lt;/Year&gt;&lt;RecNum&gt;68&lt;/RecNum&gt;&lt;DisplayText&gt;Peffers et al. (2006)&lt;/DisplayText&gt;&lt;record&gt;&lt;rec-number&gt;68&lt;/rec-number&gt;&lt;foreign-keys&gt;&lt;key app="EN" db-id="525d9sr0qsvde5evfr0ps52ifpp52v555xtd" timestamp="1621111036"&gt;68&lt;/key&gt;&lt;/foreign-keys&gt;&lt;ref-type name="Conference Proceedings"&gt;10&lt;/ref-type&gt;&lt;contributors&gt;&lt;authors&gt;&lt;author&gt;Peffers, Ken&lt;/author&gt;&lt;author&gt;Tuunanen, Tuure&lt;/author&gt;&lt;author&gt;Gengler, Charles E&lt;/author&gt;&lt;author&gt;Rossi, Matti&lt;/author&gt;&lt;author&gt;Hui, Wendy&lt;/author&gt;&lt;author&gt;Virtanen, Ville&lt;/author&gt;&lt;author&gt;Bragge, Johanna&lt;/author&gt;&lt;/authors&gt;&lt;/contributors&gt;&lt;titles&gt;&lt;title&gt;THE DESIGN SCIENCE RESEARCH PROCESS: AModel FOR PRODUCING AND PRESENTING INFORMATION SYSTEMS RESEARCH&lt;/title&gt;&lt;secondary-title&gt;First International Conference on Design Science Research in Information Systems and Technology&lt;/secondary-title&gt;&lt;/titles&gt;&lt;pages&gt;83-16&lt;/pages&gt;&lt;dates&gt;&lt;year&gt;2006&lt;/year&gt;&lt;/dates&gt;&lt;urls&gt;&lt;/urls&gt;&lt;/record&gt;&lt;/Cite&gt;&lt;/EndNote&gt;</w:instrText>
+      </w:r>
+      <w:r>
+        <w:fldChar w:fldCharType="separate"/>
+      </w:r>
+      <w:r>
+        <w:rPr>
+          <w:noProof/>
+        </w:rPr>
+        <w:t>Peffers et al. (2006)</w:t>
+      </w:r>
+      <w:r>
+        <w:fldChar w:fldCharType="end"/>
+      </w:r>
+      <w:r>
+        <w:t xml:space="preserve"> Process Model and the </w:t>
+      </w:r>
+      <w:r>
+        <w:fldChar w:fldCharType="begin"/>
+      </w:r>
+      <w:r>
+        <w:instrText xml:space="preserve"> ADDIN EN.CITE &lt;EndNote&gt;&lt;Cite AuthorYear="1"&gt;&lt;Author&gt;Vijay Vaishnavi&lt;/Author&gt;&lt;Year&gt;2004&lt;/Year&gt;&lt;RecNum&gt;7&lt;/RecNum&gt;&lt;DisplayText&gt;Vijay Vaishnavi (2004)&lt;/DisplayText&gt;&lt;record&gt;&lt;rec-number&gt;7&lt;/rec-number&gt;&lt;foreign-keys&gt;&lt;key app="EN" db-id="525d9sr0qsvde5evfr0ps52ifpp52v555xtd" timestamp="1618061060"&gt;7&lt;/key&gt;&lt;/foreign-keys&gt;&lt;ref-type name="Journal Article"&gt;17&lt;/ref-type&gt;&lt;contributors&gt;&lt;authors&gt;&lt;author&gt;Vijay Vaishnavi, Bill Kuechler, and Stacie Petter&lt;/author&gt;&lt;/authors&gt;&lt;/contributors&gt;&lt;titles&gt;&lt;title&gt;DESIGN SCIENCE RESEARCH IN INFORMATION SYSTEMS&lt;/title&gt;&lt;/titles&gt;&lt;pages&gt;62&lt;/pages&gt;&lt;dates&gt;&lt;year&gt;2004&lt;/year&gt;&lt;pub-dates&gt;&lt;date&gt;20 January&lt;/date&gt;&lt;/pub-dates&gt;&lt;/dates&gt;&lt;urls&gt;&lt;related-urls&gt;&lt;url&gt;http://desrist.org/design-research-in-information-systems/&lt;/url&gt;&lt;/related-urls&gt;&lt;/urls&gt;&lt;/record&gt;&lt;/Cite&gt;&lt;/EndNote&gt;</w:instrText>
+      </w:r>
+      <w:r>
+        <w:fldChar w:fldCharType="separate"/>
+      </w:r>
+      <w:r>
+        <w:rPr>
+          <w:noProof/>
+        </w:rPr>
+        <w:t>Vijay Vaishnavi (2004)</w:t>
+      </w:r>
+      <w:r>
+        <w:fldChar w:fldCharType="end"/>
+      </w:r>
+      <w:r>
+        <w:t xml:space="preserve"> Process model. Mainly due to the size of the research the </w:t>
+      </w:r>
+      <w:r>
+        <w:fldChar w:fldCharType="begin"/>
+      </w:r>
+      <w:r>
+        <w:instrText xml:space="preserve"> ADDIN EN.CITE &lt;EndNote&gt;&lt;Cite AuthorYear="1"&gt;&lt;Author&gt;Vijay Vaishnavi&lt;/Author&gt;&lt;Year&gt;2004&lt;/Year&gt;&lt;RecNum&gt;7&lt;/RecNum&gt;&lt;DisplayText&gt;Vijay Vaishnavi (2004)&lt;/DisplayText&gt;&lt;record&gt;&lt;rec-number&gt;7&lt;/rec-number&gt;&lt;foreign-keys&gt;&lt;key app="EN" db-id="525d9sr0qsvde5evfr0ps52ifpp52v555xtd" timestamp="1618061060"&gt;7&lt;/key&gt;&lt;/foreign-keys&gt;&lt;ref-type name="Journal Article"&gt;17&lt;/ref-type&gt;&lt;contributors&gt;&lt;authors&gt;&lt;author&gt;Vijay Vaishnavi, Bill Kuechler, and Stacie Petter&lt;/author&gt;&lt;/authors&gt;&lt;/contributors&gt;&lt;titles&gt;&lt;title&gt;DESIGN SCIENCE RESEARCH IN INFORMATION SYSTEMS&lt;/title&gt;&lt;/titles&gt;&lt;pages&gt;62&lt;/pages&gt;&lt;dates&gt;&lt;year&gt;2004&lt;/year&gt;&lt;pub-dates&gt;&lt;date&gt;20 January&lt;/date&gt;&lt;/pub-dates&gt;&lt;/dates&gt;&lt;urls&gt;&lt;related-urls&gt;&lt;url&gt;http://desrist.org/design-research-in-information-systems/&lt;/url&gt;&lt;/related-urls&gt;&lt;/urls&gt;&lt;/record&gt;&lt;/Cite&gt;&lt;/EndNote&gt;</w:instrText>
+      </w:r>
+      <w:r>
+        <w:fldChar w:fldCharType="separate"/>
+      </w:r>
+      <w:r>
+        <w:rPr>
+          <w:noProof/>
+        </w:rPr>
+        <w:t>Vijay Vaishnavi (2004)</w:t>
+      </w:r>
+      <w:r>
+        <w:fldChar w:fldCharType="end"/>
+      </w:r>
+      <w:r>
+        <w:t xml:space="preserve"> Process Model was chosen due to it being the easier Process model to follow and still be able to apply an Agile methodology in the Development phase.</w:t>
+      </w:r>
+    </w:p>
+    <w:p>
+      <w:r>
+        <w:t xml:space="preserve">Each phase </w:t>
+      </w:r>
+      <w:r>
+        <w:t xml:space="preserve">in the Process Model </w:t>
+      </w:r>
+      <w:r>
+        <w:t>has its own objectives</w:t>
+      </w:r>
+      <w:r>
+        <w:t xml:space="preserve"> and was discussed.</w:t>
+      </w:r>
+      <w:r>
         <w:t xml:space="preserve"> </w:t>
       </w:r>
-    </w:p>
-    <w:p>
-      <w:r>
-        <w:t>This study proposes the development of a communication web application that can easily be viewed in an office by all employees to allow easy access to important communication regarding specific software development projects</w:t>
-      </w:r>
-    </w:p>
-    <w:p>
-      <w:r>
-        <w:t xml:space="preserve">According to </w:t>
-      </w:r>
-      <w:r>
-        <w:fldChar w:fldCharType="begin"/>
-      </w:r>
-      <w:r>
-        <w:instrText xml:space="preserve"> ADDIN EN.CITE &lt;EndNote&gt;&lt;Cite AuthorYear="1"&gt;&lt;Author&gt;Vijay Vaishnavi&lt;/Author&gt;&lt;Year&gt;2004&lt;/Year&gt;&lt;RecNum&gt;7&lt;/RecNum&gt;&lt;DisplayText&gt;Vijay Vaishnavi (2004)&lt;/DisplayText&gt;&lt;record&gt;&lt;rec-number&gt;7&lt;/rec-number&gt;&lt;foreign-keys&gt;&lt;key app="EN" db-id="525d9sr0qsvde5evfr0ps52ifpp52v555xtd" timestamp="1618061060"&gt;7&lt;/key&gt;&lt;/foreign-keys&gt;&lt;ref-type name="Journal Article"&gt;17&lt;/ref-type&gt;&lt;contributors&gt;&lt;authors&gt;&lt;author&gt;Vijay Vaishnavi, Bill Kuechler, and Stacie Petter&lt;/author&gt;&lt;/authors&gt;&lt;/contributors&gt;&lt;titles&gt;&lt;title&gt;DESIGN SCIENCE RESEARCH IN INFORMATION SYSTEMS&lt;/title&gt;&lt;/titles&gt;&lt;pages&gt;62&lt;/pages&gt;&lt;dates&gt;&lt;year&gt;2004&lt;/year&gt;&lt;pub-dates&gt;&lt;date&gt;20 January&lt;/date&gt;&lt;/pub-dates&gt;&lt;/dates&gt;&lt;urls&gt;&lt;related-urls&gt;&lt;url&gt;http://desrist.org/design-research-in-information-systems/&lt;/url&gt;&lt;/related-urls&gt;&lt;/urls&gt;&lt;/record&gt;&lt;/Cite&gt;&lt;/EndNote&gt;</w:instrText>
-      </w:r>
-      <w:r>
-        <w:fldChar w:fldCharType="separate"/>
-      </w:r>
-      <w:r>
-        <w:rPr>
-          <w:noProof/>
-        </w:rPr>
-        <w:t>Vijay Vaishnavi (2004)</w:t>
-      </w:r>
-      <w:r>
-        <w:fldChar w:fldCharType="end"/>
-      </w:r>
-      <w:r>
-        <w:t xml:space="preserve"> there</w:t>
-      </w:r>
-      <w:r>
-        <w:t xml:space="preserve"> three paradigms that are most common are interpretivism, design science and positivism</w:t>
-      </w:r>
-      <w:r>
-        <w:t xml:space="preserve"> and each one of them have their own part in the research world, with all of the having different outcomes.</w:t>
-      </w:r>
-    </w:p>
-    <w:p>
-      <w:r>
-        <w:t xml:space="preserve">In design science there are different </w:t>
-      </w:r>
-      <w:r>
-        <w:t>approaches and processes</w:t>
-      </w:r>
-      <w:r>
-        <w:t xml:space="preserve"> that can be followed</w:t>
-      </w:r>
-      <w:r>
-        <w:t>.</w:t>
-      </w:r>
-      <w:r>
-        <w:t xml:space="preserve"> This paper discussed two process models namely: the </w:t>
-      </w:r>
-      <w:r>
-        <w:fldChar w:fldCharType="begin"/>
-      </w:r>
-      <w:r>
-        <w:instrText xml:space="preserve"> ADDIN EN.CITE &lt;EndNote&gt;&lt;Cite AuthorYear="1"&gt;&lt;Author&gt;Peffers&lt;/Author&gt;&lt;Year&gt;2006&lt;/Year&gt;&lt;RecNum&gt;68&lt;/RecNum&gt;&lt;DisplayText&gt;Peffers et al. (2006)&lt;/DisplayText&gt;&lt;record&gt;&lt;rec-number&gt;68&lt;/rec-number&gt;&lt;foreign-keys&gt;&lt;key app="EN" db-id="525d9sr0qsvde5evfr0ps52ifpp52v555xtd" timestamp="1621111036"&gt;68&lt;/key&gt;&lt;/foreign-keys&gt;&lt;ref-type name="Conference Proceedings"&gt;10&lt;/ref-type&gt;&lt;contributors&gt;&lt;authors&gt;&lt;author&gt;Peffers, Ken&lt;/author&gt;&lt;author&gt;Tuunanen, Tuure&lt;/author&gt;&lt;author&gt;Gengler, Charles E&lt;/author&gt;&lt;author&gt;Rossi, Matti&lt;/author&gt;&lt;author&gt;Hui, Wendy&lt;/author&gt;&lt;author&gt;Virtanen, Ville&lt;/author&gt;&lt;author&gt;Bragge, Johanna&lt;/author&gt;&lt;/authors&gt;&lt;/contributors&gt;&lt;titles&gt;&lt;title&gt;THE DESIGN SCIENCE RESEARCH PROCESS: AModel FOR PRODUCING AND PRESENTING INFORMATION SYSTEMS RESEARCH&lt;/title&gt;&lt;secondary-title&gt;First International Conference on Design Science Research in Information Systems and Technology&lt;/secondary-title&gt;&lt;/titles&gt;&lt;pages&gt;83-16&lt;/pages&gt;&lt;dates&gt;&lt;year&gt;2006&lt;/year&gt;&lt;/dates&gt;&lt;urls&gt;&lt;/urls&gt;&lt;/record&gt;&lt;/Cite&gt;&lt;/EndNote&gt;</w:instrText>
-      </w:r>
-      <w:r>
-        <w:fldChar w:fldCharType="separate"/>
-      </w:r>
-      <w:r>
-        <w:rPr>
-          <w:noProof/>
-        </w:rPr>
-        <w:t>Peffers et al. (2006)</w:t>
-      </w:r>
-      <w:r>
-        <w:fldChar w:fldCharType="end"/>
-      </w:r>
-      <w:r>
-        <w:t xml:space="preserve"> Process Model and the </w:t>
-      </w:r>
-      <w:r>
-        <w:fldChar w:fldCharType="begin"/>
-      </w:r>
-      <w:r>
-        <w:instrText xml:space="preserve"> ADDIN EN.CITE &lt;EndNote&gt;&lt;Cite AuthorYear="1"&gt;&lt;Author&gt;Vijay Vaishnavi&lt;/Author&gt;&lt;Year&gt;2004&lt;/Year&gt;&lt;RecNum&gt;7&lt;/RecNum&gt;&lt;DisplayText&gt;Vijay Vaishnavi (2004)&lt;/DisplayText&gt;&lt;record&gt;&lt;rec-number&gt;7&lt;/rec-number&gt;&lt;foreign-keys&gt;&lt;key app="EN" db-id="525d9sr0qsvde5evfr0ps52ifpp52v555xtd" timestamp="1618061060"&gt;7&lt;/key&gt;&lt;/foreign-keys&gt;&lt;ref-type name="Journal Article"&gt;17&lt;/ref-type&gt;&lt;contributors&gt;&lt;authors&gt;&lt;author&gt;Vijay Vaishnavi, Bill Kuechler, and Stacie Petter&lt;/author&gt;&lt;/authors&gt;&lt;/contributors&gt;&lt;titles&gt;&lt;title&gt;DESIGN SCIENCE RESEARCH IN INFORMATION SYSTEMS&lt;/title&gt;&lt;/titles&gt;&lt;pages&gt;62&lt;/pages&gt;&lt;dates&gt;&lt;year&gt;2004&lt;/year&gt;&lt;pub-dates&gt;&lt;date&gt;20 January&lt;/date&gt;&lt;/pub-dates&gt;&lt;/dates&gt;&lt;urls&gt;&lt;related-urls&gt;&lt;url&gt;http://desrist.org/design-research-in-information-systems/&lt;/url&gt;&lt;/related-urls&gt;&lt;/urls&gt;&lt;/record&gt;&lt;/Cite&gt;&lt;/EndNote&gt;</w:instrText>
-      </w:r>
-      <w:r>
-        <w:fldChar w:fldCharType="separate"/>
-      </w:r>
-      <w:r>
-        <w:rPr>
-          <w:noProof/>
-        </w:rPr>
-        <w:t>Vijay Vaishnavi (2004)</w:t>
-      </w:r>
-      <w:r>
-        <w:fldChar w:fldCharType="end"/>
-      </w:r>
-      <w:r>
-        <w:t xml:space="preserve"> Process model. Mainly due to the size of the research the </w:t>
-      </w:r>
-      <w:r>
-        <w:fldChar w:fldCharType="begin"/>
-      </w:r>
-      <w:r>
-        <w:instrText xml:space="preserve"> ADDIN EN.CITE &lt;EndNote&gt;&lt;Cite AuthorYear="1"&gt;&lt;Author&gt;Vijay Vaishnavi&lt;/Author&gt;&lt;Year&gt;2004&lt;/Year&gt;&lt;RecNum&gt;7&lt;/RecNum&gt;&lt;DisplayText&gt;Vijay Vaishnavi (2004)&lt;/DisplayText&gt;&lt;record&gt;&lt;rec-number&gt;7&lt;/rec-number&gt;&lt;foreign-keys&gt;&lt;key app="EN" db-id="525d9sr0qsvde5evfr0ps52ifpp52v555xtd" timestamp="1618061060"&gt;7&lt;/key&gt;&lt;/foreign-keys&gt;&lt;ref-type name="Journal Article"&gt;17&lt;/ref-type&gt;&lt;contributors&gt;&lt;authors&gt;&lt;author&gt;Vijay Vaishnavi, Bill Kuechler, and Stacie Petter&lt;/author&gt;&lt;/authors&gt;&lt;/contributors&gt;&lt;titles&gt;&lt;title&gt;DESIGN SCIENCE RESEARCH IN INFORMATION SYSTEMS&lt;/title&gt;&lt;/titles&gt;&lt;pages&gt;62&lt;/pages&gt;&lt;dates&gt;&lt;year&gt;2004&lt;/year&gt;&lt;pub-dates&gt;&lt;date&gt;20 January&lt;/date&gt;&lt;/pub-dates&gt;&lt;/dates&gt;&lt;urls&gt;&lt;related-urls&gt;&lt;url&gt;http://desrist.org/design-research-in-information-systems/&lt;/url&gt;&lt;/related-urls&gt;&lt;/urls&gt;&lt;/record&gt;&lt;/Cite&gt;&lt;/EndNote&gt;</w:instrText>
-      </w:r>
-      <w:r>
-        <w:fldChar w:fldCharType="separate"/>
-      </w:r>
-      <w:r>
-        <w:rPr>
-          <w:noProof/>
-        </w:rPr>
-        <w:t>Vijay Vaishnavi (2004)</w:t>
-      </w:r>
-      <w:r>
-        <w:fldChar w:fldCharType="end"/>
-      </w:r>
-      <w:r>
-        <w:t xml:space="preserve"> Process Model was chosen due to it being the easier Process model to follow and still be able to apply an Agile methodology in the Development phase.</w:t>
+      <w:r>
+        <w:t xml:space="preserve">The four </w:t>
+      </w:r>
+      <w:r>
+        <w:t xml:space="preserve">qualitative data </w:t>
+      </w:r>
+      <w:r>
+        <w:t>gathering techniques are individual interviews, qualitative surveys, focus group discussions and observation. Interviews was the technique that was the most applicable to this study</w:t>
+      </w:r>
+      <w:r>
+        <w:t xml:space="preserve"> and</w:t>
+      </w:r>
+      <w:r>
+        <w:t xml:space="preserve"> </w:t>
+      </w:r>
+      <w:r>
+        <w:t>e</w:t>
+      </w:r>
+      <w:r>
+        <w:t xml:space="preserve">thical considerations </w:t>
+      </w:r>
+      <w:r>
+        <w:t>were</w:t>
+      </w:r>
+      <w:r>
+        <w:t xml:space="preserve"> discussed.</w:t>
       </w:r>
     </w:p>
     <w:p>
@@ -6137,13 +6868,13 @@
       <w:pPr>
         <w:pStyle w:val="TOCHeading0"/>
       </w:pPr>
-      <w:bookmarkStart w:id="29" w:name="_Toc349545915"/>
-      <w:bookmarkStart w:id="30" w:name="_Toc350776071"/>
-      <w:bookmarkStart w:id="31" w:name="_Toc376938992"/>
-      <w:bookmarkStart w:id="32" w:name="_Toc395687208"/>
-      <w:bookmarkStart w:id="33" w:name="_Toc395691317"/>
-      <w:bookmarkStart w:id="34" w:name="_Toc397017537"/>
-      <w:bookmarkStart w:id="35" w:name="_Toc72019776"/>
+      <w:bookmarkStart w:id="34" w:name="_Toc349545915"/>
+      <w:bookmarkStart w:id="35" w:name="_Toc350776071"/>
+      <w:bookmarkStart w:id="36" w:name="_Toc376938992"/>
+      <w:bookmarkStart w:id="37" w:name="_Toc395687208"/>
+      <w:bookmarkStart w:id="38" w:name="_Toc395691317"/>
+      <w:bookmarkStart w:id="39" w:name="_Toc397017537"/>
+      <w:bookmarkStart w:id="40" w:name="_Toc72028631"/>
       <w:r>
         <w:rPr>
           <w:caps w:val="0"/>
@@ -6151,20 +6882,20 @@
         <w:lastRenderedPageBreak/>
         <w:t>BIBLIOGRAPHY</w:t>
       </w:r>
+      <w:bookmarkEnd w:id="40"/>
+      <w:r>
+        <w:rPr>
+          <w:caps w:val="0"/>
+        </w:rPr>
+        <w:t xml:space="preserve"> </w:t>
+      </w:r>
+      <w:bookmarkEnd w:id="7"/>
+      <w:bookmarkEnd w:id="34"/>
       <w:bookmarkEnd w:id="35"/>
-      <w:r>
-        <w:rPr>
-          <w:caps w:val="0"/>
-        </w:rPr>
-        <w:t xml:space="preserve"> </w:t>
-      </w:r>
-      <w:bookmarkEnd w:id="7"/>
-      <w:bookmarkEnd w:id="29"/>
-      <w:bookmarkEnd w:id="30"/>
-      <w:bookmarkEnd w:id="31"/>
-      <w:bookmarkEnd w:id="32"/>
-      <w:bookmarkEnd w:id="33"/>
-      <w:bookmarkEnd w:id="34"/>
+      <w:bookmarkEnd w:id="36"/>
+      <w:bookmarkEnd w:id="37"/>
+      <w:bookmarkEnd w:id="38"/>
+      <w:bookmarkEnd w:id="39"/>
     </w:p>
     <w:p>
       <w:pPr>
@@ -6282,7 +7013,7 @@
         <w:ind w:left="720" w:hanging="720"/>
       </w:pPr>
       <w:r>
-        <w:t xml:space="preserve">Ken Peffers, M. R., Tuure Tuunanen and Reza Vaezi. (2008). Design Science Research Evaluation. </w:t>
+        <w:t xml:space="preserve">Insights, E. (2019). What are research objectives? </w:t>
       </w:r>
       <w:hyperlink r:id="rId16" w:history="1">
         <w:r>
@@ -6290,7 +7021,7 @@
             <w:rStyle w:val="Hyperlink"/>
             <w:lang w:val="en-US"/>
           </w:rPr>
-          <w:t>http://www.sirel.fi/ttt/Downloads/Peffers%20et%20al%20DSR%20Evaluation.pdf</w:t>
+          <w:t>https://www.editage.com/insights/what-is-research-objective</w:t>
         </w:r>
       </w:hyperlink>
       <w:r>
@@ -6304,25 +7035,19 @@
         <w:ind w:left="720" w:hanging="720"/>
       </w:pPr>
       <w:r>
-        <w:t xml:space="preserve">Kumar, G., &amp; Bhatia, P. K. (2012). Impact of agile methodology on software development process. </w:t>
-      </w:r>
-      <w:r>
-        <w:rPr>
-          <w:i/>
-        </w:rPr>
-        <w:t>International Journal of Computer Technology and Electronics Engineering (IJCTEE)</w:t>
-      </w:r>
-      <w:r>
-        <w:t>,</w:t>
-      </w:r>
-      <w:r>
-        <w:rPr>
-          <w:i/>
-        </w:rPr>
-        <w:t xml:space="preserve"> 2</w:t>
-      </w:r>
-      <w:r>
-        <w:t xml:space="preserve">(4), 46-50. </w:t>
+        <w:t xml:space="preserve">Ken Peffers, M. R., Tuure Tuunanen and Reza Vaezi. (2008). Design Science Research Evaluation. </w:t>
+      </w:r>
+      <w:hyperlink r:id="rId17" w:history="1">
+        <w:r>
+          <w:rPr>
+            <w:rStyle w:val="Hyperlink"/>
+            <w:lang w:val="en-US"/>
+          </w:rPr>
+          <w:t>http://www.sirel.fi/ttt/Downloads/Peffers%20et%20al%20DSR%20Evaluation.pdf</w:t>
+        </w:r>
+      </w:hyperlink>
+      <w:r>
+        <w:t xml:space="preserve"> </w:t>
       </w:r>
     </w:p>
     <w:p>
@@ -6332,16 +7057,25 @@
         <w:ind w:left="720" w:hanging="720"/>
       </w:pPr>
       <w:r>
-        <w:t xml:space="preserve">Laurillard, D. (2013). </w:t>
+        <w:t xml:space="preserve">Kumar, G., &amp; Bhatia, P. K. (2012). Impact of agile methodology on software development process. </w:t>
       </w:r>
       <w:r>
         <w:rPr>
           <w:i/>
         </w:rPr>
-        <w:t>Teaching as a design science: Building pedagogical patterns for learning and technology</w:t>
-      </w:r>
-      <w:r>
-        <w:t xml:space="preserve">. Routledge. </w:t>
+        <w:t>International Journal of Computer Technology and Electronics Engineering (IJCTEE)</w:t>
+      </w:r>
+      <w:r>
+        <w:t>,</w:t>
+      </w:r>
+      <w:r>
+        <w:rPr>
+          <w:i/>
+        </w:rPr>
+        <w:t xml:space="preserve"> 2</w:t>
+      </w:r>
+      <w:r>
+        <w:t xml:space="preserve">(4), 46-50. </w:t>
       </w:r>
     </w:p>
     <w:p>
@@ -6351,16 +7085,16 @@
         <w:ind w:left="720" w:hanging="720"/>
       </w:pPr>
       <w:r>
-        <w:t xml:space="preserve">Lindner, C. C., &amp; Rodger, C. A. (2017). </w:t>
+        <w:t xml:space="preserve">Laurillard, D. (2013). </w:t>
       </w:r>
       <w:r>
         <w:rPr>
           <w:i/>
         </w:rPr>
-        <w:t>Design theory</w:t>
-      </w:r>
-      <w:r>
-        <w:t xml:space="preserve">. CRC press. </w:t>
+        <w:t>Teaching as a design science: Building pedagogical patterns for learning and technology</w:t>
+      </w:r>
+      <w:r>
+        <w:t xml:space="preserve">. Routledge. </w:t>
       </w:r>
     </w:p>
     <w:p>
@@ -6370,25 +7104,16 @@
         <w:ind w:left="720" w:hanging="720"/>
       </w:pPr>
       <w:r>
-        <w:t xml:space="preserve">McGregor, S. L., &amp; Murnane, J. A. (2010). Paradigm, methodology and method: Intellectual integrity in consumer scholarship. </w:t>
+        <w:t xml:space="preserve">Lindner, C. C., &amp; Rodger, C. A. (2017). </w:t>
       </w:r>
       <w:r>
         <w:rPr>
           <w:i/>
         </w:rPr>
-        <w:t>International journal of consumer studies</w:t>
-      </w:r>
-      <w:r>
-        <w:t>,</w:t>
-      </w:r>
-      <w:r>
-        <w:rPr>
-          <w:i/>
-        </w:rPr>
-        <w:t xml:space="preserve"> 34</w:t>
-      </w:r>
-      <w:r>
-        <w:t xml:space="preserve">(4), 419-427. </w:t>
+        <w:t>Design theory</w:t>
+      </w:r>
+      <w:r>
+        <w:t xml:space="preserve">. CRC press. </w:t>
       </w:r>
     </w:p>
     <w:p>
@@ -6398,28 +7123,16 @@
         <w:ind w:left="720" w:hanging="720"/>
       </w:pPr>
       <w:r>
-        <w:t xml:space="preserve">Ntgrty. (2016). </w:t>
+        <w:t xml:space="preserve">Lochrie, S., Curran, R., &amp; O’Gorman, K. (2015). Qualitative data gathering techniques. </w:t>
       </w:r>
       <w:r>
         <w:rPr>
           <w:i/>
         </w:rPr>
-        <w:t>The research paradigms: Positivism</w:t>
+        <w:t>Research Methods for Business and Management</w:t>
       </w:r>
       <w:r>
         <w:t xml:space="preserve">. </w:t>
-      </w:r>
-      <w:hyperlink r:id="rId17" w:history="1">
-        <w:r>
-          <w:rPr>
-            <w:rStyle w:val="Hyperlink"/>
-            <w:lang w:val="en-US"/>
-          </w:rPr>
-          <w:t>https://www.intgrty.co.za/2016/07/19/the-research-paradigms-positivism/#:~:text=The%20positivist%20paradigm%20of%20exploring,be%20the%20basis%20for%20science</w:t>
-        </w:r>
-      </w:hyperlink>
-      <w:r>
-        <w:t>.</w:t>
       </w:r>
     </w:p>
     <w:p>
@@ -6429,7 +7142,25 @@
         <w:ind w:left="720" w:hanging="720"/>
       </w:pPr>
       <w:r>
-        <w:t xml:space="preserve">Peffers, K., Tuunanen, T., Gengler, C. E., Rossi, M., Hui, W., Virtanen, V., &amp; Bragge, J. (2006). THE DESIGN SCIENCE RESEARCH PROCESS: AModel FOR PRODUCING AND PRESENTING INFORMATION SYSTEMS RESEARCH. First International Conference on Design Science Research in Information Systems and Technology, </w:t>
+        <w:t xml:space="preserve">McGregor, S. L., &amp; Murnane, J. A. (2010). Paradigm, methodology and method: Intellectual integrity in consumer scholarship. </w:t>
+      </w:r>
+      <w:r>
+        <w:rPr>
+          <w:i/>
+        </w:rPr>
+        <w:t>International journal of consumer studies</w:t>
+      </w:r>
+      <w:r>
+        <w:t>,</w:t>
+      </w:r>
+      <w:r>
+        <w:rPr>
+          <w:i/>
+        </w:rPr>
+        <w:t xml:space="preserve"> 34</w:t>
+      </w:r>
+      <w:r>
+        <w:t xml:space="preserve">(4), 419-427. </w:t>
       </w:r>
     </w:p>
     <w:p>
@@ -6439,7 +7170,16 @@
         <w:ind w:left="720" w:hanging="720"/>
       </w:pPr>
       <w:r>
-        <w:t xml:space="preserve">Peffers, K. a. T., Tuure and Rothenberger, Marcus A. and Chatterjee, Samir. (2008). Peffers et al. (2008) A Design Science Research Methodology for Information Systems Research. </w:t>
+        <w:t xml:space="preserve">Ntgrty. (2016). </w:t>
+      </w:r>
+      <w:r>
+        <w:rPr>
+          <w:i/>
+        </w:rPr>
+        <w:t>The research paradigms: Positivism</w:t>
+      </w:r>
+      <w:r>
+        <w:t xml:space="preserve">. </w:t>
       </w:r>
       <w:hyperlink r:id="rId18" w:history="1">
         <w:r>
@@ -6447,11 +7187,11 @@
             <w:rStyle w:val="Hyperlink"/>
             <w:lang w:val="en-US"/>
           </w:rPr>
-          <w:t>http://www.umfundi.barbourians.org/article/peffers2008design</w:t>
+          <w:t>https://www.intgrty.co.za/2016/07/19/the-research-paradigms-positivism/#:~:text=The%20positivist%20paradigm%20of%20exploring,be%20the%20basis%20for%20science</w:t>
         </w:r>
       </w:hyperlink>
       <w:r>
-        <w:t xml:space="preserve"> </w:t>
+        <w:t>.</w:t>
       </w:r>
     </w:p>
     <w:p>
@@ -6461,19 +7201,7 @@
         <w:ind w:left="720" w:hanging="720"/>
       </w:pPr>
       <w:r>
-        <w:t xml:space="preserve">Pello, R. (2018). Design science research — a short summary. </w:t>
-      </w:r>
-      <w:hyperlink r:id="rId19" w:history="1">
-        <w:r>
-          <w:rPr>
-            <w:rStyle w:val="Hyperlink"/>
-            <w:lang w:val="en-US"/>
-          </w:rPr>
-          <w:t>https://medium.com/@pello/design-science-research-a-summary-bb538a40f669</w:t>
-        </w:r>
-      </w:hyperlink>
-      <w:r>
-        <w:t xml:space="preserve"> </w:t>
+        <w:t xml:space="preserve">Peffers, K., Tuunanen, T., Gengler, C. E., Rossi, M., Hui, W., Virtanen, V., &amp; Bragge, J. (2006). THE DESIGN SCIENCE RESEARCH PROCESS: AModel FOR PRODUCING AND PRESENTING INFORMATION SYSTEMS RESEARCH. First International Conference on Design Science Research in Information Systems and Technology, </w:t>
       </w:r>
     </w:p>
     <w:p>
@@ -6483,15 +7211,15 @@
         <w:ind w:left="720" w:hanging="720"/>
       </w:pPr>
       <w:r>
-        <w:t xml:space="preserve">Roman, V. (2018). Agile Methodology: Revolutionizing Project Management. </w:t>
-      </w:r>
-      <w:hyperlink r:id="rId20" w:history="1">
+        <w:t xml:space="preserve">Peffers, K. a. T., Tuure and Rothenberger, Marcus A. and Chatterjee, Samir. (2008). Peffers et al. (2008) A Design Science Research Methodology for Information Systems Research. </w:t>
+      </w:r>
+      <w:hyperlink r:id="rId19" w:history="1">
         <w:r>
           <w:rPr>
             <w:rStyle w:val="Hyperlink"/>
             <w:lang w:val="en-US"/>
           </w:rPr>
-          <w:t>https://rromanss23.medium.com/agile-methedology-revolutionizing-project-management-91636775191d</w:t>
+          <w:t>http://www.umfundi.barbourians.org/article/peffers2008design</w:t>
         </w:r>
       </w:hyperlink>
       <w:r>
@@ -6505,23 +7233,15 @@
         <w:ind w:left="720" w:hanging="720"/>
       </w:pPr>
       <w:r>
-        <w:t xml:space="preserve">Sahifa. (2017). What is a Research Paradigm? </w:t>
-      </w:r>
-      <w:hyperlink r:id="rId21" w:history="1">
+        <w:t xml:space="preserve">Pello, R. (2018). Design science research — a short summary. </w:t>
+      </w:r>
+      <w:hyperlink r:id="rId20" w:history="1">
         <w:r>
           <w:rPr>
             <w:rStyle w:val="Hyperlink"/>
             <w:lang w:val="en-US"/>
           </w:rPr>
-          <w:t>http://readingcraze.com/index.php/what-is-a-research-paradigm/#:~:text=What%20is%20a%20Research%20Paradigm%3F%201%20</w:t>
-        </w:r>
-        <w:r>
-          <w:rPr>
-            <w:rStyle w:val="Hyperlink"/>
-            <w:lang w:val="en-US"/>
-          </w:rPr>
-          <w:lastRenderedPageBreak/>
-          <w:t>Definition.%20A,and%20Interpretivism.%20...%204%20References.%20...%205%20Comments</w:t>
+          <w:t>https://medium.com/@pello/design-science-research-a-summary-bb538a40f669</w:t>
         </w:r>
       </w:hyperlink>
       <w:r>
@@ -6535,26 +7255,29 @@
         <w:ind w:left="720" w:hanging="720"/>
       </w:pPr>
       <w:r>
-        <w:t xml:space="preserve">Schrader, J. (2018, 30 July). </w:t>
+        <w:t xml:space="preserve">Roller, L. (2015). </w:t>
       </w:r>
       <w:r>
         <w:rPr>
           <w:i/>
         </w:rPr>
-        <w:t>How Your Cell Phone Habits Impact Your Productivity</w:t>
+        <w:t>ETHICAL CONSIDERATIONS IN CASE-CENTERED QUALITATIVE RESEARCH</w:t>
       </w:r>
       <w:r>
         <w:t xml:space="preserve">. </w:t>
       </w:r>
-      <w:hyperlink r:id="rId22" w:history="1">
+      <w:hyperlink r:id="rId21" w:history="1">
         <w:r>
           <w:rPr>
             <w:rStyle w:val="Hyperlink"/>
             <w:lang w:val="en-US"/>
           </w:rPr>
-          <w:t>https://www.psychologytoday.com/us/blog/why-bad-looks-good/201807/how-your-cell-phone-habits-impact-your-productivity</w:t>
+          <w:t>https://researchdesignreview.com/2016/06/16/ethical-considerations-in-case-centered-qualitative-research/</w:t>
         </w:r>
       </w:hyperlink>
+      <w:r>
+        <w:t xml:space="preserve"> </w:t>
+      </w:r>
     </w:p>
     <w:p>
       <w:pPr>
@@ -6563,16 +7286,20 @@
         <w:ind w:left="720" w:hanging="720"/>
       </w:pPr>
       <w:r>
-        <w:t xml:space="preserve">Strauss, A., &amp; Corbin, J. (1990). </w:t>
-      </w:r>
-      <w:r>
-        <w:rPr>
-          <w:i/>
-        </w:rPr>
-        <w:t>Basics of qualitative research</w:t>
-      </w:r>
-      <w:r>
-        <w:t xml:space="preserve">. Sage publications. </w:t>
+        <w:lastRenderedPageBreak/>
+        <w:t xml:space="preserve">Roman, V. (2018). Agile Methodology: Revolutionizing Project Management. </w:t>
+      </w:r>
+      <w:hyperlink r:id="rId22" w:history="1">
+        <w:r>
+          <w:rPr>
+            <w:rStyle w:val="Hyperlink"/>
+            <w:lang w:val="en-US"/>
+          </w:rPr>
+          <w:t>https://rromanss23.medium.com/agile-methedology-revolutionizing-project-management-91636775191d</w:t>
+        </w:r>
+      </w:hyperlink>
+      <w:r>
+        <w:t xml:space="preserve"> </w:t>
       </w:r>
     </w:p>
     <w:p>
@@ -6582,7 +7309,7 @@
         <w:ind w:left="720" w:hanging="720"/>
       </w:pPr>
       <w:r>
-        <w:t xml:space="preserve">T. GRANDON GILL, A. R. H. (2013). A Fitness-Utility Model for Design Science Research. </w:t>
+        <w:t xml:space="preserve">Sahifa. (2017). What is a Research Paradigm? </w:t>
       </w:r>
       <w:hyperlink r:id="rId23" w:history="1">
         <w:r>
@@ -6590,7 +7317,7 @@
             <w:rStyle w:val="Hyperlink"/>
             <w:lang w:val="en-US"/>
           </w:rPr>
-          <w:t>https://www.grandongill.com/publications/GillHevner-ACM-TMIS-Fitness-2013.pdf</w:t>
+          <w:t>http://readingcraze.com/index.php/what-is-a-research-paradigm/#:~:text=What%20is%20a%20Research%20Paradigm%3F%201%20Definition.%20A,and%20Interpretivism.%20...%204%20References.%20...%205%20Comments</w:t>
         </w:r>
       </w:hyperlink>
       <w:r>
@@ -6604,26 +7331,26 @@
         <w:ind w:left="720" w:hanging="720"/>
       </w:pPr>
       <w:r>
-        <w:t xml:space="preserve">Takeda, H., Veerkamp, P., &amp; Yoshikawa, H. (1990). Modeling design process. </w:t>
+        <w:t xml:space="preserve">Schrader, J. (2018, 30 July). </w:t>
       </w:r>
       <w:r>
         <w:rPr>
           <w:i/>
         </w:rPr>
-        <w:t>AI magazine</w:t>
-      </w:r>
-      <w:r>
-        <w:t>,</w:t>
-      </w:r>
-      <w:r>
-        <w:rPr>
-          <w:i/>
-        </w:rPr>
-        <w:t xml:space="preserve"> 11</w:t>
-      </w:r>
-      <w:r>
-        <w:t xml:space="preserve">(4), 37-37. </w:t>
-      </w:r>
+        <w:t>How Your Cell Phone Habits Impact Your Productivity</w:t>
+      </w:r>
+      <w:r>
+        <w:t xml:space="preserve">. </w:t>
+      </w:r>
+      <w:hyperlink r:id="rId24" w:history="1">
+        <w:r>
+          <w:rPr>
+            <w:rStyle w:val="Hyperlink"/>
+            <w:lang w:val="en-US"/>
+          </w:rPr>
+          <w:t>https://www.psychologytoday.com/us/blog/why-bad-looks-good/201807/how-your-cell-phone-habits-impact-your-productivity</w:t>
+        </w:r>
+      </w:hyperlink>
     </w:p>
     <w:p>
       <w:pPr>
@@ -6632,19 +7359,16 @@
         <w:ind w:left="720" w:hanging="720"/>
       </w:pPr>
       <w:r>
-        <w:t xml:space="preserve">Vijay Vaishnavi, B. K., and Stacie Petter. (2004). DESIGN SCIENCE RESEARCH IN INFORMATION SYSTEMS. 62. </w:t>
-      </w:r>
-      <w:hyperlink r:id="rId24" w:history="1">
-        <w:r>
-          <w:rPr>
-            <w:rStyle w:val="Hyperlink"/>
-            <w:lang w:val="en-US"/>
-          </w:rPr>
-          <w:t>http://desrist.org/design-research-in-information-systems/</w:t>
-        </w:r>
-      </w:hyperlink>
-      <w:r>
-        <w:t xml:space="preserve"> </w:t>
+        <w:t xml:space="preserve">Strauss, A., &amp; Corbin, J. (1990). </w:t>
+      </w:r>
+      <w:r>
+        <w:rPr>
+          <w:i/>
+        </w:rPr>
+        <w:t>Basics of qualitative research</w:t>
+      </w:r>
+      <w:r>
+        <w:t xml:space="preserve">. Sage publications. </w:t>
       </w:r>
     </w:p>
     <w:p>
@@ -6654,7 +7378,7 @@
         <w:ind w:left="720" w:hanging="720"/>
       </w:pPr>
       <w:r>
-        <w:t xml:space="preserve">Vosloo, J. (2014). Research design and methodology. </w:t>
+        <w:t xml:space="preserve">T. GRANDON GILL, A. R. H. (2013). A Fitness-Utility Model for Design Science Research. </w:t>
       </w:r>
       <w:hyperlink r:id="rId25" w:history="1">
         <w:r>
@@ -6662,6 +7386,78 @@
             <w:rStyle w:val="Hyperlink"/>
             <w:lang w:val="en-US"/>
           </w:rPr>
+          <w:t>https://www.grandongill.com/publications/GillHevner-ACM-TMIS-Fitness-2013.pdf</w:t>
+        </w:r>
+      </w:hyperlink>
+      <w:r>
+        <w:t xml:space="preserve"> </w:t>
+      </w:r>
+    </w:p>
+    <w:p>
+      <w:pPr>
+        <w:pStyle w:val="EndNoteBibliography"/>
+        <w:spacing w:after="0"/>
+        <w:ind w:left="720" w:hanging="720"/>
+      </w:pPr>
+      <w:r>
+        <w:t xml:space="preserve">Takeda, H., Veerkamp, P., &amp; Yoshikawa, H. (1990). Modeling design process. </w:t>
+      </w:r>
+      <w:r>
+        <w:rPr>
+          <w:i/>
+        </w:rPr>
+        <w:t>AI magazine</w:t>
+      </w:r>
+      <w:r>
+        <w:t>,</w:t>
+      </w:r>
+      <w:r>
+        <w:rPr>
+          <w:i/>
+        </w:rPr>
+        <w:t xml:space="preserve"> 11</w:t>
+      </w:r>
+      <w:r>
+        <w:t xml:space="preserve">(4), 37-37. </w:t>
+      </w:r>
+    </w:p>
+    <w:p>
+      <w:pPr>
+        <w:pStyle w:val="EndNoteBibliography"/>
+        <w:spacing w:after="0"/>
+        <w:ind w:left="720" w:hanging="720"/>
+      </w:pPr>
+      <w:r>
+        <w:t xml:space="preserve">Vijay Vaishnavi, B. K., and Stacie Petter. (2004). DESIGN SCIENCE RESEARCH IN INFORMATION SYSTEMS. 62. </w:t>
+      </w:r>
+      <w:hyperlink r:id="rId26" w:history="1">
+        <w:r>
+          <w:rPr>
+            <w:rStyle w:val="Hyperlink"/>
+            <w:lang w:val="en-US"/>
+          </w:rPr>
+          <w:t>http://desrist.org/design-research-in-information-systems/</w:t>
+        </w:r>
+      </w:hyperlink>
+      <w:r>
+        <w:t xml:space="preserve"> </w:t>
+      </w:r>
+    </w:p>
+    <w:p>
+      <w:pPr>
+        <w:pStyle w:val="EndNoteBibliography"/>
+        <w:spacing w:after="0"/>
+        <w:ind w:left="720" w:hanging="720"/>
+      </w:pPr>
+      <w:r>
+        <w:t xml:space="preserve">Vosloo, J. (2014). Research design and methodology. </w:t>
+      </w:r>
+      <w:hyperlink r:id="rId27" w:history="1">
+        <w:r>
+          <w:rPr>
+            <w:rStyle w:val="Hyperlink"/>
+            <w:lang w:val="en-US"/>
+          </w:rPr>
           <w:t>http://dspace.nwu.ac.za/bitstream/handle/10394/12269/Vosloo_JJ_Chapter_5.pdf?sequence</w:t>
         </w:r>
       </w:hyperlink>
@@ -6701,7 +7497,7 @@
       </w:r>
     </w:p>
     <w:sectPr>
-      <w:footerReference w:type="default" r:id="rId26"/>
+      <w:footerReference w:type="default" r:id="rId28"/>
       <w:pgSz w:w="11907" w:h="16840" w:code="9"/>
       <w:pgMar w:top="1134" w:right="1134" w:bottom="1418" w:left="1418" w:header="851" w:footer="1134" w:gutter="0"/>
       <w:pgNumType w:start="1"/>
@@ -7343,6 +8139,119 @@
     </w:lvl>
   </w:abstractNum>
   <w:abstractNum w:abstractNumId="11" w15:restartNumberingAfterBreak="0">
+    <w:nsid w:val="09041E5D"/>
+    <w:multiLevelType w:val="hybridMultilevel"/>
+    <w:tmpl w:val="2C5AF6FC"/>
+    <w:lvl w:ilvl="0" w:tplc="1C090001">
+      <w:start w:val="1"/>
+      <w:numFmt w:val="bullet"/>
+      <w:lvlText w:val=""/>
+      <w:lvlJc w:val="left"/>
+      <w:pPr>
+        <w:ind w:left="720" w:hanging="360"/>
+      </w:pPr>
+      <w:rPr>
+        <w:rFonts w:ascii="Symbol" w:hAnsi="Symbol" w:hint="default"/>
+      </w:rPr>
+    </w:lvl>
+    <w:lvl w:ilvl="1" w:tplc="1C090003" w:tentative="1">
+      <w:start w:val="1"/>
+      <w:numFmt w:val="bullet"/>
+      <w:lvlText w:val="o"/>
+      <w:lvlJc w:val="left"/>
+      <w:pPr>
+        <w:ind w:left="1440" w:hanging="360"/>
+      </w:pPr>
+      <w:rPr>
+        <w:rFonts w:ascii="Courier New" w:hAnsi="Courier New" w:cs="Courier New" w:hint="default"/>
+      </w:rPr>
+    </w:lvl>
+    <w:lvl w:ilvl="2" w:tplc="1C090005" w:tentative="1">
+      <w:start w:val="1"/>
+      <w:numFmt w:val="bullet"/>
+      <w:lvlText w:val=""/>
+      <w:lvlJc w:val="left"/>
+      <w:pPr>
+        <w:ind w:left="2160" w:hanging="360"/>
+      </w:pPr>
+      <w:rPr>
+        <w:rFonts w:ascii="Wingdings" w:hAnsi="Wingdings" w:hint="default"/>
+      </w:rPr>
+    </w:lvl>
+    <w:lvl w:ilvl="3" w:tplc="1C090001" w:tentative="1">
+      <w:start w:val="1"/>
+      <w:numFmt w:val="bullet"/>
+      <w:lvlText w:val=""/>
+      <w:lvlJc w:val="left"/>
+      <w:pPr>
+        <w:ind w:left="2880" w:hanging="360"/>
+      </w:pPr>
+      <w:rPr>
+        <w:rFonts w:ascii="Symbol" w:hAnsi="Symbol" w:hint="default"/>
+      </w:rPr>
+    </w:lvl>
+    <w:lvl w:ilvl="4" w:tplc="1C090003" w:tentative="1">
+      <w:start w:val="1"/>
+      <w:numFmt w:val="bullet"/>
+      <w:lvlText w:val="o"/>
+      <w:lvlJc w:val="left"/>
+      <w:pPr>
+        <w:ind w:left="3600" w:hanging="360"/>
+      </w:pPr>
+      <w:rPr>
+        <w:rFonts w:ascii="Courier New" w:hAnsi="Courier New" w:cs="Courier New" w:hint="default"/>
+      </w:rPr>
+    </w:lvl>
+    <w:lvl w:ilvl="5" w:tplc="1C090005" w:tentative="1">
+      <w:start w:val="1"/>
+      <w:numFmt w:val="bullet"/>
+      <w:lvlText w:val=""/>
+      <w:lvlJc w:val="left"/>
+      <w:pPr>
+        <w:ind w:left="4320" w:hanging="360"/>
+      </w:pPr>
+      <w:rPr>
+        <w:rFonts w:ascii="Wingdings" w:hAnsi="Wingdings" w:hint="default"/>
+      </w:rPr>
+    </w:lvl>
+    <w:lvl w:ilvl="6" w:tplc="1C090001" w:tentative="1">
+      <w:start w:val="1"/>
+      <w:numFmt w:val="bullet"/>
+      <w:lvlText w:val=""/>
+      <w:lvlJc w:val="left"/>
+      <w:pPr>
+        <w:ind w:left="5040" w:hanging="360"/>
+      </w:pPr>
+      <w:rPr>
+        <w:rFonts w:ascii="Symbol" w:hAnsi="Symbol" w:hint="default"/>
+      </w:rPr>
+    </w:lvl>
+    <w:lvl w:ilvl="7" w:tplc="1C090003" w:tentative="1">
+      <w:start w:val="1"/>
+      <w:numFmt w:val="bullet"/>
+      <w:lvlText w:val="o"/>
+      <w:lvlJc w:val="left"/>
+      <w:pPr>
+        <w:ind w:left="5760" w:hanging="360"/>
+      </w:pPr>
+      <w:rPr>
+        <w:rFonts w:ascii="Courier New" w:hAnsi="Courier New" w:cs="Courier New" w:hint="default"/>
+      </w:rPr>
+    </w:lvl>
+    <w:lvl w:ilvl="8" w:tplc="1C090005" w:tentative="1">
+      <w:start w:val="1"/>
+      <w:numFmt w:val="bullet"/>
+      <w:lvlText w:val=""/>
+      <w:lvlJc w:val="left"/>
+      <w:pPr>
+        <w:ind w:left="6480" w:hanging="360"/>
+      </w:pPr>
+      <w:rPr>
+        <w:rFonts w:ascii="Wingdings" w:hAnsi="Wingdings" w:hint="default"/>
+      </w:rPr>
+    </w:lvl>
+  </w:abstractNum>
+  <w:abstractNum w:abstractNumId="12" w15:restartNumberingAfterBreak="0">
     <w:nsid w:val="0ACF5A87"/>
     <w:multiLevelType w:val="multilevel"/>
     <w:tmpl w:val="B3BE0C7C"/>
@@ -7459,7 +8368,7 @@
       </w:rPr>
     </w:lvl>
   </w:abstractNum>
-  <w:abstractNum w:abstractNumId="12" w15:restartNumberingAfterBreak="0">
+  <w:abstractNum w:abstractNumId="13" w15:restartNumberingAfterBreak="0">
     <w:nsid w:val="10013A67"/>
     <w:multiLevelType w:val="hybridMultilevel"/>
     <w:tmpl w:val="6B864F36"/>
@@ -7546,7 +8455,7 @@
       </w:pPr>
     </w:lvl>
   </w:abstractNum>
-  <w:abstractNum w:abstractNumId="13" w15:restartNumberingAfterBreak="0">
+  <w:abstractNum w:abstractNumId="14" w15:restartNumberingAfterBreak="0">
     <w:nsid w:val="1C604487"/>
     <w:multiLevelType w:val="hybridMultilevel"/>
     <w:tmpl w:val="00CE5DC8"/>
@@ -7663,7 +8572,7 @@
       </w:pPr>
     </w:lvl>
   </w:abstractNum>
-  <w:abstractNum w:abstractNumId="14" w15:restartNumberingAfterBreak="0">
+  <w:abstractNum w:abstractNumId="15" w15:restartNumberingAfterBreak="0">
     <w:nsid w:val="1D6A2BE4"/>
     <w:multiLevelType w:val="hybridMultilevel"/>
     <w:tmpl w:val="A170DA30"/>
@@ -7780,7 +8689,7 @@
       </w:pPr>
     </w:lvl>
   </w:abstractNum>
-  <w:abstractNum w:abstractNumId="15" w15:restartNumberingAfterBreak="0">
+  <w:abstractNum w:abstractNumId="16" w15:restartNumberingAfterBreak="0">
     <w:nsid w:val="227059F4"/>
     <w:multiLevelType w:val="multilevel"/>
     <w:tmpl w:val="9BD011F4"/>
@@ -7901,7 +8810,7 @@
       </w:rPr>
     </w:lvl>
   </w:abstractNum>
-  <w:abstractNum w:abstractNumId="16" w15:restartNumberingAfterBreak="0">
+  <w:abstractNum w:abstractNumId="17" w15:restartNumberingAfterBreak="0">
     <w:nsid w:val="22EE4D81"/>
     <w:multiLevelType w:val="multilevel"/>
     <w:tmpl w:val="3522B694"/>
@@ -8014,7 +8923,120 @@
       </w:rPr>
     </w:lvl>
   </w:abstractNum>
-  <w:abstractNum w:abstractNumId="17" w15:restartNumberingAfterBreak="0">
+  <w:abstractNum w:abstractNumId="18" w15:restartNumberingAfterBreak="0">
+    <w:nsid w:val="245577D2"/>
+    <w:multiLevelType w:val="hybridMultilevel"/>
+    <w:tmpl w:val="08ECABA2"/>
+    <w:lvl w:ilvl="0" w:tplc="1C090001">
+      <w:start w:val="1"/>
+      <w:numFmt w:val="bullet"/>
+      <w:lvlText w:val=""/>
+      <w:lvlJc w:val="left"/>
+      <w:pPr>
+        <w:ind w:left="720" w:hanging="360"/>
+      </w:pPr>
+      <w:rPr>
+        <w:rFonts w:ascii="Symbol" w:hAnsi="Symbol" w:hint="default"/>
+      </w:rPr>
+    </w:lvl>
+    <w:lvl w:ilvl="1" w:tplc="1C090003" w:tentative="1">
+      <w:start w:val="1"/>
+      <w:numFmt w:val="bullet"/>
+      <w:lvlText w:val="o"/>
+      <w:lvlJc w:val="left"/>
+      <w:pPr>
+        <w:ind w:left="1440" w:hanging="360"/>
+      </w:pPr>
+      <w:rPr>
+        <w:rFonts w:ascii="Courier New" w:hAnsi="Courier New" w:cs="Courier New" w:hint="default"/>
+      </w:rPr>
+    </w:lvl>
+    <w:lvl w:ilvl="2" w:tplc="1C090005" w:tentative="1">
+      <w:start w:val="1"/>
+      <w:numFmt w:val="bullet"/>
+      <w:lvlText w:val=""/>
+      <w:lvlJc w:val="left"/>
+      <w:pPr>
+        <w:ind w:left="2160" w:hanging="360"/>
+      </w:pPr>
+      <w:rPr>
+        <w:rFonts w:ascii="Wingdings" w:hAnsi="Wingdings" w:hint="default"/>
+      </w:rPr>
+    </w:lvl>
+    <w:lvl w:ilvl="3" w:tplc="1C090001" w:tentative="1">
+      <w:start w:val="1"/>
+      <w:numFmt w:val="bullet"/>
+      <w:lvlText w:val=""/>
+      <w:lvlJc w:val="left"/>
+      <w:pPr>
+        <w:ind w:left="2880" w:hanging="360"/>
+      </w:pPr>
+      <w:rPr>
+        <w:rFonts w:ascii="Symbol" w:hAnsi="Symbol" w:hint="default"/>
+      </w:rPr>
+    </w:lvl>
+    <w:lvl w:ilvl="4" w:tplc="1C090003" w:tentative="1">
+      <w:start w:val="1"/>
+      <w:numFmt w:val="bullet"/>
+      <w:lvlText w:val="o"/>
+      <w:lvlJc w:val="left"/>
+      <w:pPr>
+        <w:ind w:left="3600" w:hanging="360"/>
+      </w:pPr>
+      <w:rPr>
+        <w:rFonts w:ascii="Courier New" w:hAnsi="Courier New" w:cs="Courier New" w:hint="default"/>
+      </w:rPr>
+    </w:lvl>
+    <w:lvl w:ilvl="5" w:tplc="1C090005" w:tentative="1">
+      <w:start w:val="1"/>
+      <w:numFmt w:val="bullet"/>
+      <w:lvlText w:val=""/>
+      <w:lvlJc w:val="left"/>
+      <w:pPr>
+        <w:ind w:left="4320" w:hanging="360"/>
+      </w:pPr>
+      <w:rPr>
+        <w:rFonts w:ascii="Wingdings" w:hAnsi="Wingdings" w:hint="default"/>
+      </w:rPr>
+    </w:lvl>
+    <w:lvl w:ilvl="6" w:tplc="1C090001" w:tentative="1">
+      <w:start w:val="1"/>
+      <w:numFmt w:val="bullet"/>
+      <w:lvlText w:val=""/>
+      <w:lvlJc w:val="left"/>
+      <w:pPr>
+        <w:ind w:left="5040" w:hanging="360"/>
+      </w:pPr>
+      <w:rPr>
+        <w:rFonts w:ascii="Symbol" w:hAnsi="Symbol" w:hint="default"/>
+      </w:rPr>
+    </w:lvl>
+    <w:lvl w:ilvl="7" w:tplc="1C090003" w:tentative="1">
+      <w:start w:val="1"/>
+      <w:numFmt w:val="bullet"/>
+      <w:lvlText w:val="o"/>
+      <w:lvlJc w:val="left"/>
+      <w:pPr>
+        <w:ind w:left="5760" w:hanging="360"/>
+      </w:pPr>
+      <w:rPr>
+        <w:rFonts w:ascii="Courier New" w:hAnsi="Courier New" w:cs="Courier New" w:hint="default"/>
+      </w:rPr>
+    </w:lvl>
+    <w:lvl w:ilvl="8" w:tplc="1C090005" w:tentative="1">
+      <w:start w:val="1"/>
+      <w:numFmt w:val="bullet"/>
+      <w:lvlText w:val=""/>
+      <w:lvlJc w:val="left"/>
+      <w:pPr>
+        <w:ind w:left="6480" w:hanging="360"/>
+      </w:pPr>
+      <w:rPr>
+        <w:rFonts w:ascii="Wingdings" w:hAnsi="Wingdings" w:hint="default"/>
+      </w:rPr>
+    </w:lvl>
+  </w:abstractNum>
+  <w:abstractNum w:abstractNumId="19" w15:restartNumberingAfterBreak="0">
     <w:nsid w:val="29BC3A21"/>
     <w:multiLevelType w:val="hybridMultilevel"/>
     <w:tmpl w:val="C7DCB576"/>
@@ -8103,7 +9125,7 @@
       </w:pPr>
     </w:lvl>
   </w:abstractNum>
-  <w:abstractNum w:abstractNumId="18" w15:restartNumberingAfterBreak="0">
+  <w:abstractNum w:abstractNumId="20" w15:restartNumberingAfterBreak="0">
     <w:nsid w:val="33A04BD2"/>
     <w:multiLevelType w:val="hybridMultilevel"/>
     <w:tmpl w:val="4F2A4C5A"/>
@@ -8192,7 +9214,7 @@
       </w:pPr>
     </w:lvl>
   </w:abstractNum>
-  <w:abstractNum w:abstractNumId="19" w15:restartNumberingAfterBreak="0">
+  <w:abstractNum w:abstractNumId="21" w15:restartNumberingAfterBreak="0">
     <w:nsid w:val="3592682A"/>
     <w:multiLevelType w:val="multilevel"/>
     <w:tmpl w:val="A0D829C4"/>
@@ -8305,7 +9327,7 @@
       </w:rPr>
     </w:lvl>
   </w:abstractNum>
-  <w:abstractNum w:abstractNumId="20" w15:restartNumberingAfterBreak="0">
+  <w:abstractNum w:abstractNumId="22" w15:restartNumberingAfterBreak="0">
     <w:nsid w:val="363B4657"/>
     <w:multiLevelType w:val="multilevel"/>
     <w:tmpl w:val="04090023"/>
@@ -8420,7 +9442,120 @@
       </w:pPr>
     </w:lvl>
   </w:abstractNum>
-  <w:abstractNum w:abstractNumId="21" w15:restartNumberingAfterBreak="0">
+  <w:abstractNum w:abstractNumId="23" w15:restartNumberingAfterBreak="0">
+    <w:nsid w:val="38F9592C"/>
+    <w:multiLevelType w:val="hybridMultilevel"/>
+    <w:tmpl w:val="4A38A57C"/>
+    <w:lvl w:ilvl="0" w:tplc="1C090001">
+      <w:start w:val="1"/>
+      <w:numFmt w:val="bullet"/>
+      <w:lvlText w:val=""/>
+      <w:lvlJc w:val="left"/>
+      <w:pPr>
+        <w:ind w:left="720" w:hanging="360"/>
+      </w:pPr>
+      <w:rPr>
+        <w:rFonts w:ascii="Symbol" w:hAnsi="Symbol" w:hint="default"/>
+      </w:rPr>
+    </w:lvl>
+    <w:lvl w:ilvl="1" w:tplc="1C090003" w:tentative="1">
+      <w:start w:val="1"/>
+      <w:numFmt w:val="bullet"/>
+      <w:lvlText w:val="o"/>
+      <w:lvlJc w:val="left"/>
+      <w:pPr>
+        <w:ind w:left="1440" w:hanging="360"/>
+      </w:pPr>
+      <w:rPr>
+        <w:rFonts w:ascii="Courier New" w:hAnsi="Courier New" w:cs="Courier New" w:hint="default"/>
+      </w:rPr>
+    </w:lvl>
+    <w:lvl w:ilvl="2" w:tplc="1C090005" w:tentative="1">
+      <w:start w:val="1"/>
+      <w:numFmt w:val="bullet"/>
+      <w:lvlText w:val=""/>
+      <w:lvlJc w:val="left"/>
+      <w:pPr>
+        <w:ind w:left="2160" w:hanging="360"/>
+      </w:pPr>
+      <w:rPr>
+        <w:rFonts w:ascii="Wingdings" w:hAnsi="Wingdings" w:hint="default"/>
+      </w:rPr>
+    </w:lvl>
+    <w:lvl w:ilvl="3" w:tplc="1C090001" w:tentative="1">
+      <w:start w:val="1"/>
+      <w:numFmt w:val="bullet"/>
+      <w:lvlText w:val=""/>
+      <w:lvlJc w:val="left"/>
+      <w:pPr>
+        <w:ind w:left="2880" w:hanging="360"/>
+      </w:pPr>
+      <w:rPr>
+        <w:rFonts w:ascii="Symbol" w:hAnsi="Symbol" w:hint="default"/>
+      </w:rPr>
+    </w:lvl>
+    <w:lvl w:ilvl="4" w:tplc="1C090003" w:tentative="1">
+      <w:start w:val="1"/>
+      <w:numFmt w:val="bullet"/>
+      <w:lvlText w:val="o"/>
+      <w:lvlJc w:val="left"/>
+      <w:pPr>
+        <w:ind w:left="3600" w:hanging="360"/>
+      </w:pPr>
+      <w:rPr>
+        <w:rFonts w:ascii="Courier New" w:hAnsi="Courier New" w:cs="Courier New" w:hint="default"/>
+      </w:rPr>
+    </w:lvl>
+    <w:lvl w:ilvl="5" w:tplc="1C090005" w:tentative="1">
+      <w:start w:val="1"/>
+      <w:numFmt w:val="bullet"/>
+      <w:lvlText w:val=""/>
+      <w:lvlJc w:val="left"/>
+      <w:pPr>
+        <w:ind w:left="4320" w:hanging="360"/>
+      </w:pPr>
+      <w:rPr>
+        <w:rFonts w:ascii="Wingdings" w:hAnsi="Wingdings" w:hint="default"/>
+      </w:rPr>
+    </w:lvl>
+    <w:lvl w:ilvl="6" w:tplc="1C090001" w:tentative="1">
+      <w:start w:val="1"/>
+      <w:numFmt w:val="bullet"/>
+      <w:lvlText w:val=""/>
+      <w:lvlJc w:val="left"/>
+      <w:pPr>
+        <w:ind w:left="5040" w:hanging="360"/>
+      </w:pPr>
+      <w:rPr>
+        <w:rFonts w:ascii="Symbol" w:hAnsi="Symbol" w:hint="default"/>
+      </w:rPr>
+    </w:lvl>
+    <w:lvl w:ilvl="7" w:tplc="1C090003" w:tentative="1">
+      <w:start w:val="1"/>
+      <w:numFmt w:val="bullet"/>
+      <w:lvlText w:val="o"/>
+      <w:lvlJc w:val="left"/>
+      <w:pPr>
+        <w:ind w:left="5760" w:hanging="360"/>
+      </w:pPr>
+      <w:rPr>
+        <w:rFonts w:ascii="Courier New" w:hAnsi="Courier New" w:cs="Courier New" w:hint="default"/>
+      </w:rPr>
+    </w:lvl>
+    <w:lvl w:ilvl="8" w:tplc="1C090005" w:tentative="1">
+      <w:start w:val="1"/>
+      <w:numFmt w:val="bullet"/>
+      <w:lvlText w:val=""/>
+      <w:lvlJc w:val="left"/>
+      <w:pPr>
+        <w:ind w:left="6480" w:hanging="360"/>
+      </w:pPr>
+      <w:rPr>
+        <w:rFonts w:ascii="Wingdings" w:hAnsi="Wingdings" w:hint="default"/>
+      </w:rPr>
+    </w:lvl>
+  </w:abstractNum>
+  <w:abstractNum w:abstractNumId="24" w15:restartNumberingAfterBreak="0">
     <w:nsid w:val="40EC66FE"/>
     <w:multiLevelType w:val="hybridMultilevel"/>
     <w:tmpl w:val="9326835E"/>
@@ -8537,7 +9672,7 @@
       </w:pPr>
     </w:lvl>
   </w:abstractNum>
-  <w:abstractNum w:abstractNumId="22" w15:restartNumberingAfterBreak="0">
+  <w:abstractNum w:abstractNumId="25" w15:restartNumberingAfterBreak="0">
     <w:nsid w:val="4132599B"/>
     <w:multiLevelType w:val="multilevel"/>
     <w:tmpl w:val="440868EA"/>
@@ -8654,7 +9789,7 @@
       </w:rPr>
     </w:lvl>
   </w:abstractNum>
-  <w:abstractNum w:abstractNumId="23" w15:restartNumberingAfterBreak="0">
+  <w:abstractNum w:abstractNumId="26" w15:restartNumberingAfterBreak="0">
     <w:nsid w:val="429521DA"/>
     <w:multiLevelType w:val="multilevel"/>
     <w:tmpl w:val="9BD011F4"/>
@@ -8775,7 +9910,7 @@
       </w:rPr>
     </w:lvl>
   </w:abstractNum>
-  <w:abstractNum w:abstractNumId="24" w15:restartNumberingAfterBreak="0">
+  <w:abstractNum w:abstractNumId="27" w15:restartNumberingAfterBreak="0">
     <w:nsid w:val="440C3A70"/>
     <w:multiLevelType w:val="multilevel"/>
     <w:tmpl w:val="F9FA7A42"/>
@@ -8892,7 +10027,7 @@
       </w:rPr>
     </w:lvl>
   </w:abstractNum>
-  <w:abstractNum w:abstractNumId="25" w15:restartNumberingAfterBreak="0">
+  <w:abstractNum w:abstractNumId="28" w15:restartNumberingAfterBreak="0">
     <w:nsid w:val="4C8C63F0"/>
     <w:multiLevelType w:val="hybridMultilevel"/>
     <w:tmpl w:val="DE6A043A"/>
@@ -9009,7 +10144,120 @@
       </w:pPr>
     </w:lvl>
   </w:abstractNum>
-  <w:abstractNum w:abstractNumId="26" w15:restartNumberingAfterBreak="0">
+  <w:abstractNum w:abstractNumId="29" w15:restartNumberingAfterBreak="0">
+    <w:nsid w:val="5E497098"/>
+    <w:multiLevelType w:val="hybridMultilevel"/>
+    <w:tmpl w:val="A2E4793A"/>
+    <w:lvl w:ilvl="0" w:tplc="1C090001">
+      <w:start w:val="1"/>
+      <w:numFmt w:val="bullet"/>
+      <w:lvlText w:val=""/>
+      <w:lvlJc w:val="left"/>
+      <w:pPr>
+        <w:ind w:left="720" w:hanging="360"/>
+      </w:pPr>
+      <w:rPr>
+        <w:rFonts w:ascii="Symbol" w:hAnsi="Symbol" w:hint="default"/>
+      </w:rPr>
+    </w:lvl>
+    <w:lvl w:ilvl="1" w:tplc="1C090003" w:tentative="1">
+      <w:start w:val="1"/>
+      <w:numFmt w:val="bullet"/>
+      <w:lvlText w:val="o"/>
+      <w:lvlJc w:val="left"/>
+      <w:pPr>
+        <w:ind w:left="1440" w:hanging="360"/>
+      </w:pPr>
+      <w:rPr>
+        <w:rFonts w:ascii="Courier New" w:hAnsi="Courier New" w:cs="Courier New" w:hint="default"/>
+      </w:rPr>
+    </w:lvl>
+    <w:lvl w:ilvl="2" w:tplc="1C090005" w:tentative="1">
+      <w:start w:val="1"/>
+      <w:numFmt w:val="bullet"/>
+      <w:lvlText w:val=""/>
+      <w:lvlJc w:val="left"/>
+      <w:pPr>
+        <w:ind w:left="2160" w:hanging="360"/>
+      </w:pPr>
+      <w:rPr>
+        <w:rFonts w:ascii="Wingdings" w:hAnsi="Wingdings" w:hint="default"/>
+      </w:rPr>
+    </w:lvl>
+    <w:lvl w:ilvl="3" w:tplc="1C090001" w:tentative="1">
+      <w:start w:val="1"/>
+      <w:numFmt w:val="bullet"/>
+      <w:lvlText w:val=""/>
+      <w:lvlJc w:val="left"/>
+      <w:pPr>
+        <w:ind w:left="2880" w:hanging="360"/>
+      </w:pPr>
+      <w:rPr>
+        <w:rFonts w:ascii="Symbol" w:hAnsi="Symbol" w:hint="default"/>
+      </w:rPr>
+    </w:lvl>
+    <w:lvl w:ilvl="4" w:tplc="1C090003" w:tentative="1">
+      <w:start w:val="1"/>
+      <w:numFmt w:val="bullet"/>
+      <w:lvlText w:val="o"/>
+      <w:lvlJc w:val="left"/>
+      <w:pPr>
+        <w:ind w:left="3600" w:hanging="360"/>
+      </w:pPr>
+      <w:rPr>
+        <w:rFonts w:ascii="Courier New" w:hAnsi="Courier New" w:cs="Courier New" w:hint="default"/>
+      </w:rPr>
+    </w:lvl>
+    <w:lvl w:ilvl="5" w:tplc="1C090005" w:tentative="1">
+      <w:start w:val="1"/>
+      <w:numFmt w:val="bullet"/>
+      <w:lvlText w:val=""/>
+      <w:lvlJc w:val="left"/>
+      <w:pPr>
+        <w:ind w:left="4320" w:hanging="360"/>
+      </w:pPr>
+      <w:rPr>
+        <w:rFonts w:ascii="Wingdings" w:hAnsi="Wingdings" w:hint="default"/>
+      </w:rPr>
+    </w:lvl>
+    <w:lvl w:ilvl="6" w:tplc="1C090001" w:tentative="1">
+      <w:start w:val="1"/>
+      <w:numFmt w:val="bullet"/>
+      <w:lvlText w:val=""/>
+      <w:lvlJc w:val="left"/>
+      <w:pPr>
+        <w:ind w:left="5040" w:hanging="360"/>
+      </w:pPr>
+      <w:rPr>
+        <w:rFonts w:ascii="Symbol" w:hAnsi="Symbol" w:hint="default"/>
+      </w:rPr>
+    </w:lvl>
+    <w:lvl w:ilvl="7" w:tplc="1C090003" w:tentative="1">
+      <w:start w:val="1"/>
+      <w:numFmt w:val="bullet"/>
+      <w:lvlText w:val="o"/>
+      <w:lvlJc w:val="left"/>
+      <w:pPr>
+        <w:ind w:left="5760" w:hanging="360"/>
+      </w:pPr>
+      <w:rPr>
+        <w:rFonts w:ascii="Courier New" w:hAnsi="Courier New" w:cs="Courier New" w:hint="default"/>
+      </w:rPr>
+    </w:lvl>
+    <w:lvl w:ilvl="8" w:tplc="1C090005" w:tentative="1">
+      <w:start w:val="1"/>
+      <w:numFmt w:val="bullet"/>
+      <w:lvlText w:val=""/>
+      <w:lvlJc w:val="left"/>
+      <w:pPr>
+        <w:ind w:left="6480" w:hanging="360"/>
+      </w:pPr>
+      <w:rPr>
+        <w:rFonts w:ascii="Wingdings" w:hAnsi="Wingdings" w:hint="default"/>
+      </w:rPr>
+    </w:lvl>
+  </w:abstractNum>
+  <w:abstractNum w:abstractNumId="30" w15:restartNumberingAfterBreak="0">
     <w:nsid w:val="5F824BA4"/>
     <w:multiLevelType w:val="multilevel"/>
     <w:tmpl w:val="0409001F"/>
@@ -9123,10 +10371,10 @@
       </w:pPr>
     </w:lvl>
   </w:abstractNum>
-  <w:abstractNum w:abstractNumId="27" w15:restartNumberingAfterBreak="0">
+  <w:abstractNum w:abstractNumId="31" w15:restartNumberingAfterBreak="0">
     <w:nsid w:val="62923DA0"/>
     <w:multiLevelType w:val="multilevel"/>
-    <w:tmpl w:val="90DCD54C"/>
+    <w:tmpl w:val="33D02064"/>
     <w:lvl w:ilvl="0">
       <w:start w:val="1"/>
       <w:numFmt w:val="decimal"/>
@@ -9242,7 +10490,7 @@
       </w:pPr>
     </w:lvl>
   </w:abstractNum>
-  <w:abstractNum w:abstractNumId="28" w15:restartNumberingAfterBreak="0">
+  <w:abstractNum w:abstractNumId="32" w15:restartNumberingAfterBreak="0">
     <w:nsid w:val="6704581D"/>
     <w:multiLevelType w:val="hybridMultilevel"/>
     <w:tmpl w:val="B74099C4"/>
@@ -9332,7 +10580,7 @@
       </w:pPr>
     </w:lvl>
   </w:abstractNum>
-  <w:abstractNum w:abstractNumId="29" w15:restartNumberingAfterBreak="0">
+  <w:abstractNum w:abstractNumId="33" w15:restartNumberingAfterBreak="0">
     <w:nsid w:val="69C62422"/>
     <w:multiLevelType w:val="hybridMultilevel"/>
     <w:tmpl w:val="2F74E71C"/>
@@ -9449,7 +10697,120 @@
       </w:pPr>
     </w:lvl>
   </w:abstractNum>
-  <w:abstractNum w:abstractNumId="30" w15:restartNumberingAfterBreak="0">
+  <w:abstractNum w:abstractNumId="34" w15:restartNumberingAfterBreak="0">
+    <w:nsid w:val="6DDD0E4D"/>
+    <w:multiLevelType w:val="hybridMultilevel"/>
+    <w:tmpl w:val="8878FC34"/>
+    <w:lvl w:ilvl="0" w:tplc="1C090001">
+      <w:start w:val="1"/>
+      <w:numFmt w:val="bullet"/>
+      <w:lvlText w:val=""/>
+      <w:lvlJc w:val="left"/>
+      <w:pPr>
+        <w:ind w:left="720" w:hanging="360"/>
+      </w:pPr>
+      <w:rPr>
+        <w:rFonts w:ascii="Symbol" w:hAnsi="Symbol" w:hint="default"/>
+      </w:rPr>
+    </w:lvl>
+    <w:lvl w:ilvl="1" w:tplc="1C090003" w:tentative="1">
+      <w:start w:val="1"/>
+      <w:numFmt w:val="bullet"/>
+      <w:lvlText w:val="o"/>
+      <w:lvlJc w:val="left"/>
+      <w:pPr>
+        <w:ind w:left="1440" w:hanging="360"/>
+      </w:pPr>
+      <w:rPr>
+        <w:rFonts w:ascii="Courier New" w:hAnsi="Courier New" w:cs="Courier New" w:hint="default"/>
+      </w:rPr>
+    </w:lvl>
+    <w:lvl w:ilvl="2" w:tplc="1C090005" w:tentative="1">
+      <w:start w:val="1"/>
+      <w:numFmt w:val="bullet"/>
+      <w:lvlText w:val=""/>
+      <w:lvlJc w:val="left"/>
+      <w:pPr>
+        <w:ind w:left="2160" w:hanging="360"/>
+      </w:pPr>
+      <w:rPr>
+        <w:rFonts w:ascii="Wingdings" w:hAnsi="Wingdings" w:hint="default"/>
+      </w:rPr>
+    </w:lvl>
+    <w:lvl w:ilvl="3" w:tplc="1C090001" w:tentative="1">
+      <w:start w:val="1"/>
+      <w:numFmt w:val="bullet"/>
+      <w:lvlText w:val=""/>
+      <w:lvlJc w:val="left"/>
+      <w:pPr>
+        <w:ind w:left="2880" w:hanging="360"/>
+      </w:pPr>
+      <w:rPr>
+        <w:rFonts w:ascii="Symbol" w:hAnsi="Symbol" w:hint="default"/>
+      </w:rPr>
+    </w:lvl>
+    <w:lvl w:ilvl="4" w:tplc="1C090003" w:tentative="1">
+      <w:start w:val="1"/>
+      <w:numFmt w:val="bullet"/>
+      <w:lvlText w:val="o"/>
+      <w:lvlJc w:val="left"/>
+      <w:pPr>
+        <w:ind w:left="3600" w:hanging="360"/>
+      </w:pPr>
+      <w:rPr>
+        <w:rFonts w:ascii="Courier New" w:hAnsi="Courier New" w:cs="Courier New" w:hint="default"/>
+      </w:rPr>
+    </w:lvl>
+    <w:lvl w:ilvl="5" w:tplc="1C090005" w:tentative="1">
+      <w:start w:val="1"/>
+      <w:numFmt w:val="bullet"/>
+      <w:lvlText w:val=""/>
+      <w:lvlJc w:val="left"/>
+      <w:pPr>
+        <w:ind w:left="4320" w:hanging="360"/>
+      </w:pPr>
+      <w:rPr>
+        <w:rFonts w:ascii="Wingdings" w:hAnsi="Wingdings" w:hint="default"/>
+      </w:rPr>
+    </w:lvl>
+    <w:lvl w:ilvl="6" w:tplc="1C090001" w:tentative="1">
+      <w:start w:val="1"/>
+      <w:numFmt w:val="bullet"/>
+      <w:lvlText w:val=""/>
+      <w:lvlJc w:val="left"/>
+      <w:pPr>
+        <w:ind w:left="5040" w:hanging="360"/>
+      </w:pPr>
+      <w:rPr>
+        <w:rFonts w:ascii="Symbol" w:hAnsi="Symbol" w:hint="default"/>
+      </w:rPr>
+    </w:lvl>
+    <w:lvl w:ilvl="7" w:tplc="1C090003" w:tentative="1">
+      <w:start w:val="1"/>
+      <w:numFmt w:val="bullet"/>
+      <w:lvlText w:val="o"/>
+      <w:lvlJc w:val="left"/>
+      <w:pPr>
+        <w:ind w:left="5760" w:hanging="360"/>
+      </w:pPr>
+      <w:rPr>
+        <w:rFonts w:ascii="Courier New" w:hAnsi="Courier New" w:cs="Courier New" w:hint="default"/>
+      </w:rPr>
+    </w:lvl>
+    <w:lvl w:ilvl="8" w:tplc="1C090005" w:tentative="1">
+      <w:start w:val="1"/>
+      <w:numFmt w:val="bullet"/>
+      <w:lvlText w:val=""/>
+      <w:lvlJc w:val="left"/>
+      <w:pPr>
+        <w:ind w:left="6480" w:hanging="360"/>
+      </w:pPr>
+      <w:rPr>
+        <w:rFonts w:ascii="Wingdings" w:hAnsi="Wingdings" w:hint="default"/>
+      </w:rPr>
+    </w:lvl>
+  </w:abstractNum>
+  <w:abstractNum w:abstractNumId="35" w15:restartNumberingAfterBreak="0">
     <w:nsid w:val="713E2699"/>
     <w:multiLevelType w:val="multilevel"/>
     <w:tmpl w:val="0FCC8A88"/>
@@ -9566,7 +10927,7 @@
       </w:rPr>
     </w:lvl>
   </w:abstractNum>
-  <w:abstractNum w:abstractNumId="31" w15:restartNumberingAfterBreak="0">
+  <w:abstractNum w:abstractNumId="36" w15:restartNumberingAfterBreak="0">
     <w:nsid w:val="72F74B50"/>
     <w:multiLevelType w:val="hybridMultilevel"/>
     <w:tmpl w:val="BCB29B36"/>
@@ -9684,7 +11045,7 @@
     </w:lvl>
   </w:abstractNum>
   <w:num w:numId="1">
-    <w:abstractNumId w:val="27"/>
+    <w:abstractNumId w:val="31"/>
   </w:num>
   <w:num w:numId="2">
     <w:abstractNumId w:val="8"/>
@@ -9717,61 +11078,61 @@
     <w:abstractNumId w:val="10"/>
   </w:num>
   <w:num w:numId="12">
+    <w:abstractNumId w:val="30"/>
+  </w:num>
+  <w:num w:numId="13">
+    <w:abstractNumId w:val="22"/>
+  </w:num>
+  <w:num w:numId="14">
+    <w:abstractNumId w:val="24"/>
+  </w:num>
+  <w:num w:numId="15">
+    <w:abstractNumId w:val="33"/>
+  </w:num>
+  <w:num w:numId="16">
+    <w:abstractNumId w:val="15"/>
+  </w:num>
+  <w:num w:numId="17">
+    <w:abstractNumId w:val="28"/>
+  </w:num>
+  <w:num w:numId="18">
+    <w:abstractNumId w:val="36"/>
+  </w:num>
+  <w:num w:numId="19">
+    <w:abstractNumId w:val="14"/>
+  </w:num>
+  <w:num w:numId="20">
+    <w:abstractNumId w:val="12"/>
+  </w:num>
+  <w:num w:numId="21">
+    <w:abstractNumId w:val="27"/>
+  </w:num>
+  <w:num w:numId="22">
+    <w:abstractNumId w:val="25"/>
+  </w:num>
+  <w:num w:numId="23">
+    <w:abstractNumId w:val="35"/>
+  </w:num>
+  <w:num w:numId="24">
+    <w:abstractNumId w:val="31"/>
+  </w:num>
+  <w:num w:numId="25">
     <w:abstractNumId w:val="26"/>
   </w:num>
-  <w:num w:numId="13">
+  <w:num w:numId="26">
+    <w:abstractNumId w:val="16"/>
+  </w:num>
+  <w:num w:numId="27">
+    <w:abstractNumId w:val="19"/>
+  </w:num>
+  <w:num w:numId="28">
     <w:abstractNumId w:val="20"/>
   </w:num>
-  <w:num w:numId="14">
-    <w:abstractNumId w:val="21"/>
-  </w:num>
-  <w:num w:numId="15">
-    <w:abstractNumId w:val="29"/>
-  </w:num>
-  <w:num w:numId="16">
-    <w:abstractNumId w:val="14"/>
-  </w:num>
-  <w:num w:numId="17">
-    <w:abstractNumId w:val="25"/>
-  </w:num>
-  <w:num w:numId="18">
-    <w:abstractNumId w:val="31"/>
-  </w:num>
-  <w:num w:numId="19">
-    <w:abstractNumId w:val="13"/>
-  </w:num>
-  <w:num w:numId="20">
-    <w:abstractNumId w:val="11"/>
-  </w:num>
-  <w:num w:numId="21">
-    <w:abstractNumId w:val="24"/>
-  </w:num>
-  <w:num w:numId="22">
-    <w:abstractNumId w:val="22"/>
-  </w:num>
-  <w:num w:numId="23">
-    <w:abstractNumId w:val="30"/>
-  </w:num>
-  <w:num w:numId="24">
-    <w:abstractNumId w:val="27"/>
-  </w:num>
-  <w:num w:numId="25">
-    <w:abstractNumId w:val="23"/>
-  </w:num>
-  <w:num w:numId="26">
-    <w:abstractNumId w:val="15"/>
-  </w:num>
-  <w:num w:numId="27">
-    <w:abstractNumId w:val="17"/>
-  </w:num>
-  <w:num w:numId="28">
-    <w:abstractNumId w:val="18"/>
-  </w:num>
   <w:num w:numId="29">
-    <w:abstractNumId w:val="28"/>
+    <w:abstractNumId w:val="32"/>
   </w:num>
   <w:num w:numId="30">
-    <w:abstractNumId w:val="22"/>
+    <w:abstractNumId w:val="25"/>
     <w:lvlOverride w:ilvl="0">
       <w:startOverride w:val="2"/>
     </w:lvlOverride>
@@ -9801,7 +11162,7 @@
     </w:lvlOverride>
   </w:num>
   <w:num w:numId="31">
-    <w:abstractNumId w:val="22"/>
+    <w:abstractNumId w:val="25"/>
     <w:lvlOverride w:ilvl="0">
       <w:startOverride w:val="1"/>
     </w:lvlOverride>
@@ -9831,7 +11192,7 @@
     </w:lvlOverride>
   </w:num>
   <w:num w:numId="32">
-    <w:abstractNumId w:val="22"/>
+    <w:abstractNumId w:val="25"/>
     <w:lvlOverride w:ilvl="0">
       <w:startOverride w:val="1"/>
     </w:lvlOverride>
@@ -9861,7 +11222,7 @@
     </w:lvlOverride>
   </w:num>
   <w:num w:numId="33">
-    <w:abstractNumId w:val="22"/>
+    <w:abstractNumId w:val="25"/>
     <w:lvlOverride w:ilvl="0">
       <w:startOverride w:val="1"/>
     </w:lvlOverride>
@@ -9891,7 +11252,7 @@
     </w:lvlOverride>
   </w:num>
   <w:num w:numId="34">
-    <w:abstractNumId w:val="22"/>
+    <w:abstractNumId w:val="25"/>
     <w:lvlOverride w:ilvl="0">
       <w:startOverride w:val="1"/>
     </w:lvlOverride>
@@ -9921,16 +11282,16 @@
     </w:lvlOverride>
   </w:num>
   <w:num w:numId="35">
-    <w:abstractNumId w:val="19"/>
+    <w:abstractNumId w:val="21"/>
   </w:num>
   <w:num w:numId="36">
-    <w:abstractNumId w:val="16"/>
+    <w:abstractNumId w:val="17"/>
   </w:num>
   <w:num w:numId="37">
     <w:abstractNumId w:val="9"/>
   </w:num>
   <w:num w:numId="38">
-    <w:abstractNumId w:val="22"/>
+    <w:abstractNumId w:val="25"/>
     <w:lvlOverride w:ilvl="0">
       <w:startOverride w:val="1"/>
     </w:lvlOverride>
@@ -9945,10 +11306,10 @@
     </w:lvlOverride>
   </w:num>
   <w:num w:numId="39">
-    <w:abstractNumId w:val="12"/>
+    <w:abstractNumId w:val="13"/>
   </w:num>
   <w:num w:numId="40">
-    <w:abstractNumId w:val="27"/>
+    <w:abstractNumId w:val="31"/>
     <w:lvlOverride w:ilvl="0">
       <w:startOverride w:val="1"/>
     </w:lvlOverride>
@@ -9978,7 +11339,7 @@
     </w:lvlOverride>
   </w:num>
   <w:num w:numId="41">
-    <w:abstractNumId w:val="27"/>
+    <w:abstractNumId w:val="31"/>
     <w:lvlOverride w:ilvl="0">
       <w:startOverride w:val="1"/>
     </w:lvlOverride>
@@ -10008,7 +11369,7 @@
     </w:lvlOverride>
   </w:num>
   <w:num w:numId="42">
-    <w:abstractNumId w:val="22"/>
+    <w:abstractNumId w:val="25"/>
     <w:lvlOverride w:ilvl="0">
       <w:startOverride w:val="1"/>
     </w:lvlOverride>
@@ -10038,7 +11399,7 @@
     </w:lvlOverride>
   </w:num>
   <w:num w:numId="43">
-    <w:abstractNumId w:val="27"/>
+    <w:abstractNumId w:val="31"/>
     <w:lvlOverride w:ilvl="0">
       <w:startOverride w:val="1"/>
     </w:lvlOverride>
@@ -10066,6 +11427,81 @@
     <w:lvlOverride w:ilvl="8">
       <w:startOverride w:val="1"/>
     </w:lvlOverride>
+  </w:num>
+  <w:num w:numId="44">
+    <w:abstractNumId w:val="31"/>
+    <w:lvlOverride w:ilvl="0">
+      <w:startOverride w:val="1"/>
+    </w:lvlOverride>
+    <w:lvlOverride w:ilvl="1">
+      <w:startOverride w:val="1"/>
+    </w:lvlOverride>
+    <w:lvlOverride w:ilvl="2">
+      <w:startOverride w:val="1"/>
+    </w:lvlOverride>
+    <w:lvlOverride w:ilvl="3">
+      <w:startOverride w:val="1"/>
+    </w:lvlOverride>
+    <w:lvlOverride w:ilvl="4">
+      <w:startOverride w:val="1"/>
+    </w:lvlOverride>
+    <w:lvlOverride w:ilvl="5">
+      <w:startOverride w:val="1"/>
+    </w:lvlOverride>
+    <w:lvlOverride w:ilvl="6">
+      <w:startOverride w:val="1"/>
+    </w:lvlOverride>
+    <w:lvlOverride w:ilvl="7">
+      <w:startOverride w:val="1"/>
+    </w:lvlOverride>
+    <w:lvlOverride w:ilvl="8">
+      <w:startOverride w:val="1"/>
+    </w:lvlOverride>
+  </w:num>
+  <w:num w:numId="45">
+    <w:abstractNumId w:val="25"/>
+    <w:lvlOverride w:ilvl="0">
+      <w:startOverride w:val="1"/>
+    </w:lvlOverride>
+    <w:lvlOverride w:ilvl="1">
+      <w:startOverride w:val="1"/>
+    </w:lvlOverride>
+    <w:lvlOverride w:ilvl="2">
+      <w:startOverride w:val="1"/>
+    </w:lvlOverride>
+    <w:lvlOverride w:ilvl="3">
+      <w:startOverride w:val="1"/>
+    </w:lvlOverride>
+    <w:lvlOverride w:ilvl="4">
+      <w:startOverride w:val="1"/>
+    </w:lvlOverride>
+    <w:lvlOverride w:ilvl="5">
+      <w:startOverride w:val="1"/>
+    </w:lvlOverride>
+    <w:lvlOverride w:ilvl="6">
+      <w:startOverride w:val="1"/>
+    </w:lvlOverride>
+    <w:lvlOverride w:ilvl="7">
+      <w:startOverride w:val="1"/>
+    </w:lvlOverride>
+    <w:lvlOverride w:ilvl="8">
+      <w:startOverride w:val="1"/>
+    </w:lvlOverride>
+  </w:num>
+  <w:num w:numId="46">
+    <w:abstractNumId w:val="29"/>
+  </w:num>
+  <w:num w:numId="47">
+    <w:abstractNumId w:val="34"/>
+  </w:num>
+  <w:num w:numId="48">
+    <w:abstractNumId w:val="18"/>
+  </w:num>
+  <w:num w:numId="49">
+    <w:abstractNumId w:val="11"/>
+  </w:num>
+  <w:num w:numId="50">
+    <w:abstractNumId w:val="23"/>
   </w:num>
   <w:numIdMacAtCleanup w:val="38"/>
 </w:numbering>
@@ -10534,7 +11970,7 @@
     <w:autoRedefine/>
     <w:uiPriority w:val="9"/>
     <w:qFormat/>
-    <w:rsid w:val="00756445"/>
+    <w:rsid w:val="00E67312"/>
     <w:pPr>
       <w:keepNext/>
       <w:numPr>
@@ -15234,7 +16670,7 @@
     <w:basedOn w:val="DefaultParagraphFont"/>
     <w:link w:val="Heading3"/>
     <w:uiPriority w:val="9"/>
-    <w:rsid w:val="00756445"/>
+    <w:rsid w:val="00E67312"/>
     <w:rPr>
       <w:rFonts w:ascii="Tahoma" w:hAnsi="Tahoma" w:cs="Arial"/>
       <w:bCs/>

</xml_diff>